<commit_message>
More uploading from Google Docs
</commit_message>
<xml_diff>
--- a/Paper WOrk/Project 2003 Main Doc.docx
+++ b/Paper WOrk/Project 2003 Main Doc.docx
@@ -492,7 +492,7 @@
     </w:sdt>
     <w:sdt>
       <w:sdtPr>
-        <w:id w:val="925224808"/>
+        <w:id w:val="-471750881"/>
         <w:docPartObj>
           <w:docPartGallery w:val="Table of Contents"/>
           <w:docPartUnique/>
@@ -500,10 +500,16 @@
       </w:sdtPr>
       <w:sdtEndPr>
         <w:rPr>
-          <w:rFonts w:asciiTheme="minorHAnsi" w:eastAsiaTheme="minorEastAsia" w:hAnsiTheme="minorHAnsi" w:cs="Times New Roman"/>
+          <w:rFonts w:asciiTheme="minorHAnsi" w:eastAsiaTheme="minorHAnsi" w:hAnsiTheme="minorHAnsi" w:cstheme="minorBidi"/>
+          <w:b/>
+          <w:bCs/>
+          <w:noProof/>
           <w:color w:val="auto"/>
+          <w:kern w:val="2"/>
           <w:sz w:val="22"/>
           <w:szCs w:val="22"/>
+          <w:lang w:val="en-GB"/>
+          <w14:ligatures w14:val="standardContextual"/>
         </w:rPr>
       </w:sdtEndPr>
       <w:sdtContent>
@@ -512,191 +518,840 @@
             <w:pStyle w:val="TOCHeading"/>
           </w:pPr>
           <w:r>
-            <w:t>Table of Contents</w:t>
+            <w:t>Contents</w:t>
           </w:r>
         </w:p>
         <w:p>
           <w:pPr>
             <w:pStyle w:val="TOC1"/>
+            <w:tabs>
+              <w:tab w:val="right" w:leader="dot" w:pos="9016"/>
+            </w:tabs>
+            <w:rPr>
+              <w:rFonts w:cstheme="minorBidi"/>
+              <w:noProof/>
+              <w:kern w:val="2"/>
+              <w:sz w:val="24"/>
+              <w:szCs w:val="24"/>
+              <w:lang w:val="en-GB" w:eastAsia="en-GB"/>
+              <w14:ligatures w14:val="standardContextual"/>
+            </w:rPr>
           </w:pPr>
-          <w:sdt>
-            <w:sdtPr>
-              <w:rPr>
-                <w:b/>
-                <w:bCs/>
-              </w:rPr>
-              <w:id w:val="183865962"/>
-              <w:placeholder>
-                <w:docPart w:val="F3BE667B66DE4257919C605CE52EE4CD"/>
-              </w:placeholder>
-              <w:temporary/>
-              <w:showingPlcHdr/>
-            </w:sdtPr>
-            <w:sdtContent>
-              <w:r>
-                <w:rPr>
-                  <w:b/>
-                  <w:bCs/>
-                </w:rPr>
-                <w:t>Type chapter title (level 1)</w:t>
-              </w:r>
-            </w:sdtContent>
-          </w:sdt>
           <w:r>
-            <w:ptab w:relativeTo="margin" w:alignment="right" w:leader="dot"/>
+            <w:fldChar w:fldCharType="begin"/>
           </w:r>
+          <w:r>
+            <w:instrText xml:space="preserve"> TOC \o "1-3" \h \z \u </w:instrText>
+          </w:r>
+          <w:r>
+            <w:fldChar w:fldCharType="separate"/>
+          </w:r>
+          <w:hyperlink w:anchor="_Toc184809538" w:history="1">
+            <w:r>
+              <w:rPr>
+                <w:rStyle w:val="Hyperlink"/>
+                <w:noProof/>
+              </w:rPr>
+              <w:t>Project Requirements.</w:t>
+            </w:r>
+            <w:r>
+              <w:rPr>
+                <w:noProof/>
+                <w:webHidden/>
+              </w:rPr>
+              <w:tab/>
+            </w:r>
+            <w:r>
+              <w:rPr>
+                <w:noProof/>
+                <w:webHidden/>
+              </w:rPr>
+              <w:fldChar w:fldCharType="begin"/>
+            </w:r>
+            <w:r>
+              <w:rPr>
+                <w:noProof/>
+                <w:webHidden/>
+              </w:rPr>
+              <w:instrText xml:space="preserve"> PAGEREF _Toc184809538 \h </w:instrText>
+            </w:r>
+            <w:r>
+              <w:rPr>
+                <w:noProof/>
+                <w:webHidden/>
+              </w:rPr>
+            </w:r>
+            <w:r>
+              <w:rPr>
+                <w:noProof/>
+                <w:webHidden/>
+              </w:rPr>
+              <w:fldChar w:fldCharType="separate"/>
+            </w:r>
+            <w:r>
+              <w:rPr>
+                <w:noProof/>
+                <w:webHidden/>
+              </w:rPr>
+              <w:t>2</w:t>
+            </w:r>
+            <w:r>
+              <w:rPr>
+                <w:noProof/>
+                <w:webHidden/>
+              </w:rPr>
+              <w:fldChar w:fldCharType="end"/>
+            </w:r>
+          </w:hyperlink>
+        </w:p>
+        <w:p>
+          <w:pPr>
+            <w:pStyle w:val="TOC2"/>
+            <w:tabs>
+              <w:tab w:val="right" w:leader="dot" w:pos="9016"/>
+            </w:tabs>
+            <w:rPr>
+              <w:rFonts w:cstheme="minorBidi"/>
+              <w:noProof/>
+              <w:kern w:val="2"/>
+              <w:sz w:val="24"/>
+              <w:szCs w:val="24"/>
+              <w:lang w:val="en-GB" w:eastAsia="en-GB"/>
+              <w14:ligatures w14:val="standardContextual"/>
+            </w:rPr>
+          </w:pPr>
+          <w:hyperlink w:anchor="_Toc184809539" w:history="1">
+            <w:r>
+              <w:rPr>
+                <w:rStyle w:val="Hyperlink"/>
+                <w:noProof/>
+              </w:rPr>
+              <w:t>Basic Requirements:</w:t>
+            </w:r>
+            <w:r>
+              <w:rPr>
+                <w:noProof/>
+                <w:webHidden/>
+              </w:rPr>
+              <w:tab/>
+            </w:r>
+            <w:r>
+              <w:rPr>
+                <w:noProof/>
+                <w:webHidden/>
+              </w:rPr>
+              <w:fldChar w:fldCharType="begin"/>
+            </w:r>
+            <w:r>
+              <w:rPr>
+                <w:noProof/>
+                <w:webHidden/>
+              </w:rPr>
+              <w:instrText xml:space="preserve"> PAGEREF _Toc184809539 \h </w:instrText>
+            </w:r>
+            <w:r>
+              <w:rPr>
+                <w:noProof/>
+                <w:webHidden/>
+              </w:rPr>
+            </w:r>
+            <w:r>
+              <w:rPr>
+                <w:noProof/>
+                <w:webHidden/>
+              </w:rPr>
+              <w:fldChar w:fldCharType="separate"/>
+            </w:r>
+            <w:r>
+              <w:rPr>
+                <w:noProof/>
+                <w:webHidden/>
+              </w:rPr>
+              <w:t>2</w:t>
+            </w:r>
+            <w:r>
+              <w:rPr>
+                <w:noProof/>
+                <w:webHidden/>
+              </w:rPr>
+              <w:fldChar w:fldCharType="end"/>
+            </w:r>
+          </w:hyperlink>
+        </w:p>
+        <w:p>
+          <w:pPr>
+            <w:pStyle w:val="TOC2"/>
+            <w:tabs>
+              <w:tab w:val="right" w:leader="dot" w:pos="9016"/>
+            </w:tabs>
+            <w:rPr>
+              <w:rFonts w:cstheme="minorBidi"/>
+              <w:noProof/>
+              <w:kern w:val="2"/>
+              <w:sz w:val="24"/>
+              <w:szCs w:val="24"/>
+              <w:lang w:val="en-GB" w:eastAsia="en-GB"/>
+              <w14:ligatures w14:val="standardContextual"/>
+            </w:rPr>
+          </w:pPr>
+          <w:hyperlink w:anchor="_Toc184809540" w:history="1">
+            <w:r>
+              <w:rPr>
+                <w:rStyle w:val="Hyperlink"/>
+                <w:noProof/>
+              </w:rPr>
+              <w:t>Our Understanding:</w:t>
+            </w:r>
+            <w:r>
+              <w:rPr>
+                <w:noProof/>
+                <w:webHidden/>
+              </w:rPr>
+              <w:tab/>
+            </w:r>
+            <w:r>
+              <w:rPr>
+                <w:noProof/>
+                <w:webHidden/>
+              </w:rPr>
+              <w:fldChar w:fldCharType="begin"/>
+            </w:r>
+            <w:r>
+              <w:rPr>
+                <w:noProof/>
+                <w:webHidden/>
+              </w:rPr>
+              <w:instrText xml:space="preserve"> PAGEREF _Toc184809540 \h </w:instrText>
+            </w:r>
+            <w:r>
+              <w:rPr>
+                <w:noProof/>
+                <w:webHidden/>
+              </w:rPr>
+            </w:r>
+            <w:r>
+              <w:rPr>
+                <w:noProof/>
+                <w:webHidden/>
+              </w:rPr>
+              <w:fldChar w:fldCharType="separate"/>
+            </w:r>
+            <w:r>
+              <w:rPr>
+                <w:noProof/>
+                <w:webHidden/>
+              </w:rPr>
+              <w:t>2</w:t>
+            </w:r>
+            <w:r>
+              <w:rPr>
+                <w:noProof/>
+                <w:webHidden/>
+              </w:rPr>
+              <w:fldChar w:fldCharType="end"/>
+            </w:r>
+          </w:hyperlink>
+        </w:p>
+        <w:p>
+          <w:pPr>
+            <w:pStyle w:val="TOC2"/>
+            <w:tabs>
+              <w:tab w:val="right" w:leader="dot" w:pos="9016"/>
+            </w:tabs>
+            <w:rPr>
+              <w:rFonts w:cstheme="minorBidi"/>
+              <w:noProof/>
+              <w:kern w:val="2"/>
+              <w:sz w:val="24"/>
+              <w:szCs w:val="24"/>
+              <w:lang w:val="en-GB" w:eastAsia="en-GB"/>
+              <w14:ligatures w14:val="standardContextual"/>
+            </w:rPr>
+          </w:pPr>
+          <w:hyperlink w:anchor="_Toc184809541" w:history="1">
+            <w:r>
+              <w:rPr>
+                <w:rStyle w:val="Hyperlink"/>
+                <w:noProof/>
+              </w:rPr>
+              <w:t>Mission Statement</w:t>
+            </w:r>
+            <w:r>
+              <w:rPr>
+                <w:noProof/>
+                <w:webHidden/>
+              </w:rPr>
+              <w:tab/>
+            </w:r>
+            <w:r>
+              <w:rPr>
+                <w:noProof/>
+                <w:webHidden/>
+              </w:rPr>
+              <w:fldChar w:fldCharType="begin"/>
+            </w:r>
+            <w:r>
+              <w:rPr>
+                <w:noProof/>
+                <w:webHidden/>
+              </w:rPr>
+              <w:instrText xml:space="preserve"> PAGEREF _Toc184809541 \h </w:instrText>
+            </w:r>
+            <w:r>
+              <w:rPr>
+                <w:noProof/>
+                <w:webHidden/>
+              </w:rPr>
+            </w:r>
+            <w:r>
+              <w:rPr>
+                <w:noProof/>
+                <w:webHidden/>
+              </w:rPr>
+              <w:fldChar w:fldCharType="separate"/>
+            </w:r>
+            <w:r>
+              <w:rPr>
+                <w:noProof/>
+                <w:webHidden/>
+              </w:rPr>
+              <w:t>3</w:t>
+            </w:r>
+            <w:r>
+              <w:rPr>
+                <w:noProof/>
+                <w:webHidden/>
+              </w:rPr>
+              <w:fldChar w:fldCharType="end"/>
+            </w:r>
+          </w:hyperlink>
+        </w:p>
+        <w:p>
+          <w:pPr>
+            <w:pStyle w:val="TOC2"/>
+            <w:tabs>
+              <w:tab w:val="right" w:leader="dot" w:pos="9016"/>
+            </w:tabs>
+            <w:rPr>
+              <w:rFonts w:cstheme="minorBidi"/>
+              <w:noProof/>
+              <w:kern w:val="2"/>
+              <w:sz w:val="24"/>
+              <w:szCs w:val="24"/>
+              <w:lang w:val="en-GB" w:eastAsia="en-GB"/>
+              <w14:ligatures w14:val="standardContextual"/>
+            </w:rPr>
+          </w:pPr>
+          <w:hyperlink w:anchor="_Toc184809542" w:history="1">
+            <w:r>
+              <w:rPr>
+                <w:rStyle w:val="Hyperlink"/>
+                <w:noProof/>
+              </w:rPr>
+              <w:t>Value We provide</w:t>
+            </w:r>
+            <w:r>
+              <w:rPr>
+                <w:noProof/>
+                <w:webHidden/>
+              </w:rPr>
+              <w:tab/>
+            </w:r>
+            <w:r>
+              <w:rPr>
+                <w:noProof/>
+                <w:webHidden/>
+              </w:rPr>
+              <w:fldChar w:fldCharType="begin"/>
+            </w:r>
+            <w:r>
+              <w:rPr>
+                <w:noProof/>
+                <w:webHidden/>
+              </w:rPr>
+              <w:instrText xml:space="preserve"> PAGEREF _Toc184809542 \h </w:instrText>
+            </w:r>
+            <w:r>
+              <w:rPr>
+                <w:noProof/>
+                <w:webHidden/>
+              </w:rPr>
+            </w:r>
+            <w:r>
+              <w:rPr>
+                <w:noProof/>
+                <w:webHidden/>
+              </w:rPr>
+              <w:fldChar w:fldCharType="separate"/>
+            </w:r>
+            <w:r>
+              <w:rPr>
+                <w:noProof/>
+                <w:webHidden/>
+              </w:rPr>
+              <w:t>3</w:t>
+            </w:r>
+            <w:r>
+              <w:rPr>
+                <w:noProof/>
+                <w:webHidden/>
+              </w:rPr>
+              <w:fldChar w:fldCharType="end"/>
+            </w:r>
+          </w:hyperlink>
+        </w:p>
+        <w:p>
+          <w:pPr>
+            <w:pStyle w:val="TOC2"/>
+            <w:tabs>
+              <w:tab w:val="right" w:leader="dot" w:pos="9016"/>
+            </w:tabs>
+            <w:rPr>
+              <w:rFonts w:cstheme="minorBidi"/>
+              <w:noProof/>
+              <w:kern w:val="2"/>
+              <w:sz w:val="24"/>
+              <w:szCs w:val="24"/>
+              <w:lang w:val="en-GB" w:eastAsia="en-GB"/>
+              <w14:ligatures w14:val="standardContextual"/>
+            </w:rPr>
+          </w:pPr>
+          <w:hyperlink w:anchor="_Toc184809543" w:history="1">
+            <w:r>
+              <w:rPr>
+                <w:rStyle w:val="Hyperlink"/>
+                <w:noProof/>
+              </w:rPr>
+              <w:t>Application Purpose POV</w:t>
+            </w:r>
+            <w:r>
+              <w:rPr>
+                <w:noProof/>
+                <w:webHidden/>
+              </w:rPr>
+              <w:tab/>
+            </w:r>
+            <w:r>
+              <w:rPr>
+                <w:noProof/>
+                <w:webHidden/>
+              </w:rPr>
+              <w:fldChar w:fldCharType="begin"/>
+            </w:r>
+            <w:r>
+              <w:rPr>
+                <w:noProof/>
+                <w:webHidden/>
+              </w:rPr>
+              <w:instrText xml:space="preserve"> PAGEREF _Toc184809543 \h </w:instrText>
+            </w:r>
+            <w:r>
+              <w:rPr>
+                <w:noProof/>
+                <w:webHidden/>
+              </w:rPr>
+            </w:r>
+            <w:r>
+              <w:rPr>
+                <w:noProof/>
+                <w:webHidden/>
+              </w:rPr>
+              <w:fldChar w:fldCharType="separate"/>
+            </w:r>
+            <w:r>
+              <w:rPr>
+                <w:noProof/>
+                <w:webHidden/>
+              </w:rPr>
+              <w:t>3</w:t>
+            </w:r>
+            <w:r>
+              <w:rPr>
+                <w:noProof/>
+                <w:webHidden/>
+              </w:rPr>
+              <w:fldChar w:fldCharType="end"/>
+            </w:r>
+          </w:hyperlink>
+        </w:p>
+        <w:p>
+          <w:pPr>
+            <w:pStyle w:val="TOC1"/>
+            <w:tabs>
+              <w:tab w:val="right" w:leader="dot" w:pos="9016"/>
+            </w:tabs>
+            <w:rPr>
+              <w:rFonts w:cstheme="minorBidi"/>
+              <w:noProof/>
+              <w:kern w:val="2"/>
+              <w:sz w:val="24"/>
+              <w:szCs w:val="24"/>
+              <w:lang w:val="en-GB" w:eastAsia="en-GB"/>
+              <w14:ligatures w14:val="standardContextual"/>
+            </w:rPr>
+          </w:pPr>
+          <w:hyperlink w:anchor="_Toc184809544" w:history="1">
+            <w:r>
+              <w:rPr>
+                <w:rStyle w:val="Hyperlink"/>
+                <w:noProof/>
+              </w:rPr>
+              <w:t>Project Roles</w:t>
+            </w:r>
+            <w:r>
+              <w:rPr>
+                <w:noProof/>
+                <w:webHidden/>
+              </w:rPr>
+              <w:tab/>
+            </w:r>
+            <w:r>
+              <w:rPr>
+                <w:noProof/>
+                <w:webHidden/>
+              </w:rPr>
+              <w:fldChar w:fldCharType="begin"/>
+            </w:r>
+            <w:r>
+              <w:rPr>
+                <w:noProof/>
+                <w:webHidden/>
+              </w:rPr>
+              <w:instrText xml:space="preserve"> PAGEREF _Toc184809544 \h </w:instrText>
+            </w:r>
+            <w:r>
+              <w:rPr>
+                <w:noProof/>
+                <w:webHidden/>
+              </w:rPr>
+            </w:r>
+            <w:r>
+              <w:rPr>
+                <w:noProof/>
+                <w:webHidden/>
+              </w:rPr>
+              <w:fldChar w:fldCharType="separate"/>
+            </w:r>
+            <w:r>
+              <w:rPr>
+                <w:noProof/>
+                <w:webHidden/>
+              </w:rPr>
+              <w:t>4</w:t>
+            </w:r>
+            <w:r>
+              <w:rPr>
+                <w:noProof/>
+                <w:webHidden/>
+              </w:rPr>
+              <w:fldChar w:fldCharType="end"/>
+            </w:r>
+          </w:hyperlink>
+        </w:p>
+        <w:p>
+          <w:pPr>
+            <w:pStyle w:val="TOC1"/>
+            <w:tabs>
+              <w:tab w:val="right" w:leader="dot" w:pos="9016"/>
+            </w:tabs>
+            <w:rPr>
+              <w:rFonts w:cstheme="minorBidi"/>
+              <w:noProof/>
+              <w:kern w:val="2"/>
+              <w:sz w:val="24"/>
+              <w:szCs w:val="24"/>
+              <w:lang w:val="en-GB" w:eastAsia="en-GB"/>
+              <w14:ligatures w14:val="standardContextual"/>
+            </w:rPr>
+          </w:pPr>
+          <w:hyperlink w:anchor="_Toc184809545" w:history="1">
+            <w:r>
+              <w:rPr>
+                <w:rStyle w:val="Hyperlink"/>
+                <w:noProof/>
+              </w:rPr>
+              <w:t>Project TimeLine</w:t>
+            </w:r>
+            <w:r>
+              <w:rPr>
+                <w:noProof/>
+                <w:webHidden/>
+              </w:rPr>
+              <w:tab/>
+            </w:r>
+            <w:r>
+              <w:rPr>
+                <w:noProof/>
+                <w:webHidden/>
+              </w:rPr>
+              <w:fldChar w:fldCharType="begin"/>
+            </w:r>
+            <w:r>
+              <w:rPr>
+                <w:noProof/>
+                <w:webHidden/>
+              </w:rPr>
+              <w:instrText xml:space="preserve"> PAGEREF _Toc184809545 \h </w:instrText>
+            </w:r>
+            <w:r>
+              <w:rPr>
+                <w:noProof/>
+                <w:webHidden/>
+              </w:rPr>
+            </w:r>
+            <w:r>
+              <w:rPr>
+                <w:noProof/>
+                <w:webHidden/>
+              </w:rPr>
+              <w:fldChar w:fldCharType="separate"/>
+            </w:r>
+            <w:r>
+              <w:rPr>
+                <w:noProof/>
+                <w:webHidden/>
+              </w:rPr>
+              <w:t>5</w:t>
+            </w:r>
+            <w:r>
+              <w:rPr>
+                <w:noProof/>
+                <w:webHidden/>
+              </w:rPr>
+              <w:fldChar w:fldCharType="end"/>
+            </w:r>
+          </w:hyperlink>
+        </w:p>
+        <w:p>
+          <w:pPr>
+            <w:pStyle w:val="TOC1"/>
+            <w:tabs>
+              <w:tab w:val="right" w:leader="dot" w:pos="9016"/>
+            </w:tabs>
+            <w:rPr>
+              <w:rFonts w:cstheme="minorBidi"/>
+              <w:noProof/>
+              <w:kern w:val="2"/>
+              <w:sz w:val="24"/>
+              <w:szCs w:val="24"/>
+              <w:lang w:val="en-GB" w:eastAsia="en-GB"/>
+              <w14:ligatures w14:val="standardContextual"/>
+            </w:rPr>
+          </w:pPr>
+          <w:hyperlink w:anchor="_Toc184809546" w:history="1">
+            <w:r>
+              <w:rPr>
+                <w:rStyle w:val="Hyperlink"/>
+                <w:noProof/>
+              </w:rPr>
+              <w:t>Front End Design</w:t>
+            </w:r>
+            <w:r>
+              <w:rPr>
+                <w:noProof/>
+                <w:webHidden/>
+              </w:rPr>
+              <w:tab/>
+            </w:r>
+            <w:r>
+              <w:rPr>
+                <w:noProof/>
+                <w:webHidden/>
+              </w:rPr>
+              <w:fldChar w:fldCharType="begin"/>
+            </w:r>
+            <w:r>
+              <w:rPr>
+                <w:noProof/>
+                <w:webHidden/>
+              </w:rPr>
+              <w:instrText xml:space="preserve"> PAGEREF _Toc184809546 \h </w:instrText>
+            </w:r>
+            <w:r>
+              <w:rPr>
+                <w:noProof/>
+                <w:webHidden/>
+              </w:rPr>
+            </w:r>
+            <w:r>
+              <w:rPr>
+                <w:noProof/>
+                <w:webHidden/>
+              </w:rPr>
+              <w:fldChar w:fldCharType="separate"/>
+            </w:r>
+            <w:r>
+              <w:rPr>
+                <w:noProof/>
+                <w:webHidden/>
+              </w:rPr>
+              <w:t>6</w:t>
+            </w:r>
+            <w:r>
+              <w:rPr>
+                <w:noProof/>
+                <w:webHidden/>
+              </w:rPr>
+              <w:fldChar w:fldCharType="end"/>
+            </w:r>
+          </w:hyperlink>
+        </w:p>
+        <w:p>
+          <w:pPr>
+            <w:pStyle w:val="TOC2"/>
+            <w:tabs>
+              <w:tab w:val="right" w:leader="dot" w:pos="9016"/>
+            </w:tabs>
+            <w:rPr>
+              <w:rFonts w:cstheme="minorBidi"/>
+              <w:noProof/>
+              <w:kern w:val="2"/>
+              <w:sz w:val="24"/>
+              <w:szCs w:val="24"/>
+              <w:lang w:val="en-GB" w:eastAsia="en-GB"/>
+              <w14:ligatures w14:val="standardContextual"/>
+            </w:rPr>
+          </w:pPr>
+          <w:hyperlink w:anchor="_Toc184809547" w:history="1">
+            <w:r>
+              <w:rPr>
+                <w:rStyle w:val="Hyperlink"/>
+                <w:noProof/>
+              </w:rPr>
+              <w:t>Iteration One:</w:t>
+            </w:r>
+            <w:r>
+              <w:rPr>
+                <w:noProof/>
+                <w:webHidden/>
+              </w:rPr>
+              <w:tab/>
+            </w:r>
+            <w:r>
+              <w:rPr>
+                <w:noProof/>
+                <w:webHidden/>
+              </w:rPr>
+              <w:fldChar w:fldCharType="begin"/>
+            </w:r>
+            <w:r>
+              <w:rPr>
+                <w:noProof/>
+                <w:webHidden/>
+              </w:rPr>
+              <w:instrText xml:space="preserve"> PAGEREF _Toc184809547 \h </w:instrText>
+            </w:r>
+            <w:r>
+              <w:rPr>
+                <w:noProof/>
+                <w:webHidden/>
+              </w:rPr>
+            </w:r>
+            <w:r>
+              <w:rPr>
+                <w:noProof/>
+                <w:webHidden/>
+              </w:rPr>
+              <w:fldChar w:fldCharType="separate"/>
+            </w:r>
+            <w:r>
+              <w:rPr>
+                <w:noProof/>
+                <w:webHidden/>
+              </w:rPr>
+              <w:t>6</w:t>
+            </w:r>
+            <w:r>
+              <w:rPr>
+                <w:noProof/>
+                <w:webHidden/>
+              </w:rPr>
+              <w:fldChar w:fldCharType="end"/>
+            </w:r>
+          </w:hyperlink>
+        </w:p>
+        <w:p>
+          <w:pPr>
+            <w:pStyle w:val="TOC2"/>
+            <w:tabs>
+              <w:tab w:val="right" w:leader="dot" w:pos="9016"/>
+            </w:tabs>
+            <w:rPr>
+              <w:rFonts w:cstheme="minorBidi"/>
+              <w:noProof/>
+              <w:kern w:val="2"/>
+              <w:sz w:val="24"/>
+              <w:szCs w:val="24"/>
+              <w:lang w:val="en-GB" w:eastAsia="en-GB"/>
+              <w14:ligatures w14:val="standardContextual"/>
+            </w:rPr>
+          </w:pPr>
+          <w:hyperlink w:anchor="_Toc184809548" w:history="1">
+            <w:r>
+              <w:rPr>
+                <w:rStyle w:val="Hyperlink"/>
+                <w:noProof/>
+              </w:rPr>
+              <w:t>Iteration 2:</w:t>
+            </w:r>
+            <w:r>
+              <w:rPr>
+                <w:noProof/>
+                <w:webHidden/>
+              </w:rPr>
+              <w:tab/>
+            </w:r>
+            <w:r>
+              <w:rPr>
+                <w:noProof/>
+                <w:webHidden/>
+              </w:rPr>
+              <w:fldChar w:fldCharType="begin"/>
+            </w:r>
+            <w:r>
+              <w:rPr>
+                <w:noProof/>
+                <w:webHidden/>
+              </w:rPr>
+              <w:instrText xml:space="preserve"> PAGEREF _Toc184809548 \h </w:instrText>
+            </w:r>
+            <w:r>
+              <w:rPr>
+                <w:noProof/>
+                <w:webHidden/>
+              </w:rPr>
+            </w:r>
+            <w:r>
+              <w:rPr>
+                <w:noProof/>
+                <w:webHidden/>
+              </w:rPr>
+              <w:fldChar w:fldCharType="separate"/>
+            </w:r>
+            <w:r>
+              <w:rPr>
+                <w:noProof/>
+                <w:webHidden/>
+              </w:rPr>
+              <w:t>10</w:t>
+            </w:r>
+            <w:r>
+              <w:rPr>
+                <w:noProof/>
+                <w:webHidden/>
+              </w:rPr>
+              <w:fldChar w:fldCharType="end"/>
+            </w:r>
+          </w:hyperlink>
+        </w:p>
+        <w:p>
           <w:r>
             <w:rPr>
               <w:b/>
               <w:bCs/>
+              <w:noProof/>
             </w:rPr>
-            <w:t>1</w:t>
-          </w:r>
-        </w:p>
-        <w:p>
-          <w:pPr>
-            <w:pStyle w:val="TOC2"/>
-            <w:ind w:left="216"/>
-          </w:pPr>
-          <w:sdt>
-            <w:sdtPr>
-              <w:id w:val="1667506712"/>
-              <w:placeholder>
-                <w:docPart w:val="F4479B3EF1604038914E38095D22EC72"/>
-              </w:placeholder>
-              <w:temporary/>
-              <w:showingPlcHdr/>
-            </w:sdtPr>
-            <w:sdtContent>
-              <w:r>
-                <w:t>Type chapter title (level 2)</w:t>
-              </w:r>
-            </w:sdtContent>
-          </w:sdt>
-          <w:r>
-            <w:ptab w:relativeTo="margin" w:alignment="right" w:leader="dot"/>
-          </w:r>
-          <w:r>
-            <w:t>2</w:t>
-          </w:r>
-        </w:p>
-        <w:p>
-          <w:pPr>
-            <w:pStyle w:val="TOC3"/>
-            <w:ind w:left="446"/>
-          </w:pPr>
-          <w:sdt>
-            <w:sdtPr>
-              <w:id w:val="93059032"/>
-              <w:placeholder>
-                <w:docPart w:val="774595AA57AD426A984CAE18DB7D73C0"/>
-              </w:placeholder>
-              <w:temporary/>
-              <w:showingPlcHdr/>
-            </w:sdtPr>
-            <w:sdtContent>
-              <w:r>
-                <w:t>Type chapter title (level 3)</w:t>
-              </w:r>
-            </w:sdtContent>
-          </w:sdt>
-          <w:r>
-            <w:ptab w:relativeTo="margin" w:alignment="right" w:leader="dot"/>
-          </w:r>
-          <w:r>
-            <w:t>3</w:t>
-          </w:r>
-        </w:p>
-        <w:p>
-          <w:pPr>
-            <w:pStyle w:val="TOC1"/>
-          </w:pPr>
-          <w:sdt>
-            <w:sdtPr>
-              <w:rPr>
-                <w:b/>
-                <w:bCs/>
-              </w:rPr>
-              <w:id w:val="183865966"/>
-              <w:placeholder>
-                <w:docPart w:val="F3BE667B66DE4257919C605CE52EE4CD"/>
-              </w:placeholder>
-              <w:temporary/>
-              <w:showingPlcHdr/>
-            </w:sdtPr>
-            <w:sdtContent>
-              <w:r>
-                <w:rPr>
-                  <w:b/>
-                  <w:bCs/>
-                </w:rPr>
-                <w:t>Type chapter title (level 1)</w:t>
-              </w:r>
-            </w:sdtContent>
-          </w:sdt>
-          <w:r>
-            <w:ptab w:relativeTo="margin" w:alignment="right" w:leader="dot"/>
-          </w:r>
-          <w:r>
-            <w:rPr>
-              <w:b/>
-              <w:bCs/>
-            </w:rPr>
-            <w:t>4</w:t>
-          </w:r>
-        </w:p>
-        <w:p>
-          <w:pPr>
-            <w:pStyle w:val="TOC2"/>
-            <w:ind w:left="216"/>
-          </w:pPr>
-          <w:sdt>
-            <w:sdtPr>
-              <w:id w:val="93059040"/>
-              <w:placeholder>
-                <w:docPart w:val="F4479B3EF1604038914E38095D22EC72"/>
-              </w:placeholder>
-              <w:temporary/>
-              <w:showingPlcHdr/>
-            </w:sdtPr>
-            <w:sdtContent>
-              <w:r>
-                <w:t>Type chapter title (level 2)</w:t>
-              </w:r>
-            </w:sdtContent>
-          </w:sdt>
-          <w:r>
-            <w:ptab w:relativeTo="margin" w:alignment="right" w:leader="dot"/>
-          </w:r>
-          <w:r>
-            <w:t>5</w:t>
-          </w:r>
-        </w:p>
-        <w:p>
-          <w:pPr>
-            <w:pStyle w:val="TOC3"/>
-            <w:ind w:left="446"/>
-          </w:pPr>
-          <w:sdt>
-            <w:sdtPr>
-              <w:id w:val="93059044"/>
-              <w:placeholder>
-                <w:docPart w:val="774595AA57AD426A984CAE18DB7D73C0"/>
-              </w:placeholder>
-              <w:temporary/>
-              <w:showingPlcHdr/>
-            </w:sdtPr>
-            <w:sdtContent>
-              <w:r>
-                <w:t>Type chapter title (level 3)</w:t>
-              </w:r>
-            </w:sdtContent>
-          </w:sdt>
-          <w:r>
-            <w:ptab w:relativeTo="margin" w:alignment="right" w:leader="dot"/>
-          </w:r>
-          <w:r>
-            <w:t>6</w:t>
+            <w:fldChar w:fldCharType="end"/>
           </w:r>
         </w:p>
       </w:sdtContent>
@@ -708,21 +1363,25 @@
     </w:p>
     <w:p>
       <w:pPr>
-        <w:pStyle w:val="Title"/>
-      </w:pPr>
+        <w:pStyle w:val="Heading1"/>
+      </w:pPr>
+      <w:bookmarkStart w:id="0" w:name="_Toc184809538"/>
       <w:r>
         <w:lastRenderedPageBreak/>
         <w:t>Project Requirements.</w:t>
       </w:r>
+      <w:bookmarkEnd w:id="0"/>
     </w:p>
     <w:p/>
     <w:p>
       <w:pPr>
-        <w:pStyle w:val="Heading1"/>
-      </w:pPr>
+        <w:pStyle w:val="Heading2"/>
+      </w:pPr>
+      <w:bookmarkStart w:id="1" w:name="_Toc184809539"/>
       <w:r>
         <w:t>Basic Requirements:</w:t>
       </w:r>
+      <w:bookmarkEnd w:id="1"/>
     </w:p>
     <w:p>
       <w:pPr>
@@ -822,63 +1481,79 @@
         <w:t>5)      Stretch goals - think scalability from 5 devices to 1000 or more.</w:t>
       </w:r>
     </w:p>
-    <w:p/>
-    <w:p>
-      <w:r>
-        <w:br w:type="page"/>
-      </w:r>
-    </w:p>
-    <w:p/>
-    <w:p>
-      <w:pPr>
-        <w:pStyle w:val="Heading1"/>
-      </w:pPr>
-      <w:r>
-        <w:t>Project Roles</w:t>
-      </w:r>
-    </w:p>
-    <w:p>
-      <w:pPr>
+    <w:p>
+      <w:pPr>
+        <w:rPr>
+          <w:sz w:val="24"/>
+          <w:szCs w:val="24"/>
+        </w:rPr>
+      </w:pPr>
+    </w:p>
+    <w:p>
+      <w:pPr>
+        <w:pStyle w:val="Heading2"/>
+      </w:pPr>
+      <w:bookmarkStart w:id="2" w:name="_Toc184809540"/>
+      <w:r>
+        <w:t>Our Understanding:</w:t>
+      </w:r>
+      <w:bookmarkEnd w:id="2"/>
+    </w:p>
+    <w:p>
+      <w:pPr>
+        <w:rPr>
+          <w:sz w:val="28"/>
+          <w:szCs w:val="28"/>
+        </w:rPr>
+      </w:pPr>
+      <w:r>
+        <w:rPr>
+          <w:sz w:val="28"/>
+          <w:szCs w:val="28"/>
+        </w:rPr>
+        <w:t xml:space="preserve">A structured way to keep track of devices in an IoT-based application allows for the user to monitor known statistics and update data for each device in whatever format they like. It should be flexible by allowing dynamic grouping and user-saved documents and files while also being structured enough to serve a large customer base.  – </w:t>
+      </w:r>
+      <w:r>
         <w:rPr>
           <w:b/>
           <w:bCs/>
           <w:sz w:val="28"/>
           <w:szCs w:val="28"/>
         </w:rPr>
-      </w:pPr>
-    </w:p>
-    <w:p>
-      <w:pPr>
-        <w:rPr>
-          <w:sz w:val="28"/>
-          <w:szCs w:val="28"/>
-        </w:rPr>
-      </w:pPr>
-      <w:r>
-        <w:rPr>
-          <w:sz w:val="28"/>
-          <w:szCs w:val="28"/>
-        </w:rPr>
-        <w:t>Tom</w:t>
-      </w:r>
-      <w:r>
-        <w:rPr>
-          <w:sz w:val="28"/>
-          <w:szCs w:val="28"/>
-        </w:rPr>
-        <w:t>-</w:t>
-      </w:r>
-    </w:p>
-    <w:p>
-      <w:pPr>
-        <w:ind w:firstLine="720"/>
+        <w:t xml:space="preserve">technical aspect of </w:t>
+      </w:r>
+      <w:r>
         <w:rPr>
           <w:b/>
           <w:bCs/>
           <w:sz w:val="28"/>
           <w:szCs w:val="28"/>
         </w:rPr>
-      </w:pPr>
+        <w:t>Database</w:t>
+      </w:r>
+    </w:p>
+    <w:p>
+      <w:pPr>
+        <w:rPr>
+          <w:sz w:val="28"/>
+          <w:szCs w:val="28"/>
+        </w:rPr>
+      </w:pPr>
+    </w:p>
+    <w:p>
+      <w:pPr>
+        <w:rPr>
+          <w:sz w:val="28"/>
+          <w:szCs w:val="28"/>
+        </w:rPr>
+      </w:pPr>
+      <w:r>
+        <w:rPr>
+          <w:sz w:val="28"/>
+          <w:szCs w:val="28"/>
+        </w:rPr>
+        <w:t xml:space="preserve">A mobile interface that allows businesses and contractors to monitor and maintain their IOT devices in the field and update each device in real time. Each device should have a GPS coordinate, last serviced, and notes about the device and how it should be maintained in the future. - </w:t>
+      </w:r>
       <w:r>
         <w:rPr>
           <w:b/>
@@ -886,57 +1561,17 @@
           <w:sz w:val="28"/>
           <w:szCs w:val="28"/>
         </w:rPr>
-        <w:t>Front end/ UI/Flutter</w:t>
-      </w:r>
-    </w:p>
-    <w:p>
-      <w:pPr>
-        <w:ind w:firstLine="720"/>
-        <w:rPr>
-          <w:sz w:val="28"/>
-          <w:szCs w:val="28"/>
-        </w:rPr>
-      </w:pPr>
-      <w:r>
-        <w:rPr>
-          <w:sz w:val="28"/>
-          <w:szCs w:val="28"/>
-        </w:rPr>
-        <w:t>Task: To design and manufacture a UI for the client</w:t>
-      </w:r>
-    </w:p>
-    <w:p>
-      <w:pPr>
-        <w:rPr>
-          <w:sz w:val="28"/>
-          <w:szCs w:val="28"/>
-        </w:rPr>
-      </w:pPr>
-      <w:r>
-        <w:rPr>
-          <w:sz w:val="28"/>
-          <w:szCs w:val="28"/>
-        </w:rPr>
-        <w:t>Niko</w:t>
-      </w:r>
-      <w:r>
-        <w:rPr>
-          <w:sz w:val="28"/>
-          <w:szCs w:val="28"/>
-        </w:rPr>
-        <w:t>-</w:t>
-      </w:r>
-    </w:p>
-    <w:p>
-      <w:pPr>
-        <w:ind w:firstLine="720"/>
+        <w:t xml:space="preserve">implement a </w:t>
+      </w:r>
+      <w:r>
         <w:rPr>
           <w:b/>
           <w:bCs/>
           <w:sz w:val="28"/>
           <w:szCs w:val="28"/>
         </w:rPr>
-      </w:pPr>
+        <w:t>Real</w:t>
+      </w:r>
       <w:r>
         <w:rPr>
           <w:b/>
@@ -944,100 +1579,41 @@
           <w:sz w:val="28"/>
           <w:szCs w:val="28"/>
         </w:rPr>
-        <w:t>Project Oversight, Security of Project, Both Front end and back end</w:t>
-      </w:r>
-    </w:p>
-    <w:p>
-      <w:pPr>
-        <w:ind w:left="720"/>
-        <w:rPr>
-          <w:sz w:val="28"/>
-          <w:szCs w:val="28"/>
-        </w:rPr>
-      </w:pPr>
-      <w:r>
-        <w:rPr>
-          <w:sz w:val="28"/>
-          <w:szCs w:val="28"/>
-        </w:rPr>
-        <w:t xml:space="preserve">Task: To work on both front and back end of the project to ensure that all team members </w:t>
-      </w:r>
-      <w:r>
-        <w:rPr>
-          <w:sz w:val="28"/>
-          <w:szCs w:val="28"/>
-        </w:rPr>
-        <w:t xml:space="preserve">have </w:t>
-      </w:r>
-      <w:r>
-        <w:rPr>
-          <w:sz w:val="28"/>
-          <w:szCs w:val="28"/>
-        </w:rPr>
-        <w:t>the</w:t>
-      </w:r>
-      <w:r>
-        <w:rPr>
-          <w:sz w:val="28"/>
-          <w:szCs w:val="28"/>
-        </w:rPr>
-        <w:t xml:space="preserve"> same</w:t>
-      </w:r>
-      <w:r>
-        <w:rPr>
-          <w:sz w:val="28"/>
-          <w:szCs w:val="28"/>
-        </w:rPr>
-        <w:t xml:space="preserve"> idea</w:t>
-      </w:r>
-      <w:r>
-        <w:rPr>
-          <w:sz w:val="28"/>
-          <w:szCs w:val="28"/>
-        </w:rPr>
-        <w:t xml:space="preserve"> for the project</w:t>
-      </w:r>
-    </w:p>
-    <w:p>
-      <w:pPr>
-        <w:rPr>
-          <w:sz w:val="28"/>
-          <w:szCs w:val="28"/>
-        </w:rPr>
-      </w:pPr>
-      <w:r>
-        <w:rPr>
-          <w:sz w:val="28"/>
-          <w:szCs w:val="28"/>
-        </w:rPr>
-        <w:t>Joe</w:t>
-      </w:r>
-      <w:r>
-        <w:rPr>
-          <w:sz w:val="28"/>
-          <w:szCs w:val="28"/>
-        </w:rPr>
-        <w:t>-</w:t>
-      </w:r>
-    </w:p>
-    <w:p>
-      <w:pPr>
-        <w:ind w:firstLine="720"/>
+        <w:t xml:space="preserve"> time </w:t>
+      </w:r>
+      <w:r>
         <w:rPr>
           <w:b/>
           <w:bCs/>
           <w:sz w:val="28"/>
           <w:szCs w:val="28"/>
         </w:rPr>
-      </w:pPr>
-      <w:r>
+        <w:t>Database</w:t>
+      </w:r>
+    </w:p>
+    <w:p>
+      <w:pPr>
+        <w:rPr>
+          <w:sz w:val="28"/>
+          <w:szCs w:val="28"/>
+        </w:rPr>
+      </w:pPr>
+    </w:p>
+    <w:p>
+      <w:pPr>
         <w:rPr>
           <w:b/>
           <w:bCs/>
           <w:sz w:val="28"/>
           <w:szCs w:val="28"/>
         </w:rPr>
-        <w:t>Firebase/</w:t>
+      </w:pPr>
+      <w:r>
+        <w:rPr>
+          <w:sz w:val="28"/>
+          <w:szCs w:val="28"/>
+        </w:rPr>
+        <w:t xml:space="preserve">The User Interface should be easy to understand for users of different tech literacy levels as this could be used by a manner of people tracking servers to cow trackers. </w:t>
       </w:r>
       <w:r>
         <w:rPr>
@@ -1046,6 +1622,404 @@
           <w:sz w:val="28"/>
           <w:szCs w:val="28"/>
         </w:rPr>
+        <w:t>- the application of U</w:t>
+      </w:r>
+      <w:r>
+        <w:rPr>
+          <w:b/>
+          <w:bCs/>
+          <w:sz w:val="28"/>
+          <w:szCs w:val="28"/>
+        </w:rPr>
+        <w:t>ser Interface</w:t>
+      </w:r>
+    </w:p>
+    <w:p>
+      <w:pPr>
+        <w:pStyle w:val="Heading2"/>
+      </w:pPr>
+      <w:bookmarkStart w:id="3" w:name="_Toc184809541"/>
+      <w:r>
+        <w:lastRenderedPageBreak/>
+        <w:t>Mission Statement</w:t>
+      </w:r>
+      <w:bookmarkEnd w:id="3"/>
+    </w:p>
+    <w:p>
+      <w:pPr>
+        <w:rPr>
+          <w:sz w:val="28"/>
+          <w:szCs w:val="28"/>
+        </w:rPr>
+      </w:pPr>
+      <w:r>
+        <w:rPr>
+          <w:sz w:val="28"/>
+          <w:szCs w:val="28"/>
+        </w:rPr>
+        <w:t>To provide a software solution to manage a wide range of physical devices</w:t>
+      </w:r>
+      <w:r>
+        <w:rPr>
+          <w:sz w:val="28"/>
+          <w:szCs w:val="28"/>
+        </w:rPr>
+        <w:t xml:space="preserve"> in one simple location</w:t>
+      </w:r>
+      <w:r>
+        <w:rPr>
+          <w:sz w:val="28"/>
+          <w:szCs w:val="28"/>
+        </w:rPr>
+        <w:t>.</w:t>
+      </w:r>
+    </w:p>
+    <w:p>
+      <w:pPr>
+        <w:rPr>
+          <w:sz w:val="28"/>
+          <w:szCs w:val="28"/>
+        </w:rPr>
+      </w:pPr>
+    </w:p>
+    <w:p>
+      <w:pPr>
+        <w:pStyle w:val="Heading2"/>
+      </w:pPr>
+      <w:bookmarkStart w:id="4" w:name="_Toc184809542"/>
+      <w:r>
+        <w:t>Value We provide</w:t>
+      </w:r>
+      <w:bookmarkEnd w:id="4"/>
+    </w:p>
+    <w:p>
+      <w:pPr>
+        <w:rPr>
+          <w:sz w:val="28"/>
+          <w:szCs w:val="28"/>
+        </w:rPr>
+      </w:pPr>
+      <w:r>
+        <w:rPr>
+          <w:sz w:val="28"/>
+          <w:szCs w:val="28"/>
+        </w:rPr>
+        <w:t>With the shutdown of the Amazons IOT solution we come to fill in the market gap to provide a solution for the specific use case scenarios that our possible clients</w:t>
+      </w:r>
+      <w:r>
+        <w:rPr>
+          <w:sz w:val="28"/>
+          <w:szCs w:val="28"/>
+        </w:rPr>
+        <w:t>.</w:t>
+      </w:r>
+    </w:p>
+    <w:p>
+      <w:pPr>
+        <w:rPr>
+          <w:sz w:val="28"/>
+          <w:szCs w:val="28"/>
+        </w:rPr>
+      </w:pPr>
+    </w:p>
+    <w:p>
+      <w:pPr>
+        <w:pStyle w:val="Heading2"/>
+      </w:pPr>
+      <w:bookmarkStart w:id="5" w:name="_Toc184809543"/>
+      <w:r>
+        <w:t>Application Purpose POV</w:t>
+      </w:r>
+      <w:bookmarkEnd w:id="5"/>
+    </w:p>
+    <w:p>
+      <w:pPr>
+        <w:rPr>
+          <w:sz w:val="28"/>
+          <w:szCs w:val="28"/>
+        </w:rPr>
+      </w:pPr>
+      <w:r>
+        <w:rPr>
+          <w:sz w:val="28"/>
+          <w:szCs w:val="28"/>
+        </w:rPr>
+        <w:t>Database</w:t>
+      </w:r>
+      <w:r>
+        <w:rPr>
+          <w:sz w:val="28"/>
+          <w:szCs w:val="28"/>
+        </w:rPr>
+        <w:t>:</w:t>
+      </w:r>
+    </w:p>
+    <w:p>
+      <w:pPr>
+        <w:rPr>
+          <w:sz w:val="28"/>
+          <w:szCs w:val="28"/>
+        </w:rPr>
+      </w:pPr>
+      <w:r>
+        <w:rPr>
+          <w:sz w:val="28"/>
+          <w:szCs w:val="28"/>
+        </w:rPr>
+        <w:tab/>
+        <w:t xml:space="preserve">Create a scalable database for our clients that </w:t>
+      </w:r>
+    </w:p>
+    <w:p>
+      <w:pPr>
+        <w:rPr>
+          <w:sz w:val="28"/>
+          <w:szCs w:val="28"/>
+        </w:rPr>
+      </w:pPr>
+      <w:r>
+        <w:rPr>
+          <w:sz w:val="28"/>
+          <w:szCs w:val="28"/>
+        </w:rPr>
+        <w:tab/>
+      </w:r>
+    </w:p>
+    <w:p>
+      <w:pPr>
+        <w:rPr>
+          <w:sz w:val="28"/>
+          <w:szCs w:val="28"/>
+        </w:rPr>
+      </w:pPr>
+    </w:p>
+    <w:p/>
+    <w:p/>
+    <w:p>
+      <w:r>
+        <w:br w:type="page"/>
+      </w:r>
+    </w:p>
+    <w:p/>
+    <w:p>
+      <w:pPr>
+        <w:pStyle w:val="Heading1"/>
+      </w:pPr>
+      <w:bookmarkStart w:id="6" w:name="_Toc184809544"/>
+      <w:r>
+        <w:t>Project Roles</w:t>
+      </w:r>
+      <w:bookmarkEnd w:id="6"/>
+    </w:p>
+    <w:p>
+      <w:pPr>
+        <w:rPr>
+          <w:b/>
+          <w:bCs/>
+          <w:sz w:val="28"/>
+          <w:szCs w:val="28"/>
+        </w:rPr>
+      </w:pPr>
+    </w:p>
+    <w:p>
+      <w:pPr>
+        <w:rPr>
+          <w:sz w:val="28"/>
+          <w:szCs w:val="28"/>
+        </w:rPr>
+      </w:pPr>
+      <w:r>
+        <w:rPr>
+          <w:sz w:val="28"/>
+          <w:szCs w:val="28"/>
+        </w:rPr>
+        <w:t>Tom</w:t>
+      </w:r>
+      <w:r>
+        <w:rPr>
+          <w:sz w:val="28"/>
+          <w:szCs w:val="28"/>
+        </w:rPr>
+        <w:t>-</w:t>
+      </w:r>
+    </w:p>
+    <w:p>
+      <w:pPr>
+        <w:ind w:firstLine="720"/>
+        <w:rPr>
+          <w:b/>
+          <w:bCs/>
+          <w:sz w:val="28"/>
+          <w:szCs w:val="28"/>
+        </w:rPr>
+      </w:pPr>
+      <w:r>
+        <w:rPr>
+          <w:b/>
+          <w:bCs/>
+          <w:sz w:val="28"/>
+          <w:szCs w:val="28"/>
+        </w:rPr>
+        <w:t>Front end/ UI/Flutter</w:t>
+      </w:r>
+    </w:p>
+    <w:p>
+      <w:pPr>
+        <w:ind w:firstLine="720"/>
+        <w:rPr>
+          <w:sz w:val="28"/>
+          <w:szCs w:val="28"/>
+        </w:rPr>
+      </w:pPr>
+      <w:r>
+        <w:rPr>
+          <w:sz w:val="28"/>
+          <w:szCs w:val="28"/>
+        </w:rPr>
+        <w:t>Task: To design and manufacture a UI for the client</w:t>
+      </w:r>
+    </w:p>
+    <w:p>
+      <w:pPr>
+        <w:rPr>
+          <w:sz w:val="28"/>
+          <w:szCs w:val="28"/>
+        </w:rPr>
+      </w:pPr>
+      <w:r>
+        <w:rPr>
+          <w:sz w:val="28"/>
+          <w:szCs w:val="28"/>
+        </w:rPr>
+        <w:t>Niko</w:t>
+      </w:r>
+      <w:r>
+        <w:rPr>
+          <w:sz w:val="28"/>
+          <w:szCs w:val="28"/>
+        </w:rPr>
+        <w:t>-</w:t>
+      </w:r>
+    </w:p>
+    <w:p>
+      <w:pPr>
+        <w:ind w:firstLine="720"/>
+        <w:rPr>
+          <w:b/>
+          <w:bCs/>
+          <w:sz w:val="28"/>
+          <w:szCs w:val="28"/>
+        </w:rPr>
+      </w:pPr>
+      <w:r>
+        <w:rPr>
+          <w:b/>
+          <w:bCs/>
+          <w:sz w:val="28"/>
+          <w:szCs w:val="28"/>
+        </w:rPr>
+        <w:t>Project Oversight, Security of Project, Both Front end and back end</w:t>
+      </w:r>
+    </w:p>
+    <w:p>
+      <w:pPr>
+        <w:ind w:left="720"/>
+        <w:rPr>
+          <w:sz w:val="28"/>
+          <w:szCs w:val="28"/>
+        </w:rPr>
+      </w:pPr>
+      <w:r>
+        <w:rPr>
+          <w:sz w:val="28"/>
+          <w:szCs w:val="28"/>
+        </w:rPr>
+        <w:t xml:space="preserve">Task: To work on both front and back end of the project to ensure that all team members </w:t>
+      </w:r>
+      <w:r>
+        <w:rPr>
+          <w:sz w:val="28"/>
+          <w:szCs w:val="28"/>
+        </w:rPr>
+        <w:t xml:space="preserve">have </w:t>
+      </w:r>
+      <w:r>
+        <w:rPr>
+          <w:sz w:val="28"/>
+          <w:szCs w:val="28"/>
+        </w:rPr>
+        <w:t>the</w:t>
+      </w:r>
+      <w:r>
+        <w:rPr>
+          <w:sz w:val="28"/>
+          <w:szCs w:val="28"/>
+        </w:rPr>
+        <w:t xml:space="preserve"> same</w:t>
+      </w:r>
+      <w:r>
+        <w:rPr>
+          <w:sz w:val="28"/>
+          <w:szCs w:val="28"/>
+        </w:rPr>
+        <w:t xml:space="preserve"> idea</w:t>
+      </w:r>
+      <w:r>
+        <w:rPr>
+          <w:sz w:val="28"/>
+          <w:szCs w:val="28"/>
+        </w:rPr>
+        <w:t xml:space="preserve"> for the project</w:t>
+      </w:r>
+    </w:p>
+    <w:p>
+      <w:pPr>
+        <w:rPr>
+          <w:sz w:val="28"/>
+          <w:szCs w:val="28"/>
+        </w:rPr>
+      </w:pPr>
+      <w:r>
+        <w:rPr>
+          <w:sz w:val="28"/>
+          <w:szCs w:val="28"/>
+        </w:rPr>
+        <w:t>Joe</w:t>
+      </w:r>
+      <w:r>
+        <w:rPr>
+          <w:sz w:val="28"/>
+          <w:szCs w:val="28"/>
+        </w:rPr>
+        <w:t>-</w:t>
+      </w:r>
+    </w:p>
+    <w:p>
+      <w:pPr>
+        <w:ind w:firstLine="720"/>
+        <w:rPr>
+          <w:b/>
+          <w:bCs/>
+          <w:sz w:val="28"/>
+          <w:szCs w:val="28"/>
+        </w:rPr>
+      </w:pPr>
+      <w:r>
+        <w:rPr>
+          <w:b/>
+          <w:bCs/>
+          <w:sz w:val="28"/>
+          <w:szCs w:val="28"/>
+        </w:rPr>
+        <w:t>Firebase/</w:t>
+      </w:r>
+      <w:r>
+        <w:rPr>
+          <w:b/>
+          <w:bCs/>
+          <w:sz w:val="28"/>
+          <w:szCs w:val="28"/>
+        </w:rPr>
         <w:t>Backend, Security of Project</w:t>
       </w:r>
     </w:p>
@@ -1072,7 +2046,38 @@
         <w:t>.</w:t>
       </w:r>
     </w:p>
+    <w:p>
+      <w:pPr>
+        <w:rPr>
+          <w:sz w:val="28"/>
+          <w:szCs w:val="28"/>
+        </w:rPr>
+      </w:pPr>
+      <w:r>
+        <w:rPr>
+          <w:sz w:val="28"/>
+          <w:szCs w:val="28"/>
+        </w:rPr>
+        <w:br w:type="page"/>
+      </w:r>
+    </w:p>
+    <w:p>
+      <w:pPr>
+        <w:pStyle w:val="Heading1"/>
+      </w:pPr>
+      <w:bookmarkStart w:id="7" w:name="_Toc184809545"/>
+      <w:r>
+        <w:lastRenderedPageBreak/>
+        <w:t>Project TimeLine</w:t>
+      </w:r>
+      <w:bookmarkEnd w:id="7"/>
+    </w:p>
     <w:p/>
+    <w:p>
+      <w:r>
+        <w:t>Project Start: October 24:</w:t>
+      </w:r>
+    </w:p>
     <w:p>
       <w:pPr>
         <w:rPr>
@@ -1090,30 +2095,30 @@
       <w:pPr>
         <w:pStyle w:val="Heading1"/>
       </w:pPr>
+      <w:bookmarkStart w:id="8" w:name="_Toc184809546"/>
       <w:r>
         <w:lastRenderedPageBreak/>
         <w:t>Front End Design</w:t>
       </w:r>
+      <w:bookmarkEnd w:id="8"/>
     </w:p>
     <w:p/>
     <w:p>
       <w:pPr>
+        <w:pStyle w:val="Heading2"/>
         <w:rPr>
           <w:b/>
           <w:bCs/>
-          <w:sz w:val="28"/>
-          <w:szCs w:val="28"/>
-          <w:u w:val="single"/>
-        </w:rPr>
-      </w:pPr>
-      <w:r>
-        <w:rPr>
-          <w:sz w:val="28"/>
-          <w:szCs w:val="28"/>
-          <w:u w:val="single"/>
-        </w:rPr>
+        </w:rPr>
+      </w:pPr>
+      <w:bookmarkStart w:id="9" w:name="_Toc184809547"/>
+      <w:r>
         <w:t>Iteration One</w:t>
       </w:r>
+      <w:r>
+        <w:t>:</w:t>
+      </w:r>
+      <w:bookmarkEnd w:id="9"/>
     </w:p>
     <w:p>
       <w:pPr>
@@ -1575,6 +2580,22 @@
     </w:p>
     <w:p>
       <w:r>
+        <w:br w:type="page"/>
+      </w:r>
+    </w:p>
+    <w:p/>
+    <w:p>
+      <w:pPr>
+        <w:pStyle w:val="Heading2"/>
+      </w:pPr>
+      <w:bookmarkStart w:id="10" w:name="_Toc184809548"/>
+      <w:r>
+        <w:t>Iteration 2:</w:t>
+      </w:r>
+      <w:bookmarkEnd w:id="10"/>
+    </w:p>
+    <w:p>
+      <w:r>
         <w:br/>
       </w:r>
       <w:r>
@@ -1630,48 +2651,73 @@
           </wp:inline>
         </w:drawing>
       </w:r>
-      <w:r>
-        <w:br/>
-      </w:r>
-      <w:r>
-        <w:lastRenderedPageBreak/>
-        <w:br/>
-      </w:r>
-    </w:p>
-    <w:p>
-      <w:r>
-        <w:br/>
-      </w:r>
-      <w:r>
-        <w:br/>
-      </w:r>
-    </w:p>
-    <w:p>
-      <w:r>
-        <w:br/>
-      </w:r>
-      <w:r>
-        <w:br/>
-      </w:r>
-      <w:r>
-        <w:br/>
-      </w:r>
-      <w:r>
-        <w:br/>
-      </w:r>
-      <w:r>
-        <w:br/>
-      </w:r>
-      <w:r>
-        <w:br/>
-      </w:r>
-      <w:r>
-        <w:br/>
-      </w:r>
-      <w:r>
-        <w:br/>
-      </w:r>
-    </w:p>
+    </w:p>
+    <w:p>
+      <w:r>
+        <w:rPr>
+          <w:rFonts w:ascii="Arial" w:hAnsi="Arial" w:cs="Arial"/>
+          <w:noProof/>
+          <w:color w:val="000000"/>
+          <w:sz w:val="26"/>
+          <w:szCs w:val="26"/>
+          <w:bdr w:val="none" w:sz="0" w:space="0" w:color="auto" w:frame="1"/>
+        </w:rPr>
+        <w:drawing>
+          <wp:inline distT="0" distB="0" distL="0" distR="0" wp14:anchorId="17C6EE16" wp14:editId="25BBA29E">
+            <wp:extent cx="5731510" cy="4023360"/>
+            <wp:effectExtent l="0" t="0" r="2540" b="0"/>
+            <wp:docPr id="2143646590" name="Picture 15" descr="A screenshot of a phone&#10;&#10;Description automatically generated"/>
+            <wp:cNvGraphicFramePr>
+              <a:graphicFrameLocks xmlns:a="http://schemas.openxmlformats.org/drawingml/2006/main" noChangeAspect="1"/>
+            </wp:cNvGraphicFramePr>
+            <a:graphic xmlns:a="http://schemas.openxmlformats.org/drawingml/2006/main">
+              <a:graphicData uri="http://schemas.openxmlformats.org/drawingml/2006/picture">
+                <pic:pic xmlns:pic="http://schemas.openxmlformats.org/drawingml/2006/picture">
+                  <pic:nvPicPr>
+                    <pic:cNvPr id="2143646590" name="Picture 15" descr="A screenshot of a phone&#10;&#10;Description automatically generated"/>
+                    <pic:cNvPicPr>
+                      <a:picLocks noChangeAspect="1" noChangeArrowheads="1"/>
+                    </pic:cNvPicPr>
+                  </pic:nvPicPr>
+                  <pic:blipFill>
+                    <a:blip r:embed="rId15">
+                      <a:extLst>
+                        <a:ext uri="{28A0092B-C50C-407E-A947-70E740481C1C}">
+                          <a14:useLocalDpi xmlns:a14="http://schemas.microsoft.com/office/drawing/2010/main" val="0"/>
+                        </a:ext>
+                      </a:extLst>
+                    </a:blip>
+                    <a:srcRect/>
+                    <a:stretch>
+                      <a:fillRect/>
+                    </a:stretch>
+                  </pic:blipFill>
+                  <pic:spPr bwMode="auto">
+                    <a:xfrm>
+                      <a:off x="0" y="0"/>
+                      <a:ext cx="5731510" cy="4023360"/>
+                    </a:xfrm>
+                    <a:prstGeom prst="rect">
+                      <a:avLst/>
+                    </a:prstGeom>
+                    <a:noFill/>
+                    <a:ln>
+                      <a:noFill/>
+                    </a:ln>
+                  </pic:spPr>
+                </pic:pic>
+              </a:graphicData>
+            </a:graphic>
+          </wp:inline>
+        </w:drawing>
+      </w:r>
+    </w:p>
+    <w:p>
+      <w:r>
+        <w:br w:type="page"/>
+      </w:r>
+    </w:p>
+    <w:p/>
     <w:sectPr>
       <w:pgSz w:w="11906" w:h="16838"/>
       <w:pgMar w:top="1440" w:right="1440" w:bottom="1440" w:left="1440" w:header="708" w:footer="708" w:gutter="0"/>
@@ -2162,7 +3208,6 @@
     <w:next w:val="Normal"/>
     <w:link w:val="Heading2Char"/>
     <w:uiPriority w:val="9"/>
-    <w:semiHidden/>
     <w:unhideWhenUsed/>
     <w:qFormat/>
     <w:rsid w:val="00AB526C"/>
@@ -2378,7 +3423,6 @@
     <w:basedOn w:val="DefaultParagraphFont"/>
     <w:link w:val="Heading2"/>
     <w:uiPriority w:val="9"/>
-    <w:semiHidden/>
     <w:rsid w:val="00AB526C"/>
     <w:rPr>
       <w:rFonts w:asciiTheme="majorHAnsi" w:eastAsiaTheme="majorEastAsia" w:hAnsiTheme="majorHAnsi" w:cstheme="majorBidi"/>
@@ -2799,614 +3843,18 @@
       <w14:ligatures w14:val="none"/>
     </w:rPr>
   </w:style>
+  <w:style w:type="character" w:styleId="Hyperlink">
+    <w:name w:val="Hyperlink"/>
+    <w:basedOn w:val="DefaultParagraphFont"/>
+    <w:uiPriority w:val="99"/>
+    <w:unhideWhenUsed/>
+    <w:rsid w:val="004155AA"/>
+    <w:rPr>
+      <w:color w:val="F59E00" w:themeColor="hyperlink"/>
+      <w:u w:val="single"/>
+    </w:rPr>
+  </w:style>
 </w:styles>
-</file>
-
-<file path=word/glossary/document.xml><?xml version="1.0" encoding="utf-8"?>
-<w:glossaryDocument xmlns:wpc="http://schemas.microsoft.com/office/word/2010/wordprocessingCanvas" xmlns:cx="http://schemas.microsoft.com/office/drawing/2014/chartex" xmlns:cx1="http://schemas.microsoft.com/office/drawing/2015/9/8/chartex" xmlns:cx2="http://schemas.microsoft.com/office/drawing/2015/10/21/chartex" xmlns:cx3="http://schemas.microsoft.com/office/drawing/2016/5/9/chartex" xmlns:cx4="http://schemas.microsoft.com/office/drawing/2016/5/10/chartex" xmlns:cx5="http://schemas.microsoft.com/office/drawing/2016/5/11/chartex" xmlns:cx6="http://schemas.microsoft.com/office/drawing/2016/5/12/chartex" xmlns:cx7="http://schemas.microsoft.com/office/drawing/2016/5/13/chartex" xmlns:cx8="http://schemas.microsoft.com/office/drawing/2016/5/14/chartex" xmlns:mc="http://schemas.openxmlformats.org/markup-compatibility/2006" xmlns:aink="http://schemas.microsoft.com/office/drawing/2016/ink" xmlns:am3d="http://schemas.microsoft.com/office/drawing/2017/model3d" xmlns:o="urn:schemas-microsoft-com:office:office" xmlns:oel="http://schemas.microsoft.com/office/2019/extlst" xmlns:r="http://schemas.openxmlformats.org/officeDocument/2006/relationships" xmlns:m="http://schemas.openxmlformats.org/officeDocument/2006/math" xmlns:v="urn:schemas-microsoft-com:vml" xmlns:wp14="http://schemas.microsoft.com/office/word/2010/wordprocessingDrawing" xmlns:wp="http://schemas.openxmlformats.org/drawingml/2006/wordprocessingDrawing" xmlns:w10="urn:schemas-microsoft-com:office:word" xmlns:w="http://schemas.openxmlformats.org/wordprocessingml/2006/main" xmlns:w14="http://schemas.microsoft.com/office/word/2010/wordml" xmlns:w15="http://schemas.microsoft.com/office/word/2012/wordml" xmlns:w16cex="http://schemas.microsoft.com/office/word/2018/wordml/cex" xmlns:w16cid="http://schemas.microsoft.com/office/word/2016/wordml/cid" xmlns:w16="http://schemas.microsoft.com/office/word/2018/wordml" xmlns:w16du="http://schemas.microsoft.com/office/word/2023/wordml/word16du" xmlns:w16sdtdh="http://schemas.microsoft.com/office/word/2020/wordml/sdtdatahash" xmlns:w16se="http://schemas.microsoft.com/office/word/2015/wordml/symex" xmlns:wpg="http://schemas.microsoft.com/office/word/2010/wordprocessingGroup" xmlns:wpi="http://schemas.microsoft.com/office/word/2010/wordprocessingInk" xmlns:wne="http://schemas.microsoft.com/office/word/2006/wordml" xmlns:wps="http://schemas.microsoft.com/office/word/2010/wordprocessingShape" mc:Ignorable="w14 w15 w16se w16cid w16 w16cex w16sdtdh w16du wp14">
-  <w:docParts>
-    <w:docPart>
-      <w:docPartPr>
-        <w:name w:val="F3BE667B66DE4257919C605CE52EE4CD"/>
-        <w:category>
-          <w:name w:val="General"/>
-          <w:gallery w:val="placeholder"/>
-        </w:category>
-        <w:types>
-          <w:type w:val="bbPlcHdr"/>
-        </w:types>
-        <w:behaviors>
-          <w:behavior w:val="content"/>
-        </w:behaviors>
-        <w:guid w:val="{C41A17C7-7E85-4DDB-873E-2CD3D69AF4AC}"/>
-      </w:docPartPr>
-      <w:docPartBody>
-        <w:p>
-          <w:pPr>
-            <w:pStyle w:val="F3BE667B66DE4257919C605CE52EE4CD"/>
-          </w:pPr>
-          <w:r>
-            <w:t>Type chapter title (level 1)</w:t>
-          </w:r>
-        </w:p>
-      </w:docPartBody>
-    </w:docPart>
-    <w:docPart>
-      <w:docPartPr>
-        <w:name w:val="F4479B3EF1604038914E38095D22EC72"/>
-        <w:category>
-          <w:name w:val="General"/>
-          <w:gallery w:val="placeholder"/>
-        </w:category>
-        <w:types>
-          <w:type w:val="bbPlcHdr"/>
-        </w:types>
-        <w:behaviors>
-          <w:behavior w:val="content"/>
-        </w:behaviors>
-        <w:guid w:val="{A1A7328C-83DF-4C7E-AD08-3F884051D164}"/>
-      </w:docPartPr>
-      <w:docPartBody>
-        <w:p>
-          <w:pPr>
-            <w:pStyle w:val="F4479B3EF1604038914E38095D22EC72"/>
-          </w:pPr>
-          <w:r>
-            <w:t>Type chapter title (level 2)</w:t>
-          </w:r>
-        </w:p>
-      </w:docPartBody>
-    </w:docPart>
-    <w:docPart>
-      <w:docPartPr>
-        <w:name w:val="774595AA57AD426A984CAE18DB7D73C0"/>
-        <w:category>
-          <w:name w:val="General"/>
-          <w:gallery w:val="placeholder"/>
-        </w:category>
-        <w:types>
-          <w:type w:val="bbPlcHdr"/>
-        </w:types>
-        <w:behaviors>
-          <w:behavior w:val="content"/>
-        </w:behaviors>
-        <w:guid w:val="{2F514CDF-2193-4E1C-A099-A9F428DAEDFD}"/>
-      </w:docPartPr>
-      <w:docPartBody>
-        <w:p>
-          <w:pPr>
-            <w:pStyle w:val="774595AA57AD426A984CAE18DB7D73C0"/>
-          </w:pPr>
-          <w:r>
-            <w:t>Type chapter title (level 3)</w:t>
-          </w:r>
-        </w:p>
-      </w:docPartBody>
-    </w:docPart>
-  </w:docParts>
-</w:glossaryDocument>
-</file>
-
-<file path=word/glossary/fontTable.xml><?xml version="1.0" encoding="utf-8"?>
-<w:fonts xmlns:mc="http://schemas.openxmlformats.org/markup-compatibility/2006" xmlns:r="http://schemas.openxmlformats.org/officeDocument/2006/relationships" xmlns:w="http://schemas.openxmlformats.org/wordprocessingml/2006/main" xmlns:w14="http://schemas.microsoft.com/office/word/2010/wordml" xmlns:w15="http://schemas.microsoft.com/office/word/2012/wordml" xmlns:w16cex="http://schemas.microsoft.com/office/word/2018/wordml/cex" xmlns:w16cid="http://schemas.microsoft.com/office/word/2016/wordml/cid" xmlns:w16="http://schemas.microsoft.com/office/word/2018/wordml" xmlns:w16du="http://schemas.microsoft.com/office/word/2023/wordml/word16du" xmlns:w16sdtdh="http://schemas.microsoft.com/office/word/2020/wordml/sdtdatahash" xmlns:w16se="http://schemas.microsoft.com/office/word/2015/wordml/symex" mc:Ignorable="w14 w15 w16se w16cid w16 w16cex w16sdtdh w16du">
-  <w:font w:name="Tw Cen MT">
-    <w:panose1 w:val="020B0602020104020603"/>
-    <w:charset w:val="00"/>
-    <w:family w:val="swiss"/>
-    <w:pitch w:val="variable"/>
-    <w:sig w:usb0="00000007" w:usb1="00000000" w:usb2="00000000" w:usb3="00000000" w:csb0="00000003" w:csb1="00000000"/>
-  </w:font>
-  <w:font w:name="Times New Roman">
-    <w:panose1 w:val="02020603050405020304"/>
-    <w:charset w:val="00"/>
-    <w:family w:val="roman"/>
-    <w:pitch w:val="variable"/>
-    <w:sig w:usb0="E0002EFF" w:usb1="C000785B" w:usb2="00000009" w:usb3="00000000" w:csb0="000001FF" w:csb1="00000000"/>
-  </w:font>
-  <w:font w:name="Aptos">
-    <w:charset w:val="00"/>
-    <w:family w:val="swiss"/>
-    <w:pitch w:val="variable"/>
-    <w:sig w:usb0="20000287" w:usb1="00000003" w:usb2="00000000" w:usb3="00000000" w:csb0="0000019F" w:csb1="00000000"/>
-  </w:font>
-  <w:font w:name="Aptos Display">
-    <w:charset w:val="00"/>
-    <w:family w:val="swiss"/>
-    <w:pitch w:val="variable"/>
-    <w:sig w:usb0="20000287" w:usb1="00000003" w:usb2="00000000" w:usb3="00000000" w:csb0="0000019F" w:csb1="00000000"/>
-  </w:font>
-</w:fonts>
-</file>
-
-<file path=word/glossary/settings.xml><?xml version="1.0" encoding="utf-8"?>
-<w:settings xmlns:mc="http://schemas.openxmlformats.org/markup-compatibility/2006" xmlns:o="urn:schemas-microsoft-com:office:office" xmlns:r="http://schemas.openxmlformats.org/officeDocument/2006/relationships" xmlns:m="http://schemas.openxmlformats.org/officeDocument/2006/math" xmlns:v="urn:schemas-microsoft-com:vml" xmlns:w10="urn:schemas-microsoft-com:office:word" xmlns:w="http://schemas.openxmlformats.org/wordprocessingml/2006/main" xmlns:w14="http://schemas.microsoft.com/office/word/2010/wordml" xmlns:w15="http://schemas.microsoft.com/office/word/2012/wordml" xmlns:w16cex="http://schemas.microsoft.com/office/word/2018/wordml/cex" xmlns:w16cid="http://schemas.microsoft.com/office/word/2016/wordml/cid" xmlns:w16="http://schemas.microsoft.com/office/word/2018/wordml" xmlns:w16du="http://schemas.microsoft.com/office/word/2023/wordml/word16du" xmlns:w16sdtdh="http://schemas.microsoft.com/office/word/2020/wordml/sdtdatahash" xmlns:w16se="http://schemas.microsoft.com/office/word/2015/wordml/symex" xmlns:sl="http://schemas.openxmlformats.org/schemaLibrary/2006/main" mc:Ignorable="w14 w15 w16se w16cid w16 w16cex w16sdtdh w16du">
-  <w:view w:val="normal"/>
-  <w:defaultTabStop w:val="720"/>
-  <w:characterSpacingControl w:val="doNotCompress"/>
-  <w:compat>
-    <w:useFELayout/>
-    <w:compatSetting w:name="compatibilityMode" w:uri="http://schemas.microsoft.com/office/word" w:val="15"/>
-    <w:compatSetting w:name="overrideTableStyleFontSizeAndJustification" w:uri="http://schemas.microsoft.com/office/word" w:val="1"/>
-    <w:compatSetting w:name="enableOpenTypeFeatures" w:uri="http://schemas.microsoft.com/office/word" w:val="1"/>
-    <w:compatSetting w:name="doNotFlipMirrorIndents" w:uri="http://schemas.microsoft.com/office/word" w:val="1"/>
-    <w:compatSetting w:name="differentiateMultirowTableHeaders" w:uri="http://schemas.microsoft.com/office/word" w:val="1"/>
-    <w:compatSetting w:name="useWord2013TrackBottomHyphenation" w:uri="http://schemas.microsoft.com/office/word" w:val="0"/>
-  </w:compat>
-  <w:rsids>
-    <w:rsidRoot w:val="00335109"/>
-    <w:rsid w:val="00335109"/>
-    <w:rsid w:val="00DD325C"/>
-    <w:rsid w:val="00E84D47"/>
-  </w:rsids>
-  <m:mathPr>
-    <m:mathFont m:val="Cambria Math"/>
-    <m:brkBin m:val="before"/>
-    <m:brkBinSub m:val="--"/>
-    <m:smallFrac m:val="0"/>
-    <m:dispDef/>
-    <m:lMargin m:val="0"/>
-    <m:rMargin m:val="0"/>
-    <m:defJc m:val="centerGroup"/>
-    <m:wrapIndent m:val="1440"/>
-    <m:intLim m:val="subSup"/>
-    <m:naryLim m:val="undOvr"/>
-  </m:mathPr>
-  <w:themeFontLang w:val="en-GB"/>
-  <w:clrSchemeMapping w:bg1="light1" w:t1="dark1" w:bg2="light2" w:t2="dark2" w:accent1="accent1" w:accent2="accent2" w:accent3="accent3" w:accent4="accent4" w:accent5="accent5" w:accent6="accent6" w:hyperlink="hyperlink" w:followedHyperlink="followedHyperlink"/>
-  <w:decimalSymbol w:val="."/>
-  <w:listSeparator w:val=","/>
-  <w15:chartTrackingRefBased/>
-</w:settings>
-</file>
-
-<file path=word/glossary/styles.xml><?xml version="1.0" encoding="utf-8"?>
-<w:styles xmlns:mc="http://schemas.openxmlformats.org/markup-compatibility/2006" xmlns:r="http://schemas.openxmlformats.org/officeDocument/2006/relationships" xmlns:w="http://schemas.openxmlformats.org/wordprocessingml/2006/main" xmlns:w14="http://schemas.microsoft.com/office/word/2010/wordml" xmlns:w15="http://schemas.microsoft.com/office/word/2012/wordml" xmlns:w16cex="http://schemas.microsoft.com/office/word/2018/wordml/cex" xmlns:w16cid="http://schemas.microsoft.com/office/word/2016/wordml/cid" xmlns:w16="http://schemas.microsoft.com/office/word/2018/wordml" xmlns:w16du="http://schemas.microsoft.com/office/word/2023/wordml/word16du" xmlns:w16sdtdh="http://schemas.microsoft.com/office/word/2020/wordml/sdtdatahash" xmlns:w16se="http://schemas.microsoft.com/office/word/2015/wordml/symex" mc:Ignorable="w14 w15 w16se w16cid w16 w16cex w16sdtdh w16du">
-  <w:docDefaults>
-    <w:rPrDefault>
-      <w:rPr>
-        <w:rFonts w:asciiTheme="minorHAnsi" w:eastAsiaTheme="minorEastAsia" w:hAnsiTheme="minorHAnsi" w:cstheme="minorBidi"/>
-        <w:kern w:val="2"/>
-        <w:sz w:val="24"/>
-        <w:szCs w:val="24"/>
-        <w:lang w:val="en-GB" w:eastAsia="en-GB" w:bidi="ar-SA"/>
-        <w14:ligatures w14:val="standardContextual"/>
-      </w:rPr>
-    </w:rPrDefault>
-    <w:pPrDefault>
-      <w:pPr>
-        <w:spacing w:after="160" w:line="278" w:lineRule="auto"/>
-      </w:pPr>
-    </w:pPrDefault>
-  </w:docDefaults>
-  <w:latentStyles w:defLockedState="0" w:defUIPriority="99" w:defSemiHidden="0" w:defUnhideWhenUsed="0" w:defQFormat="0" w:count="376">
-    <w:lsdException w:name="Normal" w:uiPriority="0" w:qFormat="1"/>
-    <w:lsdException w:name="heading 1" w:uiPriority="9" w:qFormat="1"/>
-    <w:lsdException w:name="heading 2" w:semiHidden="1" w:uiPriority="9" w:unhideWhenUsed="1" w:qFormat="1"/>
-    <w:lsdException w:name="heading 3" w:semiHidden="1" w:uiPriority="9" w:unhideWhenUsed="1" w:qFormat="1"/>
-    <w:lsdException w:name="heading 4" w:semiHidden="1" w:uiPriority="9" w:unhideWhenUsed="1" w:qFormat="1"/>
-    <w:lsdException w:name="heading 5" w:semiHidden="1" w:uiPriority="9" w:unhideWhenUsed="1" w:qFormat="1"/>
-    <w:lsdException w:name="heading 6" w:semiHidden="1" w:uiPriority="9" w:unhideWhenUsed="1" w:qFormat="1"/>
-    <w:lsdException w:name="heading 7" w:semiHidden="1" w:uiPriority="9" w:unhideWhenUsed="1" w:qFormat="1"/>
-    <w:lsdException w:name="heading 8" w:semiHidden="1" w:uiPriority="9" w:unhideWhenUsed="1" w:qFormat="1"/>
-    <w:lsdException w:name="heading 9" w:semiHidden="1" w:uiPriority="9" w:unhideWhenUsed="1" w:qFormat="1"/>
-    <w:lsdException w:name="index 1" w:semiHidden="1" w:unhideWhenUsed="1"/>
-    <w:lsdException w:name="index 2" w:semiHidden="1" w:unhideWhenUsed="1"/>
-    <w:lsdException w:name="index 3" w:semiHidden="1" w:unhideWhenUsed="1"/>
-    <w:lsdException w:name="index 4" w:semiHidden="1" w:unhideWhenUsed="1"/>
-    <w:lsdException w:name="index 5" w:semiHidden="1" w:unhideWhenUsed="1"/>
-    <w:lsdException w:name="index 6" w:semiHidden="1" w:unhideWhenUsed="1"/>
-    <w:lsdException w:name="index 7" w:semiHidden="1" w:unhideWhenUsed="1"/>
-    <w:lsdException w:name="index 8" w:semiHidden="1" w:unhideWhenUsed="1"/>
-    <w:lsdException w:name="index 9" w:semiHidden="1" w:unhideWhenUsed="1"/>
-    <w:lsdException w:name="toc 1" w:semiHidden="1" w:uiPriority="39" w:unhideWhenUsed="1"/>
-    <w:lsdException w:name="toc 2" w:semiHidden="1" w:uiPriority="39" w:unhideWhenUsed="1"/>
-    <w:lsdException w:name="toc 3" w:semiHidden="1" w:uiPriority="39" w:unhideWhenUsed="1"/>
-    <w:lsdException w:name="toc 4" w:semiHidden="1" w:uiPriority="39" w:unhideWhenUsed="1"/>
-    <w:lsdException w:name="toc 5" w:semiHidden="1" w:uiPriority="39" w:unhideWhenUsed="1"/>
-    <w:lsdException w:name="toc 6" w:semiHidden="1" w:uiPriority="39" w:unhideWhenUsed="1"/>
-    <w:lsdException w:name="toc 7" w:semiHidden="1" w:uiPriority="39" w:unhideWhenUsed="1"/>
-    <w:lsdException w:name="toc 8" w:semiHidden="1" w:uiPriority="39" w:unhideWhenUsed="1"/>
-    <w:lsdException w:name="toc 9" w:semiHidden="1" w:uiPriority="39" w:unhideWhenUsed="1"/>
-    <w:lsdException w:name="Normal Indent" w:semiHidden="1" w:unhideWhenUsed="1"/>
-    <w:lsdException w:name="footnote text" w:semiHidden="1" w:unhideWhenUsed="1"/>
-    <w:lsdException w:name="annotation text" w:semiHidden="1" w:unhideWhenUsed="1"/>
-    <w:lsdException w:name="header" w:semiHidden="1" w:unhideWhenUsed="1"/>
-    <w:lsdException w:name="footer" w:semiHidden="1" w:unhideWhenUsed="1"/>
-    <w:lsdException w:name="index heading" w:semiHidden="1" w:unhideWhenUsed="1"/>
-    <w:lsdException w:name="caption" w:semiHidden="1" w:uiPriority="35" w:unhideWhenUsed="1" w:qFormat="1"/>
-    <w:lsdException w:name="table of figures" w:semiHidden="1" w:unhideWhenUsed="1"/>
-    <w:lsdException w:name="envelope address" w:semiHidden="1" w:unhideWhenUsed="1"/>
-    <w:lsdException w:name="envelope return" w:semiHidden="1" w:unhideWhenUsed="1"/>
-    <w:lsdException w:name="footnote reference" w:semiHidden="1" w:unhideWhenUsed="1"/>
-    <w:lsdException w:name="annotation reference" w:semiHidden="1" w:unhideWhenUsed="1"/>
-    <w:lsdException w:name="line number" w:semiHidden="1" w:unhideWhenUsed="1"/>
-    <w:lsdException w:name="page number" w:semiHidden="1" w:unhideWhenUsed="1"/>
-    <w:lsdException w:name="endnote reference" w:semiHidden="1" w:unhideWhenUsed="1"/>
-    <w:lsdException w:name="endnote text" w:semiHidden="1" w:unhideWhenUsed="1"/>
-    <w:lsdException w:name="table of authorities" w:semiHidden="1" w:unhideWhenUsed="1"/>
-    <w:lsdException w:name="macro" w:semiHidden="1" w:unhideWhenUsed="1"/>
-    <w:lsdException w:name="toa heading" w:semiHidden="1" w:unhideWhenUsed="1"/>
-    <w:lsdException w:name="List" w:semiHidden="1" w:unhideWhenUsed="1"/>
-    <w:lsdException w:name="List Bullet" w:semiHidden="1" w:unhideWhenUsed="1"/>
-    <w:lsdException w:name="List Number" w:semiHidden="1" w:unhideWhenUsed="1"/>
-    <w:lsdException w:name="List 2" w:semiHidden="1" w:unhideWhenUsed="1"/>
-    <w:lsdException w:name="List 3" w:semiHidden="1" w:unhideWhenUsed="1"/>
-    <w:lsdException w:name="List 4" w:semiHidden="1" w:unhideWhenUsed="1"/>
-    <w:lsdException w:name="List 5" w:semiHidden="1" w:unhideWhenUsed="1"/>
-    <w:lsdException w:name="List Bullet 2" w:semiHidden="1" w:unhideWhenUsed="1"/>
-    <w:lsdException w:name="List Bullet 3" w:semiHidden="1" w:unhideWhenUsed="1"/>
-    <w:lsdException w:name="List Bullet 4" w:semiHidden="1" w:unhideWhenUsed="1"/>
-    <w:lsdException w:name="List Bullet 5" w:semiHidden="1" w:unhideWhenUsed="1"/>
-    <w:lsdException w:name="List Number 2" w:semiHidden="1" w:unhideWhenUsed="1"/>
-    <w:lsdException w:name="List Number 3" w:semiHidden="1" w:unhideWhenUsed="1"/>
-    <w:lsdException w:name="List Number 4" w:semiHidden="1" w:unhideWhenUsed="1"/>
-    <w:lsdException w:name="List Number 5" w:semiHidden="1" w:unhideWhenUsed="1"/>
-    <w:lsdException w:name="Title" w:uiPriority="10" w:qFormat="1"/>
-    <w:lsdException w:name="Closing" w:semiHidden="1" w:unhideWhenUsed="1"/>
-    <w:lsdException w:name="Signature" w:semiHidden="1" w:unhideWhenUsed="1"/>
-    <w:lsdException w:name="Default Paragraph Font" w:semiHidden="1" w:uiPriority="1" w:unhideWhenUsed="1"/>
-    <w:lsdException w:name="Body Text" w:semiHidden="1" w:unhideWhenUsed="1"/>
-    <w:lsdException w:name="Body Text Indent" w:semiHidden="1" w:unhideWhenUsed="1"/>
-    <w:lsdException w:name="List Continue" w:semiHidden="1" w:unhideWhenUsed="1"/>
-    <w:lsdException w:name="List Continue 2" w:semiHidden="1" w:unhideWhenUsed="1"/>
-    <w:lsdException w:name="List Continue 3" w:semiHidden="1" w:unhideWhenUsed="1"/>
-    <w:lsdException w:name="List Continue 4" w:semiHidden="1" w:unhideWhenUsed="1"/>
-    <w:lsdException w:name="List Continue 5" w:semiHidden="1" w:unhideWhenUsed="1"/>
-    <w:lsdException w:name="Message Header" w:semiHidden="1" w:unhideWhenUsed="1"/>
-    <w:lsdException w:name="Subtitle" w:uiPriority="11" w:qFormat="1"/>
-    <w:lsdException w:name="Salutation" w:semiHidden="1" w:unhideWhenUsed="1"/>
-    <w:lsdException w:name="Date" w:semiHidden="1" w:unhideWhenUsed="1"/>
-    <w:lsdException w:name="Body Text First Indent" w:semiHidden="1" w:unhideWhenUsed="1"/>
-    <w:lsdException w:name="Body Text First Indent 2" w:semiHidden="1" w:unhideWhenUsed="1"/>
-    <w:lsdException w:name="Note Heading" w:semiHidden="1" w:unhideWhenUsed="1"/>
-    <w:lsdException w:name="Body Text 2" w:semiHidden="1" w:unhideWhenUsed="1"/>
-    <w:lsdException w:name="Body Text 3" w:semiHidden="1" w:unhideWhenUsed="1"/>
-    <w:lsdException w:name="Body Text Indent 2" w:semiHidden="1" w:unhideWhenUsed="1"/>
-    <w:lsdException w:name="Body Text Indent 3" w:semiHidden="1" w:unhideWhenUsed="1"/>
-    <w:lsdException w:name="Block Text" w:semiHidden="1" w:unhideWhenUsed="1"/>
-    <w:lsdException w:name="Hyperlink" w:semiHidden="1" w:unhideWhenUsed="1"/>
-    <w:lsdException w:name="FollowedHyperlink" w:semiHidden="1" w:unhideWhenUsed="1"/>
-    <w:lsdException w:name="Strong" w:uiPriority="22" w:qFormat="1"/>
-    <w:lsdException w:name="Emphasis" w:uiPriority="20" w:qFormat="1"/>
-    <w:lsdException w:name="Document Map" w:semiHidden="1" w:unhideWhenUsed="1"/>
-    <w:lsdException w:name="Plain Text" w:semiHidden="1" w:unhideWhenUsed="1"/>
-    <w:lsdException w:name="E-mail Signature" w:semiHidden="1" w:unhideWhenUsed="1"/>
-    <w:lsdException w:name="HTML Top of Form" w:semiHidden="1" w:unhideWhenUsed="1"/>
-    <w:lsdException w:name="HTML Bottom of Form" w:semiHidden="1" w:unhideWhenUsed="1"/>
-    <w:lsdException w:name="Normal (Web)" w:semiHidden="1" w:unhideWhenUsed="1"/>
-    <w:lsdException w:name="HTML Acronym" w:semiHidden="1" w:unhideWhenUsed="1"/>
-    <w:lsdException w:name="HTML Address" w:semiHidden="1" w:unhideWhenUsed="1"/>
-    <w:lsdException w:name="HTML Cite" w:semiHidden="1" w:unhideWhenUsed="1"/>
-    <w:lsdException w:name="HTML Code" w:semiHidden="1" w:unhideWhenUsed="1"/>
-    <w:lsdException w:name="HTML Definition" w:semiHidden="1" w:unhideWhenUsed="1"/>
-    <w:lsdException w:name="HTML Keyboard" w:semiHidden="1" w:unhideWhenUsed="1"/>
-    <w:lsdException w:name="HTML Preformatted" w:semiHidden="1" w:unhideWhenUsed="1"/>
-    <w:lsdException w:name="HTML Sample" w:semiHidden="1" w:unhideWhenUsed="1"/>
-    <w:lsdException w:name="HTML Typewriter" w:semiHidden="1" w:unhideWhenUsed="1"/>
-    <w:lsdException w:name="HTML Variable" w:semiHidden="1" w:unhideWhenUsed="1"/>
-    <w:lsdException w:name="Normal Table" w:semiHidden="1" w:unhideWhenUsed="1"/>
-    <w:lsdException w:name="annotation subject" w:semiHidden="1" w:unhideWhenUsed="1"/>
-    <w:lsdException w:name="No List" w:semiHidden="1" w:unhideWhenUsed="1"/>
-    <w:lsdException w:name="Outline List 1" w:semiHidden="1" w:unhideWhenUsed="1"/>
-    <w:lsdException w:name="Outline List 2" w:semiHidden="1" w:unhideWhenUsed="1"/>
-    <w:lsdException w:name="Outline List 3" w:semiHidden="1" w:unhideWhenUsed="1"/>
-    <w:lsdException w:name="Table Simple 1" w:semiHidden="1" w:unhideWhenUsed="1"/>
-    <w:lsdException w:name="Table Simple 2" w:semiHidden="1" w:unhideWhenUsed="1"/>
-    <w:lsdException w:name="Table Simple 3" w:semiHidden="1" w:unhideWhenUsed="1"/>
-    <w:lsdException w:name="Table Classic 1" w:semiHidden="1" w:unhideWhenUsed="1"/>
-    <w:lsdException w:name="Table Classic 2" w:semiHidden="1" w:unhideWhenUsed="1"/>
-    <w:lsdException w:name="Table Classic 3" w:semiHidden="1" w:unhideWhenUsed="1"/>
-    <w:lsdException w:name="Table Classic 4" w:semiHidden="1" w:unhideWhenUsed="1"/>
-    <w:lsdException w:name="Table Colorful 1" w:semiHidden="1" w:unhideWhenUsed="1"/>
-    <w:lsdException w:name="Table Colorful 2" w:semiHidden="1" w:unhideWhenUsed="1"/>
-    <w:lsdException w:name="Table Colorful 3" w:semiHidden="1" w:unhideWhenUsed="1"/>
-    <w:lsdException w:name="Table Columns 1" w:semiHidden="1" w:unhideWhenUsed="1"/>
-    <w:lsdException w:name="Table Columns 2" w:semiHidden="1" w:unhideWhenUsed="1"/>
-    <w:lsdException w:name="Table Columns 3" w:semiHidden="1" w:unhideWhenUsed="1"/>
-    <w:lsdException w:name="Table Columns 4" w:semiHidden="1" w:unhideWhenUsed="1"/>
-    <w:lsdException w:name="Table Columns 5" w:semiHidden="1" w:unhideWhenUsed="1"/>
-    <w:lsdException w:name="Table Grid 1" w:semiHidden="1" w:unhideWhenUsed="1"/>
-    <w:lsdException w:name="Table Grid 2" w:semiHidden="1" w:unhideWhenUsed="1"/>
-    <w:lsdException w:name="Table Grid 3" w:semiHidden="1" w:unhideWhenUsed="1"/>
-    <w:lsdException w:name="Table Grid 4" w:semiHidden="1" w:unhideWhenUsed="1"/>
-    <w:lsdException w:name="Table Grid 5" w:semiHidden="1" w:unhideWhenUsed="1"/>
-    <w:lsdException w:name="Table Grid 6" w:semiHidden="1" w:unhideWhenUsed="1"/>
-    <w:lsdException w:name="Table Grid 7" w:semiHidden="1" w:unhideWhenUsed="1"/>
-    <w:lsdException w:name="Table Grid 8" w:semiHidden="1" w:unhideWhenUsed="1"/>
-    <w:lsdException w:name="Table List 1" w:semiHidden="1" w:unhideWhenUsed="1"/>
-    <w:lsdException w:name="Table List 2" w:semiHidden="1" w:unhideWhenUsed="1"/>
-    <w:lsdException w:name="Table List 3" w:semiHidden="1" w:unhideWhenUsed="1"/>
-    <w:lsdException w:name="Table List 4" w:semiHidden="1" w:unhideWhenUsed="1"/>
-    <w:lsdException w:name="Table List 5" w:semiHidden="1" w:unhideWhenUsed="1"/>
-    <w:lsdException w:name="Table List 6" w:semiHidden="1" w:unhideWhenUsed="1"/>
-    <w:lsdException w:name="Table List 7" w:semiHidden="1" w:unhideWhenUsed="1"/>
-    <w:lsdException w:name="Table List 8" w:semiHidden="1" w:unhideWhenUsed="1"/>
-    <w:lsdException w:name="Table 3D effects 1" w:semiHidden="1" w:unhideWhenUsed="1"/>
-    <w:lsdException w:name="Table 3D effects 2" w:semiHidden="1" w:unhideWhenUsed="1"/>
-    <w:lsdException w:name="Table 3D effects 3" w:semiHidden="1" w:unhideWhenUsed="1"/>
-    <w:lsdException w:name="Table Contemporary" w:semiHidden="1" w:unhideWhenUsed="1"/>
-    <w:lsdException w:name="Table Elegant" w:semiHidden="1" w:unhideWhenUsed="1"/>
-    <w:lsdException w:name="Table Professional" w:semiHidden="1" w:unhideWhenUsed="1"/>
-    <w:lsdException w:name="Table Subtle 1" w:semiHidden="1" w:unhideWhenUsed="1"/>
-    <w:lsdException w:name="Table Subtle 2" w:semiHidden="1" w:unhideWhenUsed="1"/>
-    <w:lsdException w:name="Table Web 1" w:semiHidden="1" w:unhideWhenUsed="1"/>
-    <w:lsdException w:name="Table Web 2" w:semiHidden="1" w:unhideWhenUsed="1"/>
-    <w:lsdException w:name="Table Web 3" w:semiHidden="1" w:unhideWhenUsed="1"/>
-    <w:lsdException w:name="Balloon Text" w:semiHidden="1" w:unhideWhenUsed="1"/>
-    <w:lsdException w:name="Table Grid" w:uiPriority="39"/>
-    <w:lsdException w:name="Table Theme" w:semiHidden="1" w:unhideWhenUsed="1"/>
-    <w:lsdException w:name="Placeholder Text" w:semiHidden="1"/>
-    <w:lsdException w:name="No Spacing" w:uiPriority="1" w:qFormat="1"/>
-    <w:lsdException w:name="Light Shading" w:uiPriority="60"/>
-    <w:lsdException w:name="Light List" w:uiPriority="61"/>
-    <w:lsdException w:name="Light Grid" w:uiPriority="62"/>
-    <w:lsdException w:name="Medium Shading 1" w:uiPriority="63"/>
-    <w:lsdException w:name="Medium Shading 2" w:uiPriority="64"/>
-    <w:lsdException w:name="Medium List 1" w:uiPriority="65"/>
-    <w:lsdException w:name="Medium List 2" w:uiPriority="66"/>
-    <w:lsdException w:name="Medium Grid 1" w:uiPriority="67"/>
-    <w:lsdException w:name="Medium Grid 2" w:uiPriority="68"/>
-    <w:lsdException w:name="Medium Grid 3" w:uiPriority="69"/>
-    <w:lsdException w:name="Dark List" w:uiPriority="70"/>
-    <w:lsdException w:name="Colorful Shading" w:uiPriority="71"/>
-    <w:lsdException w:name="Colorful List" w:uiPriority="72"/>
-    <w:lsdException w:name="Colorful Grid" w:uiPriority="73"/>
-    <w:lsdException w:name="Light Shading Accent 1" w:uiPriority="60"/>
-    <w:lsdException w:name="Light List Accent 1" w:uiPriority="61"/>
-    <w:lsdException w:name="Light Grid Accent 1" w:uiPriority="62"/>
-    <w:lsdException w:name="Medium Shading 1 Accent 1" w:uiPriority="63"/>
-    <w:lsdException w:name="Medium Shading 2 Accent 1" w:uiPriority="64"/>
-    <w:lsdException w:name="Medium List 1 Accent 1" w:uiPriority="65"/>
-    <w:lsdException w:name="Revision" w:semiHidden="1"/>
-    <w:lsdException w:name="List Paragraph" w:uiPriority="34" w:qFormat="1"/>
-    <w:lsdException w:name="Quote" w:uiPriority="29" w:qFormat="1"/>
-    <w:lsdException w:name="Intense Quote" w:uiPriority="30" w:qFormat="1"/>
-    <w:lsdException w:name="Medium List 2 Accent 1" w:uiPriority="66"/>
-    <w:lsdException w:name="Medium Grid 1 Accent 1" w:uiPriority="67"/>
-    <w:lsdException w:name="Medium Grid 2 Accent 1" w:uiPriority="68"/>
-    <w:lsdException w:name="Medium Grid 3 Accent 1" w:uiPriority="69"/>
-    <w:lsdException w:name="Dark List Accent 1" w:uiPriority="70"/>
-    <w:lsdException w:name="Colorful Shading Accent 1" w:uiPriority="71"/>
-    <w:lsdException w:name="Colorful List Accent 1" w:uiPriority="72"/>
-    <w:lsdException w:name="Colorful Grid Accent 1" w:uiPriority="73"/>
-    <w:lsdException w:name="Light Shading Accent 2" w:uiPriority="60"/>
-    <w:lsdException w:name="Light List Accent 2" w:uiPriority="61"/>
-    <w:lsdException w:name="Light Grid Accent 2" w:uiPriority="62"/>
-    <w:lsdException w:name="Medium Shading 1 Accent 2" w:uiPriority="63"/>
-    <w:lsdException w:name="Medium Shading 2 Accent 2" w:uiPriority="64"/>
-    <w:lsdException w:name="Medium List 1 Accent 2" w:uiPriority="65"/>
-    <w:lsdException w:name="Medium List 2 Accent 2" w:uiPriority="66"/>
-    <w:lsdException w:name="Medium Grid 1 Accent 2" w:uiPriority="67"/>
-    <w:lsdException w:name="Medium Grid 2 Accent 2" w:uiPriority="68"/>
-    <w:lsdException w:name="Medium Grid 3 Accent 2" w:uiPriority="69"/>
-    <w:lsdException w:name="Dark List Accent 2" w:uiPriority="70"/>
-    <w:lsdException w:name="Colorful Shading Accent 2" w:uiPriority="71"/>
-    <w:lsdException w:name="Colorful List Accent 2" w:uiPriority="72"/>
-    <w:lsdException w:name="Colorful Grid Accent 2" w:uiPriority="73"/>
-    <w:lsdException w:name="Light Shading Accent 3" w:uiPriority="60"/>
-    <w:lsdException w:name="Light List Accent 3" w:uiPriority="61"/>
-    <w:lsdException w:name="Light Grid Accent 3" w:uiPriority="62"/>
-    <w:lsdException w:name="Medium Shading 1 Accent 3" w:uiPriority="63"/>
-    <w:lsdException w:name="Medium Shading 2 Accent 3" w:uiPriority="64"/>
-    <w:lsdException w:name="Medium List 1 Accent 3" w:uiPriority="65"/>
-    <w:lsdException w:name="Medium List 2 Accent 3" w:uiPriority="66"/>
-    <w:lsdException w:name="Medium Grid 1 Accent 3" w:uiPriority="67"/>
-    <w:lsdException w:name="Medium Grid 2 Accent 3" w:uiPriority="68"/>
-    <w:lsdException w:name="Medium Grid 3 Accent 3" w:uiPriority="69"/>
-    <w:lsdException w:name="Dark List Accent 3" w:uiPriority="70"/>
-    <w:lsdException w:name="Colorful Shading Accent 3" w:uiPriority="71"/>
-    <w:lsdException w:name="Colorful List Accent 3" w:uiPriority="72"/>
-    <w:lsdException w:name="Colorful Grid Accent 3" w:uiPriority="73"/>
-    <w:lsdException w:name="Light Shading Accent 4" w:uiPriority="60"/>
-    <w:lsdException w:name="Light List Accent 4" w:uiPriority="61"/>
-    <w:lsdException w:name="Light Grid Accent 4" w:uiPriority="62"/>
-    <w:lsdException w:name="Medium Shading 1 Accent 4" w:uiPriority="63"/>
-    <w:lsdException w:name="Medium Shading 2 Accent 4" w:uiPriority="64"/>
-    <w:lsdException w:name="Medium List 1 Accent 4" w:uiPriority="65"/>
-    <w:lsdException w:name="Medium List 2 Accent 4" w:uiPriority="66"/>
-    <w:lsdException w:name="Medium Grid 1 Accent 4" w:uiPriority="67"/>
-    <w:lsdException w:name="Medium Grid 2 Accent 4" w:uiPriority="68"/>
-    <w:lsdException w:name="Medium Grid 3 Accent 4" w:uiPriority="69"/>
-    <w:lsdException w:name="Dark List Accent 4" w:uiPriority="70"/>
-    <w:lsdException w:name="Colorful Shading Accent 4" w:uiPriority="71"/>
-    <w:lsdException w:name="Colorful List Accent 4" w:uiPriority="72"/>
-    <w:lsdException w:name="Colorful Grid Accent 4" w:uiPriority="73"/>
-    <w:lsdException w:name="Light Shading Accent 5" w:uiPriority="60"/>
-    <w:lsdException w:name="Light List Accent 5" w:uiPriority="61"/>
-    <w:lsdException w:name="Light Grid Accent 5" w:uiPriority="62"/>
-    <w:lsdException w:name="Medium Shading 1 Accent 5" w:uiPriority="63"/>
-    <w:lsdException w:name="Medium Shading 2 Accent 5" w:uiPriority="64"/>
-    <w:lsdException w:name="Medium List 1 Accent 5" w:uiPriority="65"/>
-    <w:lsdException w:name="Medium List 2 Accent 5" w:uiPriority="66"/>
-    <w:lsdException w:name="Medium Grid 1 Accent 5" w:uiPriority="67"/>
-    <w:lsdException w:name="Medium Grid 2 Accent 5" w:uiPriority="68"/>
-    <w:lsdException w:name="Medium Grid 3 Accent 5" w:uiPriority="69"/>
-    <w:lsdException w:name="Dark List Accent 5" w:uiPriority="70"/>
-    <w:lsdException w:name="Colorful Shading Accent 5" w:uiPriority="71"/>
-    <w:lsdException w:name="Colorful List Accent 5" w:uiPriority="72"/>
-    <w:lsdException w:name="Colorful Grid Accent 5" w:uiPriority="73"/>
-    <w:lsdException w:name="Light Shading Accent 6" w:uiPriority="60"/>
-    <w:lsdException w:name="Light List Accent 6" w:uiPriority="61"/>
-    <w:lsdException w:name="Light Grid Accent 6" w:uiPriority="62"/>
-    <w:lsdException w:name="Medium Shading 1 Accent 6" w:uiPriority="63"/>
-    <w:lsdException w:name="Medium Shading 2 Accent 6" w:uiPriority="64"/>
-    <w:lsdException w:name="Medium List 1 Accent 6" w:uiPriority="65"/>
-    <w:lsdException w:name="Medium List 2 Accent 6" w:uiPriority="66"/>
-    <w:lsdException w:name="Medium Grid 1 Accent 6" w:uiPriority="67"/>
-    <w:lsdException w:name="Medium Grid 2 Accent 6" w:uiPriority="68"/>
-    <w:lsdException w:name="Medium Grid 3 Accent 6" w:uiPriority="69"/>
-    <w:lsdException w:name="Dark List Accent 6" w:uiPriority="70"/>
-    <w:lsdException w:name="Colorful Shading Accent 6" w:uiPriority="71"/>
-    <w:lsdException w:name="Colorful List Accent 6" w:uiPriority="72"/>
-    <w:lsdException w:name="Colorful Grid Accent 6" w:uiPriority="73"/>
-    <w:lsdException w:name="Subtle Emphasis" w:uiPriority="19" w:qFormat="1"/>
-    <w:lsdException w:name="Intense Emphasis" w:uiPriority="21" w:qFormat="1"/>
-    <w:lsdException w:name="Subtle Reference" w:uiPriority="31" w:qFormat="1"/>
-    <w:lsdException w:name="Intense Reference" w:uiPriority="32" w:qFormat="1"/>
-    <w:lsdException w:name="Book Title" w:uiPriority="33" w:qFormat="1"/>
-    <w:lsdException w:name="Bibliography" w:semiHidden="1" w:uiPriority="37" w:unhideWhenUsed="1"/>
-    <w:lsdException w:name="TOC Heading" w:semiHidden="1" w:uiPriority="39" w:unhideWhenUsed="1" w:qFormat="1"/>
-    <w:lsdException w:name="Plain Table 1" w:uiPriority="41"/>
-    <w:lsdException w:name="Plain Table 2" w:uiPriority="42"/>
-    <w:lsdException w:name="Plain Table 3" w:uiPriority="43"/>
-    <w:lsdException w:name="Plain Table 4" w:uiPriority="44"/>
-    <w:lsdException w:name="Plain Table 5" w:uiPriority="45"/>
-    <w:lsdException w:name="Grid Table Light" w:uiPriority="40"/>
-    <w:lsdException w:name="Grid Table 1 Light" w:uiPriority="46"/>
-    <w:lsdException w:name="Grid Table 2" w:uiPriority="47"/>
-    <w:lsdException w:name="Grid Table 3" w:uiPriority="48"/>
-    <w:lsdException w:name="Grid Table 4" w:uiPriority="49"/>
-    <w:lsdException w:name="Grid Table 5 Dark" w:uiPriority="50"/>
-    <w:lsdException w:name="Grid Table 6 Colorful" w:uiPriority="51"/>
-    <w:lsdException w:name="Grid Table 7 Colorful" w:uiPriority="52"/>
-    <w:lsdException w:name="Grid Table 1 Light Accent 1" w:uiPriority="46"/>
-    <w:lsdException w:name="Grid Table 2 Accent 1" w:uiPriority="47"/>
-    <w:lsdException w:name="Grid Table 3 Accent 1" w:uiPriority="48"/>
-    <w:lsdException w:name="Grid Table 4 Accent 1" w:uiPriority="49"/>
-    <w:lsdException w:name="Grid Table 5 Dark Accent 1" w:uiPriority="50"/>
-    <w:lsdException w:name="Grid Table 6 Colorful Accent 1" w:uiPriority="51"/>
-    <w:lsdException w:name="Grid Table 7 Colorful Accent 1" w:uiPriority="52"/>
-    <w:lsdException w:name="Grid Table 1 Light Accent 2" w:uiPriority="46"/>
-    <w:lsdException w:name="Grid Table 2 Accent 2" w:uiPriority="47"/>
-    <w:lsdException w:name="Grid Table 3 Accent 2" w:uiPriority="48"/>
-    <w:lsdException w:name="Grid Table 4 Accent 2" w:uiPriority="49"/>
-    <w:lsdException w:name="Grid Table 5 Dark Accent 2" w:uiPriority="50"/>
-    <w:lsdException w:name="Grid Table 6 Colorful Accent 2" w:uiPriority="51"/>
-    <w:lsdException w:name="Grid Table 7 Colorful Accent 2" w:uiPriority="52"/>
-    <w:lsdException w:name="Grid Table 1 Light Accent 3" w:uiPriority="46"/>
-    <w:lsdException w:name="Grid Table 2 Accent 3" w:uiPriority="47"/>
-    <w:lsdException w:name="Grid Table 3 Accent 3" w:uiPriority="48"/>
-    <w:lsdException w:name="Grid Table 4 Accent 3" w:uiPriority="49"/>
-    <w:lsdException w:name="Grid Table 5 Dark Accent 3" w:uiPriority="50"/>
-    <w:lsdException w:name="Grid Table 6 Colorful Accent 3" w:uiPriority="51"/>
-    <w:lsdException w:name="Grid Table 7 Colorful Accent 3" w:uiPriority="52"/>
-    <w:lsdException w:name="Grid Table 1 Light Accent 4" w:uiPriority="46"/>
-    <w:lsdException w:name="Grid Table 2 Accent 4" w:uiPriority="47"/>
-    <w:lsdException w:name="Grid Table 3 Accent 4" w:uiPriority="48"/>
-    <w:lsdException w:name="Grid Table 4 Accent 4" w:uiPriority="49"/>
-    <w:lsdException w:name="Grid Table 5 Dark Accent 4" w:uiPriority="50"/>
-    <w:lsdException w:name="Grid Table 6 Colorful Accent 4" w:uiPriority="51"/>
-    <w:lsdException w:name="Grid Table 7 Colorful Accent 4" w:uiPriority="52"/>
-    <w:lsdException w:name="Grid Table 1 Light Accent 5" w:uiPriority="46"/>
-    <w:lsdException w:name="Grid Table 2 Accent 5" w:uiPriority="47"/>
-    <w:lsdException w:name="Grid Table 3 Accent 5" w:uiPriority="48"/>
-    <w:lsdException w:name="Grid Table 4 Accent 5" w:uiPriority="49"/>
-    <w:lsdException w:name="Grid Table 5 Dark Accent 5" w:uiPriority="50"/>
-    <w:lsdException w:name="Grid Table 6 Colorful Accent 5" w:uiPriority="51"/>
-    <w:lsdException w:name="Grid Table 7 Colorful Accent 5" w:uiPriority="52"/>
-    <w:lsdException w:name="Grid Table 1 Light Accent 6" w:uiPriority="46"/>
-    <w:lsdException w:name="Grid Table 2 Accent 6" w:uiPriority="47"/>
-    <w:lsdException w:name="Grid Table 3 Accent 6" w:uiPriority="48"/>
-    <w:lsdException w:name="Grid Table 4 Accent 6" w:uiPriority="49"/>
-    <w:lsdException w:name="Grid Table 5 Dark Accent 6" w:uiPriority="50"/>
-    <w:lsdException w:name="Grid Table 6 Colorful Accent 6" w:uiPriority="51"/>
-    <w:lsdException w:name="Grid Table 7 Colorful Accent 6" w:uiPriority="52"/>
-    <w:lsdException w:name="List Table 1 Light" w:uiPriority="46"/>
-    <w:lsdException w:name="List Table 2" w:uiPriority="47"/>
-    <w:lsdException w:name="List Table 3" w:uiPriority="48"/>
-    <w:lsdException w:name="List Table 4" w:uiPriority="49"/>
-    <w:lsdException w:name="List Table 5 Dark" w:uiPriority="50"/>
-    <w:lsdException w:name="List Table 6 Colorful" w:uiPriority="51"/>
-    <w:lsdException w:name="List Table 7 Colorful" w:uiPriority="52"/>
-    <w:lsdException w:name="List Table 1 Light Accent 1" w:uiPriority="46"/>
-    <w:lsdException w:name="List Table 2 Accent 1" w:uiPriority="47"/>
-    <w:lsdException w:name="List Table 3 Accent 1" w:uiPriority="48"/>
-    <w:lsdException w:name="List Table 4 Accent 1" w:uiPriority="49"/>
-    <w:lsdException w:name="List Table 5 Dark Accent 1" w:uiPriority="50"/>
-    <w:lsdException w:name="List Table 6 Colorful Accent 1" w:uiPriority="51"/>
-    <w:lsdException w:name="List Table 7 Colorful Accent 1" w:uiPriority="52"/>
-    <w:lsdException w:name="List Table 1 Light Accent 2" w:uiPriority="46"/>
-    <w:lsdException w:name="List Table 2 Accent 2" w:uiPriority="47"/>
-    <w:lsdException w:name="List Table 3 Accent 2" w:uiPriority="48"/>
-    <w:lsdException w:name="List Table 4 Accent 2" w:uiPriority="49"/>
-    <w:lsdException w:name="List Table 5 Dark Accent 2" w:uiPriority="50"/>
-    <w:lsdException w:name="List Table 6 Colorful Accent 2" w:uiPriority="51"/>
-    <w:lsdException w:name="List Table 7 Colorful Accent 2" w:uiPriority="52"/>
-    <w:lsdException w:name="List Table 1 Light Accent 3" w:uiPriority="46"/>
-    <w:lsdException w:name="List Table 2 Accent 3" w:uiPriority="47"/>
-    <w:lsdException w:name="List Table 3 Accent 3" w:uiPriority="48"/>
-    <w:lsdException w:name="List Table 4 Accent 3" w:uiPriority="49"/>
-    <w:lsdException w:name="List Table 5 Dark Accent 3" w:uiPriority="50"/>
-    <w:lsdException w:name="List Table 6 Colorful Accent 3" w:uiPriority="51"/>
-    <w:lsdException w:name="List Table 7 Colorful Accent 3" w:uiPriority="52"/>
-    <w:lsdException w:name="List Table 1 Light Accent 4" w:uiPriority="46"/>
-    <w:lsdException w:name="List Table 2 Accent 4" w:uiPriority="47"/>
-    <w:lsdException w:name="List Table 3 Accent 4" w:uiPriority="48"/>
-    <w:lsdException w:name="List Table 4 Accent 4" w:uiPriority="49"/>
-    <w:lsdException w:name="List Table 5 Dark Accent 4" w:uiPriority="50"/>
-    <w:lsdException w:name="List Table 6 Colorful Accent 4" w:uiPriority="51"/>
-    <w:lsdException w:name="List Table 7 Colorful Accent 4" w:uiPriority="52"/>
-    <w:lsdException w:name="List Table 1 Light Accent 5" w:uiPriority="46"/>
-    <w:lsdException w:name="List Table 2 Accent 5" w:uiPriority="47"/>
-    <w:lsdException w:name="List Table 3 Accent 5" w:uiPriority="48"/>
-    <w:lsdException w:name="List Table 4 Accent 5" w:uiPriority="49"/>
-    <w:lsdException w:name="List Table 5 Dark Accent 5" w:uiPriority="50"/>
-    <w:lsdException w:name="List Table 6 Colorful Accent 5" w:uiPriority="51"/>
-    <w:lsdException w:name="List Table 7 Colorful Accent 5" w:uiPriority="52"/>
-    <w:lsdException w:name="List Table 1 Light Accent 6" w:uiPriority="46"/>
-    <w:lsdException w:name="List Table 2 Accent 6" w:uiPriority="47"/>
-    <w:lsdException w:name="List Table 3 Accent 6" w:uiPriority="48"/>
-    <w:lsdException w:name="List Table 4 Accent 6" w:uiPriority="49"/>
-    <w:lsdException w:name="List Table 5 Dark Accent 6" w:uiPriority="50"/>
-    <w:lsdException w:name="List Table 6 Colorful Accent 6" w:uiPriority="51"/>
-    <w:lsdException w:name="List Table 7 Colorful Accent 6" w:uiPriority="52"/>
-    <w:lsdException w:name="Mention" w:semiHidden="1" w:unhideWhenUsed="1"/>
-    <w:lsdException w:name="Smart Hyperlink" w:semiHidden="1" w:unhideWhenUsed="1"/>
-    <w:lsdException w:name="Hashtag" w:semiHidden="1" w:unhideWhenUsed="1"/>
-    <w:lsdException w:name="Unresolved Mention" w:semiHidden="1" w:unhideWhenUsed="1"/>
-    <w:lsdException w:name="Smart Link" w:semiHidden="1" w:unhideWhenUsed="1"/>
-  </w:latentStyles>
-  <w:style w:type="paragraph" w:default="1" w:styleId="Normal">
-    <w:name w:val="Normal"/>
-    <w:qFormat/>
-  </w:style>
-  <w:style w:type="character" w:default="1" w:styleId="DefaultParagraphFont">
-    <w:name w:val="Default Paragraph Font"/>
-    <w:uiPriority w:val="1"/>
-    <w:semiHidden/>
-    <w:unhideWhenUsed/>
-  </w:style>
-  <w:style w:type="table" w:default="1" w:styleId="TableNormal">
-    <w:name w:val="Normal Table"/>
-    <w:uiPriority w:val="99"/>
-    <w:semiHidden/>
-    <w:unhideWhenUsed/>
-    <w:tblPr>
-      <w:tblInd w:w="0" w:type="dxa"/>
-      <w:tblCellMar>
-        <w:top w:w="0" w:type="dxa"/>
-        <w:left w:w="108" w:type="dxa"/>
-        <w:bottom w:w="0" w:type="dxa"/>
-        <w:right w:w="108" w:type="dxa"/>
-      </w:tblCellMar>
-    </w:tblPr>
-  </w:style>
-  <w:style w:type="numbering" w:default="1" w:styleId="NoList">
-    <w:name w:val="No List"/>
-    <w:uiPriority w:val="99"/>
-    <w:semiHidden/>
-    <w:unhideWhenUsed/>
-  </w:style>
-  <w:style w:type="paragraph" w:customStyle="1" w:styleId="F3BE667B66DE4257919C605CE52EE4CD">
-    <w:name w:val="F3BE667B66DE4257919C605CE52EE4CD"/>
-    <w:rsid w:val="00335109"/>
-  </w:style>
-  <w:style w:type="paragraph" w:customStyle="1" w:styleId="F4479B3EF1604038914E38095D22EC72">
-    <w:name w:val="F4479B3EF1604038914E38095D22EC72"/>
-    <w:rsid w:val="00335109"/>
-  </w:style>
-  <w:style w:type="paragraph" w:customStyle="1" w:styleId="774595AA57AD426A984CAE18DB7D73C0">
-    <w:name w:val="774595AA57AD426A984CAE18DB7D73C0"/>
-    <w:rsid w:val="00335109"/>
-  </w:style>
-</w:styles>
-</file>
-
-<file path=word/glossary/webSettings.xml><?xml version="1.0" encoding="utf-8"?>
-<w:webSettings xmlns:mc="http://schemas.openxmlformats.org/markup-compatibility/2006" xmlns:r="http://schemas.openxmlformats.org/officeDocument/2006/relationships" xmlns:w="http://schemas.openxmlformats.org/wordprocessingml/2006/main" xmlns:w14="http://schemas.microsoft.com/office/word/2010/wordml" xmlns:w15="http://schemas.microsoft.com/office/word/2012/wordml" xmlns:w16cex="http://schemas.microsoft.com/office/word/2018/wordml/cex" xmlns:w16cid="http://schemas.microsoft.com/office/word/2016/wordml/cid" xmlns:w16="http://schemas.microsoft.com/office/word/2018/wordml" xmlns:w16du="http://schemas.microsoft.com/office/word/2023/wordml/word16du" xmlns:w16sdtdh="http://schemas.microsoft.com/office/word/2020/wordml/sdtdatahash" xmlns:w16se="http://schemas.microsoft.com/office/word/2015/wordml/symex" mc:Ignorable="w14 w15 w16se w16cid w16 w16cex w16sdtdh w16du">
-  <w:optimizeForBrowser/>
-  <w:allowPNG/>
-</w:webSettings>
 </file>
 
 <file path=word/theme/theme1.xml><?xml version="1.0" encoding="utf-8"?>

</xml_diff>

<commit_message>
Added some UI details
</commit_message>
<xml_diff>
--- a/Paper WOrk/Project 2003 Main Doc.docx
+++ b/Paper WOrk/Project 2003 Main Doc.docx
@@ -1,6 +1,6 @@
 
 <file path=word/document.xml><?xml version="1.0" encoding="utf-8"?>
-<w:document xmlns:wpc="http://schemas.microsoft.com/office/word/2010/wordprocessingCanvas" xmlns:cx="http://schemas.microsoft.com/office/drawing/2014/chartex" xmlns:cx1="http://schemas.microsoft.com/office/drawing/2015/9/8/chartex" xmlns:cx2="http://schemas.microsoft.com/office/drawing/2015/10/21/chartex" xmlns:cx3="http://schemas.microsoft.com/office/drawing/2016/5/9/chartex" xmlns:cx4="http://schemas.microsoft.com/office/drawing/2016/5/10/chartex" xmlns:cx5="http://schemas.microsoft.com/office/drawing/2016/5/11/chartex" xmlns:cx6="http://schemas.microsoft.com/office/drawing/2016/5/12/chartex" xmlns:cx7="http://schemas.microsoft.com/office/drawing/2016/5/13/chartex" xmlns:cx8="http://schemas.microsoft.com/office/drawing/2016/5/14/chartex" xmlns:mc="http://schemas.openxmlformats.org/markup-compatibility/2006" xmlns:aink="http://schemas.microsoft.com/office/drawing/2016/ink" xmlns:am3d="http://schemas.microsoft.com/office/drawing/2017/model3d" xmlns:o="urn:schemas-microsoft-com:office:office" xmlns:oel="http://schemas.microsoft.com/office/2019/extlst" xmlns:r="http://schemas.openxmlformats.org/officeDocument/2006/relationships" xmlns:m="http://schemas.openxmlformats.org/officeDocument/2006/math" xmlns:v="urn:schemas-microsoft-com:vml" xmlns:wp14="http://schemas.microsoft.com/office/word/2010/wordprocessingDrawing" xmlns:wp="http://schemas.openxmlformats.org/drawingml/2006/wordprocessingDrawing" xmlns:w10="urn:schemas-microsoft-com:office:word" xmlns:w="http://schemas.openxmlformats.org/wordprocessingml/2006/main" xmlns:w14="http://schemas.microsoft.com/office/word/2010/wordml" xmlns:w15="http://schemas.microsoft.com/office/word/2012/wordml" xmlns:w16cex="http://schemas.microsoft.com/office/word/2018/wordml/cex" xmlns:w16cid="http://schemas.microsoft.com/office/word/2016/wordml/cid" xmlns:w16="http://schemas.microsoft.com/office/word/2018/wordml" xmlns:w16du="http://schemas.microsoft.com/office/word/2023/wordml/word16du" xmlns:w16sdtdh="http://schemas.microsoft.com/office/word/2020/wordml/sdtdatahash" xmlns:w16sdtfl="http://schemas.microsoft.com/office/word/2024/wordml/sdtformatlock" xmlns:w16se="http://schemas.microsoft.com/office/word/2015/wordml/symex" xmlns:wpg="http://schemas.microsoft.com/office/word/2010/wordprocessingGroup" xmlns:wpi="http://schemas.microsoft.com/office/word/2010/wordprocessingInk" xmlns:wne="http://schemas.microsoft.com/office/word/2006/wordml" xmlns:wps="http://schemas.microsoft.com/office/word/2010/wordprocessingShape" mc:Ignorable="w14 w15 w16se w16cid w16 w16cex w16sdtdh w16sdtfl w16du wp14">
+<w:document xmlns:wpc="http://schemas.microsoft.com/office/word/2010/wordprocessingCanvas" xmlns:cx="http://schemas.microsoft.com/office/drawing/2014/chartex" xmlns:cx1="http://schemas.microsoft.com/office/drawing/2015/9/8/chartex" xmlns:cx2="http://schemas.microsoft.com/office/drawing/2015/10/21/chartex" xmlns:cx3="http://schemas.microsoft.com/office/drawing/2016/5/9/chartex" xmlns:cx4="http://schemas.microsoft.com/office/drawing/2016/5/10/chartex" xmlns:cx5="http://schemas.microsoft.com/office/drawing/2016/5/11/chartex" xmlns:cx6="http://schemas.microsoft.com/office/drawing/2016/5/12/chartex" xmlns:cx7="http://schemas.microsoft.com/office/drawing/2016/5/13/chartex" xmlns:cx8="http://schemas.microsoft.com/office/drawing/2016/5/14/chartex" xmlns:mc="http://schemas.openxmlformats.org/markup-compatibility/2006" xmlns:aink="http://schemas.microsoft.com/office/drawing/2016/ink" xmlns:am3d="http://schemas.microsoft.com/office/drawing/2017/model3d" xmlns:o="urn:schemas-microsoft-com:office:office" xmlns:oel="http://schemas.microsoft.com/office/2019/extlst" xmlns:r="http://schemas.openxmlformats.org/officeDocument/2006/relationships" xmlns:m="http://schemas.openxmlformats.org/officeDocument/2006/math" xmlns:v="urn:schemas-microsoft-com:vml" xmlns:wp14="http://schemas.microsoft.com/office/word/2010/wordprocessingDrawing" xmlns:wp="http://schemas.openxmlformats.org/drawingml/2006/wordprocessingDrawing" xmlns:w10="urn:schemas-microsoft-com:office:word" xmlns:w="http://schemas.openxmlformats.org/wordprocessingml/2006/main" xmlns:w14="http://schemas.microsoft.com/office/word/2010/wordml" xmlns:w15="http://schemas.microsoft.com/office/word/2012/wordml" xmlns:w16cex="http://schemas.microsoft.com/office/word/2018/wordml/cex" xmlns:w16cid="http://schemas.microsoft.com/office/word/2016/wordml/cid" xmlns:w16="http://schemas.microsoft.com/office/word/2018/wordml" xmlns:w16du="http://schemas.microsoft.com/office/word/2023/wordml/word16du" xmlns:w16sdtdh="http://schemas.microsoft.com/office/word/2020/wordml/sdtdatahash" xmlns:w16se="http://schemas.microsoft.com/office/word/2015/wordml/symex" xmlns:wpg="http://schemas.microsoft.com/office/word/2010/wordprocessingGroup" xmlns:wpi="http://schemas.microsoft.com/office/word/2010/wordprocessingInk" xmlns:wne="http://schemas.microsoft.com/office/word/2006/wordml" xmlns:wps="http://schemas.microsoft.com/office/word/2010/wordprocessingShape" mc:Ignorable="w14 w15 w16se w16cid w16 w16cex w16sdtdh w16du wp14">
   <w:body>
     <w:sdt>
       <w:sdtPr>
@@ -4392,10 +4392,22 @@
           <w:sz w:val="28"/>
           <w:szCs w:val="28"/>
         </w:rPr>
-        <w:t xml:space="preserve"> communication with devices  </w:t>
-      </w:r>
-      <w:r>
-        <w:t>*more informatio</w:t>
+        <w:t xml:space="preserve"> communication with </w:t>
+      </w:r>
+      <w:proofErr w:type="gramStart"/>
+      <w:r>
+        <w:rPr>
+          <w:sz w:val="28"/>
+          <w:szCs w:val="28"/>
+        </w:rPr>
+        <w:t xml:space="preserve">devices  </w:t>
+      </w:r>
+      <w:r>
+        <w:t>*</w:t>
+      </w:r>
+      <w:proofErr w:type="gramEnd"/>
+      <w:r>
+        <w:t>more informatio</w:t>
       </w:r>
       <w:r>
         <w:t xml:space="preserve">n found under </w:t>
@@ -4492,8 +4504,13 @@
         <w:ind w:left="720"/>
       </w:pPr>
       <w:r>
-        <w:t>The user may not be the most technically inclined to navigate a complicated app. They can range for 18 years olds up to 65 years as it’s likely to be a manual labour position. The app must be easily teachable to all user</w:t>
-      </w:r>
+        <w:t xml:space="preserve">The user may not be the most technically inclined to navigate a complicated app. They can range for 18 years olds up to 65 years as it’s likely to be a manual labour position. The app must be easily teachable to all </w:t>
+      </w:r>
+      <w:proofErr w:type="gramStart"/>
+      <w:r>
+        <w:t>user</w:t>
+      </w:r>
+      <w:proofErr w:type="gramEnd"/>
       <w:r>
         <w:t>.</w:t>
       </w:r>
@@ -4536,7 +4553,15 @@
         <w:ind w:left="720"/>
       </w:pPr>
       <w:r>
-        <w:t>They will be in charge of ensuring all devices are up to date and if not ensure a contractor is sent to fix the issue at hand. They must have access to all devices that are in their network and no other network.</w:t>
+        <w:t xml:space="preserve">They will </w:t>
+      </w:r>
+      <w:proofErr w:type="gramStart"/>
+      <w:r>
+        <w:t>be in charge of</w:t>
+      </w:r>
+      <w:proofErr w:type="gramEnd"/>
+      <w:r>
+        <w:t xml:space="preserve"> ensuring all devices are up to date and if not ensure a contractor is sent to fix the issue at hand. They must have access to all devices that are in their network and no other network.</w:t>
       </w:r>
     </w:p>
     <w:p>
@@ -4725,12 +4750,22 @@
         <w:t xml:space="preserve">This software would solve the issue of maintenance scheduling of devices and life cycle of devices as all devices have </w:t>
       </w:r>
       <w:proofErr w:type="spellStart"/>
+      <w:proofErr w:type="gramStart"/>
       <w:r>
         <w:t>a</w:t>
       </w:r>
       <w:proofErr w:type="spellEnd"/>
-      <w:r>
-        <w:t xml:space="preserve"> expected life cycle. This would help this users be on top of their device servicing like a MOT reminder for road users. It will help them ensure all devices are in their best shape.</w:t>
+      <w:proofErr w:type="gramEnd"/>
+      <w:r>
+        <w:t xml:space="preserve"> expected life cycle. This would help </w:t>
+      </w:r>
+      <w:proofErr w:type="gramStart"/>
+      <w:r>
+        <w:t>this users</w:t>
+      </w:r>
+      <w:proofErr w:type="gramEnd"/>
+      <w:r>
+        <w:t xml:space="preserve"> be on top of their device servicing like a MOT reminder for road users. It will help them ensure all devices are in their best shape.</w:t>
       </w:r>
     </w:p>
     <w:p/>
@@ -5152,10 +5187,12 @@
         <w:t xml:space="preserve">These are the people that we are creating the application for. They are the people who are likely going to be using this software. Understanding this Stakeholders needs and wants in critical for the </w:t>
       </w:r>
       <w:proofErr w:type="spellStart"/>
+      <w:proofErr w:type="gramStart"/>
       <w:r>
         <w:t>projects</w:t>
       </w:r>
       <w:proofErr w:type="spellEnd"/>
+      <w:proofErr w:type="gramEnd"/>
       <w:r>
         <w:t xml:space="preserve"> success; due to the fact they are the centrepiece for this project.</w:t>
       </w:r>
@@ -5174,7 +5211,15 @@
         <w:ind w:left="1440"/>
       </w:pPr>
       <w:r>
-        <w:t>Finaly the development team that Compromises of Niko, Tom ,Joseph who are developing this software. The team works closely with the client to ensure that the project aligns with the outlined objectives and expectations.</w:t>
+        <w:t xml:space="preserve">Finaly the development team that Compromises of Niko, </w:t>
+      </w:r>
+      <w:proofErr w:type="gramStart"/>
+      <w:r>
+        <w:t>Tom ,Joseph</w:t>
+      </w:r>
+      <w:proofErr w:type="gramEnd"/>
+      <w:r>
+        <w:t xml:space="preserve"> who are developing this software. The team works closely with the client to ensure that the project aligns with the outlined objectives and expectations.</w:t>
       </w:r>
     </w:p>
     <w:p>
@@ -5188,7 +5233,15 @@
         <w:t>brings</w:t>
       </w:r>
       <w:r>
-        <w:t xml:space="preserve"> valuable qualities in the help of developing a high quality product.</w:t>
+        <w:t xml:space="preserve"> valuable qualities in the help of developing a </w:t>
+      </w:r>
+      <w:proofErr w:type="gramStart"/>
+      <w:r>
+        <w:t>high quality</w:t>
+      </w:r>
+      <w:proofErr w:type="gramEnd"/>
+      <w:r>
+        <w:t xml:space="preserve"> product.</w:t>
       </w:r>
     </w:p>
     <w:p>
@@ -13861,7 +13914,15 @@
         </w:numPr>
       </w:pPr>
       <w:r>
-        <w:t>Unlike AWS IoT and Azure IoT, which are deeply tied to their respective ecosystem at the roots, our solution is platform-agnostic. This ensures that businesses and individuals can integrate our software into their workflows without the need of being locked into a specific platform. This provides greater flexibility and cost effective alternatives to software solutions.</w:t>
+        <w:t xml:space="preserve">Unlike AWS IoT and Azure IoT, which are deeply tied to their respective ecosystem at the roots, our solution is platform-agnostic. This ensures that businesses and individuals can integrate our software into their workflows without the need of being locked into a specific platform. This provides greater flexibility and </w:t>
+      </w:r>
+      <w:proofErr w:type="gramStart"/>
+      <w:r>
+        <w:t>cost effective</w:t>
+      </w:r>
+      <w:proofErr w:type="gramEnd"/>
+      <w:r>
+        <w:t xml:space="preserve"> alternatives to software solutions.</w:t>
       </w:r>
     </w:p>
     <w:p>
@@ -14136,7 +14197,7 @@
           <w:szCs w:val="28"/>
         </w:rPr>
         <w:drawing>
-          <wp:inline distT="0" distB="0" distL="0" distR="0" wp14:anchorId="30901CCF" wp14:editId="2F80BF10">
+          <wp:inline distT="0" distB="0" distL="0" distR="0" wp14:anchorId="30901CCF" wp14:editId="3A11DABC">
             <wp:extent cx="5731510" cy="2513330"/>
             <wp:effectExtent l="0" t="0" r="2540" b="1270"/>
             <wp:docPr id="925356518" name="Picture 14" descr="A screenshot of a computer screen&#10;&#10;Description automatically generated"/>
@@ -14601,25 +14662,131 @@
     <w:p/>
     <w:p>
       <w:r>
-        <w:t>Using the colour scheme the client provided I was able to amend my initial prototype. Below is the new and improved version of the UI.</w:t>
-      </w:r>
-    </w:p>
-    <w:p>
-      <w:r>
-        <w:rPr>
-          <w:rFonts w:ascii="Arial" w:hAnsi="Arial" w:cs="Arial"/>
+        <w:t>Using the colour scheme the client provided I was able to amend my initial prototype</w:t>
+      </w:r>
+      <w:r>
+        <w:t xml:space="preserve"> to follow the new colour scheme with this in mind </w:t>
+      </w:r>
+      <w:r>
+        <w:t>I</w:t>
+      </w:r>
+      <w:r>
+        <w:t xml:space="preserve"> was able to create a </w:t>
+      </w:r>
+      <w:r>
+        <w:t>consistent</w:t>
+      </w:r>
+      <w:r>
+        <w:t xml:space="preserve"> UI were all elements on the screen follow a style and with each button</w:t>
+      </w:r>
+      <w:r>
+        <w:t xml:space="preserve"> type having a clear action with circle buttons taking the user to another page for example the back button and oval buttons being submit information or to see extra information like with the grid/list buttons. This should provide the user a better experience navigating the application as each page has a consistent layout.</w:t>
+      </w:r>
+    </w:p>
+    <w:p/>
+    <w:p>
+      <w:r>
+        <w:rPr>
           <w:noProof/>
-          <w:color w:val="000000"/>
-          <w:sz w:val="26"/>
-          <w:szCs w:val="26"/>
-          <w:bdr w:val="none" w:sz="0" w:space="0" w:color="auto" w:frame="1"/>
         </w:rPr>
         <w:lastRenderedPageBreak/>
+        <mc:AlternateContent>
+          <mc:Choice Requires="wps">
+            <w:drawing>
+              <wp:anchor distT="0" distB="0" distL="114300" distR="114300" simplePos="0" relativeHeight="251660288" behindDoc="0" locked="0" layoutInCell="1" allowOverlap="1" wp14:anchorId="393A4733" wp14:editId="7F6A605D">
+                <wp:simplePos x="0" y="0"/>
+                <wp:positionH relativeFrom="column">
+                  <wp:posOffset>2091193</wp:posOffset>
+                </wp:positionH>
+                <wp:positionV relativeFrom="paragraph">
+                  <wp:posOffset>23854</wp:posOffset>
+                </wp:positionV>
+                <wp:extent cx="4230094" cy="4222143"/>
+                <wp:effectExtent l="0" t="0" r="18415" b="26035"/>
+                <wp:wrapNone/>
+                <wp:docPr id="1569107150" name="Text Box 4"/>
+                <wp:cNvGraphicFramePr/>
+                <a:graphic xmlns:a="http://schemas.openxmlformats.org/drawingml/2006/main">
+                  <a:graphicData uri="http://schemas.microsoft.com/office/word/2010/wordprocessingShape">
+                    <wps:wsp>
+                      <wps:cNvSpPr txBox="1"/>
+                      <wps:spPr>
+                        <a:xfrm>
+                          <a:off x="0" y="0"/>
+                          <a:ext cx="4230094" cy="4222143"/>
+                        </a:xfrm>
+                        <a:prstGeom prst="rect">
+                          <a:avLst/>
+                        </a:prstGeom>
+                        <a:solidFill>
+                          <a:schemeClr val="lt1"/>
+                        </a:solidFill>
+                        <a:ln w="6350">
+                          <a:solidFill>
+                            <a:prstClr val="black"/>
+                          </a:solidFill>
+                        </a:ln>
+                      </wps:spPr>
+                      <wps:txbx>
+                        <w:txbxContent>
+                          <w:p>
+                            <w:r>
+                              <w:t xml:space="preserve">This is the splash screen for the application. This page shows the application logo and colour theme. It has two large clear buttons one for logging in and another for signing up for the application. When a user presses either of these buttons it will transition them to either the login or </w:t>
+                            </w:r>
+                            <w:proofErr w:type="gramStart"/>
+                            <w:r>
+                              <w:t>sign up</w:t>
+                            </w:r>
+                            <w:proofErr w:type="gramEnd"/>
+                            <w:r>
+                              <w:t xml:space="preserve"> page.</w:t>
+                            </w:r>
+                          </w:p>
+                        </w:txbxContent>
+                      </wps:txbx>
+                      <wps:bodyPr rot="0" spcFirstLastPara="0" vertOverflow="overflow" horzOverflow="overflow" vert="horz" wrap="square" lIns="91440" tIns="45720" rIns="91440" bIns="45720" numCol="1" spcCol="0" rtlCol="0" fromWordArt="0" anchor="t" anchorCtr="0" forceAA="0" compatLnSpc="1">
+                        <a:prstTxWarp prst="textNoShape">
+                          <a:avLst/>
+                        </a:prstTxWarp>
+                        <a:noAutofit/>
+                      </wps:bodyPr>
+                    </wps:wsp>
+                  </a:graphicData>
+                </a:graphic>
+              </wp:anchor>
+            </w:drawing>
+          </mc:Choice>
+          <mc:Fallback>
+            <w:pict>
+              <v:shape w14:anchorId="393A4733" id="Text Box 4" o:spid="_x0000_s1030" type="#_x0000_t202" style="position:absolute;margin-left:164.65pt;margin-top:1.9pt;width:333.1pt;height:332.45pt;z-index:251660288;visibility:visible;mso-wrap-style:square;mso-wrap-distance-left:9pt;mso-wrap-distance-top:0;mso-wrap-distance-right:9pt;mso-wrap-distance-bottom:0;mso-position-horizontal:absolute;mso-position-horizontal-relative:text;mso-position-vertical:absolute;mso-position-vertical-relative:text;v-text-anchor:top" o:gfxdata="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" fillcolor="white [3201]" strokeweight=".5pt">
+                <v:textbox>
+                  <w:txbxContent>
+                    <w:p>
+                      <w:r>
+                        <w:t xml:space="preserve">This is the splash screen for the application. This page shows the application logo and colour theme. It has two large clear buttons one for logging in and another for signing up for the application. When a user presses either of these buttons it will transition them to either the login or </w:t>
+                      </w:r>
+                      <w:proofErr w:type="gramStart"/>
+                      <w:r>
+                        <w:t>sign up</w:t>
+                      </w:r>
+                      <w:proofErr w:type="gramEnd"/>
+                      <w:r>
+                        <w:t xml:space="preserve"> page.</w:t>
+                      </w:r>
+                    </w:p>
+                  </w:txbxContent>
+                </v:textbox>
+              </v:shape>
+            </w:pict>
+          </mc:Fallback>
+        </mc:AlternateContent>
+      </w:r>
+      <w:r>
         <w:drawing>
-          <wp:inline distT="0" distB="0" distL="0" distR="0" wp14:anchorId="17C6EE16" wp14:editId="25BBA29E">
-            <wp:extent cx="5731510" cy="4023360"/>
-            <wp:effectExtent l="0" t="0" r="2540" b="0"/>
-            <wp:docPr id="2143646590" name="Picture 15" descr="A screenshot of a phone&#10;&#10;Description automatically generated"/>
+          <wp:inline distT="0" distB="0" distL="0" distR="0" wp14:anchorId="6CCAEEDB" wp14:editId="561CD235">
+            <wp:extent cx="1981200" cy="4290683"/>
+            <wp:effectExtent l="0" t="0" r="0" b="0"/>
+            <wp:docPr id="1097920571" name="Picture 1" descr="A screen shot of a phone&#10;&#10;Description automatically generated"/>
             <wp:cNvGraphicFramePr>
               <a:graphicFrameLocks xmlns:a="http://schemas.openxmlformats.org/drawingml/2006/main" noChangeAspect="1"/>
             </wp:cNvGraphicFramePr>
@@ -14627,36 +14794,23 @@
               <a:graphicData uri="http://schemas.openxmlformats.org/drawingml/2006/picture">
                 <pic:pic xmlns:pic="http://schemas.openxmlformats.org/drawingml/2006/picture">
                   <pic:nvPicPr>
-                    <pic:cNvPr id="2143646590" name="Picture 15" descr="A screenshot of a phone&#10;&#10;Description automatically generated"/>
-                    <pic:cNvPicPr>
-                      <a:picLocks noChangeAspect="1" noChangeArrowheads="1"/>
-                    </pic:cNvPicPr>
+                    <pic:cNvPr id="1097920571" name="Picture 1" descr="A screen shot of a phone&#10;&#10;Description automatically generated"/>
+                    <pic:cNvPicPr/>
                   </pic:nvPicPr>
                   <pic:blipFill>
-                    <a:blip r:embed="rId17">
-                      <a:extLst>
-                        <a:ext uri="{28A0092B-C50C-407E-A947-70E740481C1C}">
-                          <a14:useLocalDpi xmlns:a14="http://schemas.microsoft.com/office/drawing/2010/main" val="0"/>
-                        </a:ext>
-                      </a:extLst>
-                    </a:blip>
-                    <a:srcRect/>
+                    <a:blip r:embed="rId17"/>
                     <a:stretch>
                       <a:fillRect/>
                     </a:stretch>
                   </pic:blipFill>
-                  <pic:spPr bwMode="auto">
+                  <pic:spPr>
                     <a:xfrm>
                       <a:off x="0" y="0"/>
-                      <a:ext cx="5731510" cy="4023360"/>
+                      <a:ext cx="1991461" cy="4312904"/>
                     </a:xfrm>
                     <a:prstGeom prst="rect">
                       <a:avLst/>
                     </a:prstGeom>
-                    <a:noFill/>
-                    <a:ln>
-                      <a:noFill/>
-                    </a:ln>
                   </pic:spPr>
                 </pic:pic>
               </a:graphicData>
@@ -14667,6 +14821,357 @@
     </w:p>
     <w:p>
       <w:r>
+        <w:rPr>
+          <w:noProof/>
+        </w:rPr>
+        <mc:AlternateContent>
+          <mc:Choice Requires="wps">
+            <w:drawing>
+              <wp:anchor distT="0" distB="0" distL="114300" distR="114300" simplePos="0" relativeHeight="251661312" behindDoc="0" locked="0" layoutInCell="1" allowOverlap="1" wp14:anchorId="2899F86B" wp14:editId="6C620AA9">
+                <wp:simplePos x="0" y="0"/>
+                <wp:positionH relativeFrom="column">
+                  <wp:posOffset>2107096</wp:posOffset>
+                </wp:positionH>
+                <wp:positionV relativeFrom="paragraph">
+                  <wp:posOffset>17200</wp:posOffset>
+                </wp:positionV>
+                <wp:extent cx="4222142" cy="4238045"/>
+                <wp:effectExtent l="0" t="0" r="26035" b="10160"/>
+                <wp:wrapNone/>
+                <wp:docPr id="693987109" name="Text Box 5"/>
+                <wp:cNvGraphicFramePr/>
+                <a:graphic xmlns:a="http://schemas.openxmlformats.org/drawingml/2006/main">
+                  <a:graphicData uri="http://schemas.microsoft.com/office/word/2010/wordprocessingShape">
+                    <wps:wsp>
+                      <wps:cNvSpPr txBox="1"/>
+                      <wps:spPr>
+                        <a:xfrm>
+                          <a:off x="0" y="0"/>
+                          <a:ext cx="4222142" cy="4238045"/>
+                        </a:xfrm>
+                        <a:prstGeom prst="rect">
+                          <a:avLst/>
+                        </a:prstGeom>
+                        <a:solidFill>
+                          <a:schemeClr val="lt1"/>
+                        </a:solidFill>
+                        <a:ln w="6350">
+                          <a:solidFill>
+                            <a:prstClr val="black"/>
+                          </a:solidFill>
+                        </a:ln>
+                      </wps:spPr>
+                      <wps:txbx>
+                        <w:txbxContent>
+                          <w:p>
+                            <w:r>
+                              <w:t>This is the login page. It follows a similar structure to most other apps that have a login in page like Instagram and Facebook so it should be easy for a new user to understand what their next steps are to login to the app with a clear email and password form for a user to enter their details and the submit button being clearly labelled for the user to know what it would do.</w:t>
+                            </w:r>
+                          </w:p>
+                        </w:txbxContent>
+                      </wps:txbx>
+                      <wps:bodyPr rot="0" spcFirstLastPara="0" vertOverflow="overflow" horzOverflow="overflow" vert="horz" wrap="square" lIns="91440" tIns="45720" rIns="91440" bIns="45720" numCol="1" spcCol="0" rtlCol="0" fromWordArt="0" anchor="t" anchorCtr="0" forceAA="0" compatLnSpc="1">
+                        <a:prstTxWarp prst="textNoShape">
+                          <a:avLst/>
+                        </a:prstTxWarp>
+                        <a:noAutofit/>
+                      </wps:bodyPr>
+                    </wps:wsp>
+                  </a:graphicData>
+                </a:graphic>
+              </wp:anchor>
+            </w:drawing>
+          </mc:Choice>
+          <mc:Fallback>
+            <w:pict>
+              <v:shape w14:anchorId="2899F86B" id="Text Box 5" o:spid="_x0000_s1031" type="#_x0000_t202" style="position:absolute;margin-left:165.9pt;margin-top:1.35pt;width:332.45pt;height:333.7pt;z-index:251661312;visibility:visible;mso-wrap-style:square;mso-wrap-distance-left:9pt;mso-wrap-distance-top:0;mso-wrap-distance-right:9pt;mso-wrap-distance-bottom:0;mso-position-horizontal:absolute;mso-position-horizontal-relative:text;mso-position-vertical:absolute;mso-position-vertical-relative:text;v-text-anchor:top" o:gfxdata="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" fillcolor="white [3201]" strokeweight=".5pt">
+                <v:textbox>
+                  <w:txbxContent>
+                    <w:p>
+                      <w:r>
+                        <w:t>This is the login page. It follows a similar structure to most other apps that have a login in page like Instagram and Facebook so it should be easy for a new user to understand what their next steps are to login to the app with a clear email and password form for a user to enter their details and the submit button being clearly labelled for the user to know what it would do.</w:t>
+                      </w:r>
+                    </w:p>
+                  </w:txbxContent>
+                </v:textbox>
+              </v:shape>
+            </w:pict>
+          </mc:Fallback>
+        </mc:AlternateContent>
+      </w:r>
+      <w:r>
+        <w:drawing>
+          <wp:inline distT="0" distB="0" distL="0" distR="0" wp14:anchorId="0408453D" wp14:editId="160C5EB8">
+            <wp:extent cx="1995777" cy="4357563"/>
+            <wp:effectExtent l="0" t="0" r="5080" b="5080"/>
+            <wp:docPr id="1023498100" name="Picture 1" descr="A screenshot of a login form&#10;&#10;Description automatically generated"/>
+            <wp:cNvGraphicFramePr>
+              <a:graphicFrameLocks xmlns:a="http://schemas.openxmlformats.org/drawingml/2006/main" noChangeAspect="1"/>
+            </wp:cNvGraphicFramePr>
+            <a:graphic xmlns:a="http://schemas.openxmlformats.org/drawingml/2006/main">
+              <a:graphicData uri="http://schemas.openxmlformats.org/drawingml/2006/picture">
+                <pic:pic xmlns:pic="http://schemas.openxmlformats.org/drawingml/2006/picture">
+                  <pic:nvPicPr>
+                    <pic:cNvPr id="1023498100" name="Picture 1" descr="A screenshot of a login form&#10;&#10;Description automatically generated"/>
+                    <pic:cNvPicPr/>
+                  </pic:nvPicPr>
+                  <pic:blipFill>
+                    <a:blip r:embed="rId18"/>
+                    <a:stretch>
+                      <a:fillRect/>
+                    </a:stretch>
+                  </pic:blipFill>
+                  <pic:spPr>
+                    <a:xfrm>
+                      <a:off x="0" y="0"/>
+                      <a:ext cx="2000391" cy="4367638"/>
+                    </a:xfrm>
+                    <a:prstGeom prst="rect">
+                      <a:avLst/>
+                    </a:prstGeom>
+                  </pic:spPr>
+                </pic:pic>
+              </a:graphicData>
+            </a:graphic>
+          </wp:inline>
+        </w:drawing>
+      </w:r>
+    </w:p>
+    <w:p>
+      <w:r>
+        <w:rPr>
+          <w:noProof/>
+        </w:rPr>
+        <w:lastRenderedPageBreak/>
+        <mc:AlternateContent>
+          <mc:Choice Requires="wps">
+            <w:drawing>
+              <wp:anchor distT="0" distB="0" distL="114300" distR="114300" simplePos="0" relativeHeight="251662336" behindDoc="0" locked="0" layoutInCell="1" allowOverlap="1" wp14:anchorId="708E3F20" wp14:editId="73190112">
+                <wp:simplePos x="0" y="0"/>
+                <wp:positionH relativeFrom="column">
+                  <wp:posOffset>2154803</wp:posOffset>
+                </wp:positionH>
+                <wp:positionV relativeFrom="paragraph">
+                  <wp:posOffset>-23854</wp:posOffset>
+                </wp:positionV>
+                <wp:extent cx="4189869" cy="4317448"/>
+                <wp:effectExtent l="0" t="0" r="20320" b="26035"/>
+                <wp:wrapNone/>
+                <wp:docPr id="670319215" name="Text Box 6"/>
+                <wp:cNvGraphicFramePr/>
+                <a:graphic xmlns:a="http://schemas.openxmlformats.org/drawingml/2006/main">
+                  <a:graphicData uri="http://schemas.microsoft.com/office/word/2010/wordprocessingShape">
+                    <wps:wsp>
+                      <wps:cNvSpPr txBox="1"/>
+                      <wps:spPr>
+                        <a:xfrm>
+                          <a:off x="0" y="0"/>
+                          <a:ext cx="4189869" cy="4317448"/>
+                        </a:xfrm>
+                        <a:prstGeom prst="rect">
+                          <a:avLst/>
+                        </a:prstGeom>
+                        <a:solidFill>
+                          <a:schemeClr val="lt1"/>
+                        </a:solidFill>
+                        <a:ln w="6350">
+                          <a:solidFill>
+                            <a:prstClr val="black"/>
+                          </a:solidFill>
+                        </a:ln>
+                      </wps:spPr>
+                      <wps:txbx>
+                        <w:txbxContent>
+                          <w:p/>
+                        </w:txbxContent>
+                      </wps:txbx>
+                      <wps:bodyPr rot="0" spcFirstLastPara="0" vertOverflow="overflow" horzOverflow="overflow" vert="horz" wrap="square" lIns="91440" tIns="45720" rIns="91440" bIns="45720" numCol="1" spcCol="0" rtlCol="0" fromWordArt="0" anchor="t" anchorCtr="0" forceAA="0" compatLnSpc="1">
+                        <a:prstTxWarp prst="textNoShape">
+                          <a:avLst/>
+                        </a:prstTxWarp>
+                        <a:noAutofit/>
+                      </wps:bodyPr>
+                    </wps:wsp>
+                  </a:graphicData>
+                </a:graphic>
+                <wp14:sizeRelH relativeFrom="margin">
+                  <wp14:pctWidth>0</wp14:pctWidth>
+                </wp14:sizeRelH>
+                <wp14:sizeRelV relativeFrom="margin">
+                  <wp14:pctHeight>0</wp14:pctHeight>
+                </wp14:sizeRelV>
+              </wp:anchor>
+            </w:drawing>
+          </mc:Choice>
+          <mc:Fallback>
+            <w:pict>
+              <v:shape w14:anchorId="708E3F20" id="Text Box 6" o:spid="_x0000_s1032" type="#_x0000_t202" style="position:absolute;margin-left:169.65pt;margin-top:-1.9pt;width:329.9pt;height:339.95pt;z-index:251662336;visibility:visible;mso-wrap-style:square;mso-width-percent:0;mso-height-percent:0;mso-wrap-distance-left:9pt;mso-wrap-distance-top:0;mso-wrap-distance-right:9pt;mso-wrap-distance-bottom:0;mso-position-horizontal:absolute;mso-position-horizontal-relative:text;mso-position-vertical:absolute;mso-position-vertical-relative:text;mso-width-percent:0;mso-height-percent:0;mso-width-relative:margin;mso-height-relative:margin;v-text-anchor:top" o:gfxdata="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" fillcolor="white [3201]" strokeweight=".5pt">
+                <v:textbox>
+                  <w:txbxContent>
+                    <w:p/>
+                  </w:txbxContent>
+                </v:textbox>
+              </v:shape>
+            </w:pict>
+          </mc:Fallback>
+        </mc:AlternateContent>
+      </w:r>
+      <w:r>
+        <w:drawing>
+          <wp:inline distT="0" distB="0" distL="0" distR="0" wp14:anchorId="3DBD61DE" wp14:editId="473FD0BF">
+            <wp:extent cx="1978040" cy="4285753"/>
+            <wp:effectExtent l="0" t="0" r="3175" b="635"/>
+            <wp:docPr id="808262717" name="Picture 1" descr="A screenshot of a login form&#10;&#10;Description automatically generated"/>
+            <wp:cNvGraphicFramePr>
+              <a:graphicFrameLocks xmlns:a="http://schemas.openxmlformats.org/drawingml/2006/main" noChangeAspect="1"/>
+            </wp:cNvGraphicFramePr>
+            <a:graphic xmlns:a="http://schemas.openxmlformats.org/drawingml/2006/main">
+              <a:graphicData uri="http://schemas.openxmlformats.org/drawingml/2006/picture">
+                <pic:pic xmlns:pic="http://schemas.openxmlformats.org/drawingml/2006/picture">
+                  <pic:nvPicPr>
+                    <pic:cNvPr id="808262717" name="Picture 1" descr="A screenshot of a login form&#10;&#10;Description automatically generated"/>
+                    <pic:cNvPicPr/>
+                  </pic:nvPicPr>
+                  <pic:blipFill>
+                    <a:blip r:embed="rId19"/>
+                    <a:stretch>
+                      <a:fillRect/>
+                    </a:stretch>
+                  </pic:blipFill>
+                  <pic:spPr>
+                    <a:xfrm>
+                      <a:off x="0" y="0"/>
+                      <a:ext cx="1980877" cy="4291900"/>
+                    </a:xfrm>
+                    <a:prstGeom prst="rect">
+                      <a:avLst/>
+                    </a:prstGeom>
+                  </pic:spPr>
+                </pic:pic>
+              </a:graphicData>
+            </a:graphic>
+          </wp:inline>
+        </w:drawing>
+      </w:r>
+    </w:p>
+    <w:p>
+      <w:r>
+        <w:drawing>
+          <wp:inline distT="0" distB="0" distL="0" distR="0" wp14:anchorId="546F958C" wp14:editId="51B0D7DC">
+            <wp:extent cx="1990725" cy="4230291"/>
+            <wp:effectExtent l="0" t="0" r="0" b="0"/>
+            <wp:docPr id="364148093" name="Picture 1" descr="A screenshot of a cell phone&#10;&#10;Description automatically generated"/>
+            <wp:cNvGraphicFramePr>
+              <a:graphicFrameLocks xmlns:a="http://schemas.openxmlformats.org/drawingml/2006/main" noChangeAspect="1"/>
+            </wp:cNvGraphicFramePr>
+            <a:graphic xmlns:a="http://schemas.openxmlformats.org/drawingml/2006/main">
+              <a:graphicData uri="http://schemas.openxmlformats.org/drawingml/2006/picture">
+                <pic:pic xmlns:pic="http://schemas.openxmlformats.org/drawingml/2006/picture">
+                  <pic:nvPicPr>
+                    <pic:cNvPr id="364148093" name="Picture 1" descr="A screenshot of a cell phone&#10;&#10;Description automatically generated"/>
+                    <pic:cNvPicPr/>
+                  </pic:nvPicPr>
+                  <pic:blipFill>
+                    <a:blip r:embed="rId20"/>
+                    <a:stretch>
+                      <a:fillRect/>
+                    </a:stretch>
+                  </pic:blipFill>
+                  <pic:spPr>
+                    <a:xfrm>
+                      <a:off x="0" y="0"/>
+                      <a:ext cx="1997319" cy="4244303"/>
+                    </a:xfrm>
+                    <a:prstGeom prst="rect">
+                      <a:avLst/>
+                    </a:prstGeom>
+                  </pic:spPr>
+                </pic:pic>
+              </a:graphicData>
+            </a:graphic>
+          </wp:inline>
+        </w:drawing>
+      </w:r>
+    </w:p>
+    <w:p>
+      <w:r>
+        <w:lastRenderedPageBreak/>
+        <w:drawing>
+          <wp:inline distT="0" distB="0" distL="0" distR="0" wp14:anchorId="6A039605" wp14:editId="74974201">
+            <wp:extent cx="2019300" cy="4364838"/>
+            <wp:effectExtent l="0" t="0" r="0" b="0"/>
+            <wp:docPr id="1829470162" name="Picture 1" descr="A screenshot of a phone&#10;&#10;Description automatically generated"/>
+            <wp:cNvGraphicFramePr>
+              <a:graphicFrameLocks xmlns:a="http://schemas.openxmlformats.org/drawingml/2006/main" noChangeAspect="1"/>
+            </wp:cNvGraphicFramePr>
+            <a:graphic xmlns:a="http://schemas.openxmlformats.org/drawingml/2006/main">
+              <a:graphicData uri="http://schemas.openxmlformats.org/drawingml/2006/picture">
+                <pic:pic xmlns:pic="http://schemas.openxmlformats.org/drawingml/2006/picture">
+                  <pic:nvPicPr>
+                    <pic:cNvPr id="1829470162" name="Picture 1" descr="A screenshot of a phone&#10;&#10;Description automatically generated"/>
+                    <pic:cNvPicPr/>
+                  </pic:nvPicPr>
+                  <pic:blipFill>
+                    <a:blip r:embed="rId21"/>
+                    <a:stretch>
+                      <a:fillRect/>
+                    </a:stretch>
+                  </pic:blipFill>
+                  <pic:spPr>
+                    <a:xfrm>
+                      <a:off x="0" y="0"/>
+                      <a:ext cx="2021946" cy="4370558"/>
+                    </a:xfrm>
+                    <a:prstGeom prst="rect">
+                      <a:avLst/>
+                    </a:prstGeom>
+                  </pic:spPr>
+                </pic:pic>
+              </a:graphicData>
+            </a:graphic>
+          </wp:inline>
+        </w:drawing>
+      </w:r>
+    </w:p>
+    <w:p>
+      <w:r>
+        <w:drawing>
+          <wp:inline distT="0" distB="0" distL="0" distR="0" wp14:anchorId="582D2C19" wp14:editId="00412CB3">
+            <wp:extent cx="1965813" cy="4219575"/>
+            <wp:effectExtent l="0" t="0" r="0" b="0"/>
+            <wp:docPr id="1609488136" name="Picture 1" descr="A screenshot of a computer&#10;&#10;Description automatically generated"/>
+            <wp:cNvGraphicFramePr>
+              <a:graphicFrameLocks xmlns:a="http://schemas.openxmlformats.org/drawingml/2006/main" noChangeAspect="1"/>
+            </wp:cNvGraphicFramePr>
+            <a:graphic xmlns:a="http://schemas.openxmlformats.org/drawingml/2006/main">
+              <a:graphicData uri="http://schemas.openxmlformats.org/drawingml/2006/picture">
+                <pic:pic xmlns:pic="http://schemas.openxmlformats.org/drawingml/2006/picture">
+                  <pic:nvPicPr>
+                    <pic:cNvPr id="1609488136" name="Picture 1" descr="A screenshot of a computer&#10;&#10;Description automatically generated"/>
+                    <pic:cNvPicPr/>
+                  </pic:nvPicPr>
+                  <pic:blipFill>
+                    <a:blip r:embed="rId22"/>
+                    <a:stretch>
+                      <a:fillRect/>
+                    </a:stretch>
+                  </pic:blipFill>
+                  <pic:spPr>
+                    <a:xfrm>
+                      <a:off x="0" y="0"/>
+                      <a:ext cx="1969038" cy="4226497"/>
+                    </a:xfrm>
+                    <a:prstGeom prst="rect">
+                      <a:avLst/>
+                    </a:prstGeom>
+                  </pic:spPr>
+                </pic:pic>
+              </a:graphicData>
+            </a:graphic>
+          </wp:inline>
+        </w:drawing>
+      </w:r>
+      <w:r>
         <w:br w:type="page"/>
       </w:r>
     </w:p>
@@ -14683,16 +15188,186 @@
           <w:szCs w:val="28"/>
         </w:rPr>
         <w:lastRenderedPageBreak/>
+        <w:drawing>
+          <wp:inline distT="0" distB="0" distL="0" distR="0" wp14:anchorId="4CB6ACB0" wp14:editId="182B1EAB">
+            <wp:extent cx="1955809" cy="4143375"/>
+            <wp:effectExtent l="0" t="0" r="6350" b="0"/>
+            <wp:docPr id="54594597" name="Picture 1" descr="A screenshot of a map&#10;&#10;Description automatically generated"/>
+            <wp:cNvGraphicFramePr>
+              <a:graphicFrameLocks xmlns:a="http://schemas.openxmlformats.org/drawingml/2006/main" noChangeAspect="1"/>
+            </wp:cNvGraphicFramePr>
+            <a:graphic xmlns:a="http://schemas.openxmlformats.org/drawingml/2006/main">
+              <a:graphicData uri="http://schemas.openxmlformats.org/drawingml/2006/picture">
+                <pic:pic xmlns:pic="http://schemas.openxmlformats.org/drawingml/2006/picture">
+                  <pic:nvPicPr>
+                    <pic:cNvPr id="54594597" name="Picture 1" descr="A screenshot of a map&#10;&#10;Description automatically generated"/>
+                    <pic:cNvPicPr/>
+                  </pic:nvPicPr>
+                  <pic:blipFill>
+                    <a:blip r:embed="rId23"/>
+                    <a:stretch>
+                      <a:fillRect/>
+                    </a:stretch>
+                  </pic:blipFill>
+                  <pic:spPr>
+                    <a:xfrm>
+                      <a:off x="0" y="0"/>
+                      <a:ext cx="1961567" cy="4155573"/>
+                    </a:xfrm>
+                    <a:prstGeom prst="rect">
+                      <a:avLst/>
+                    </a:prstGeom>
+                  </pic:spPr>
+                </pic:pic>
+              </a:graphicData>
+            </a:graphic>
+          </wp:inline>
+        </w:drawing>
+      </w:r>
+    </w:p>
+    <w:p>
+      <w:pPr>
+        <w:rPr>
+          <w:sz w:val="28"/>
+          <w:szCs w:val="28"/>
+        </w:rPr>
+      </w:pPr>
+      <w:r>
+        <w:rPr>
+          <w:sz w:val="28"/>
+          <w:szCs w:val="28"/>
+        </w:rPr>
+        <w:drawing>
+          <wp:inline distT="0" distB="0" distL="0" distR="0" wp14:anchorId="7EDF186D" wp14:editId="3CD32C76">
+            <wp:extent cx="1938762" cy="4171950"/>
+            <wp:effectExtent l="0" t="0" r="4445" b="0"/>
+            <wp:docPr id="451929697" name="Picture 1" descr="A screenshot of a phone&#10;&#10;Description automatically generated"/>
+            <wp:cNvGraphicFramePr>
+              <a:graphicFrameLocks xmlns:a="http://schemas.openxmlformats.org/drawingml/2006/main" noChangeAspect="1"/>
+            </wp:cNvGraphicFramePr>
+            <a:graphic xmlns:a="http://schemas.openxmlformats.org/drawingml/2006/main">
+              <a:graphicData uri="http://schemas.openxmlformats.org/drawingml/2006/picture">
+                <pic:pic xmlns:pic="http://schemas.openxmlformats.org/drawingml/2006/picture">
+                  <pic:nvPicPr>
+                    <pic:cNvPr id="451929697" name="Picture 1" descr="A screenshot of a phone&#10;&#10;Description automatically generated"/>
+                    <pic:cNvPicPr/>
+                  </pic:nvPicPr>
+                  <pic:blipFill>
+                    <a:blip r:embed="rId24"/>
+                    <a:stretch>
+                      <a:fillRect/>
+                    </a:stretch>
+                  </pic:blipFill>
+                  <pic:spPr>
+                    <a:xfrm>
+                      <a:off x="0" y="0"/>
+                      <a:ext cx="1943874" cy="4182951"/>
+                    </a:xfrm>
+                    <a:prstGeom prst="rect">
+                      <a:avLst/>
+                    </a:prstGeom>
+                  </pic:spPr>
+                </pic:pic>
+              </a:graphicData>
+            </a:graphic>
+          </wp:inline>
+        </w:drawing>
+      </w:r>
+    </w:p>
+    <w:p>
+      <w:pPr>
+        <w:rPr>
+          <w:sz w:val="28"/>
+          <w:szCs w:val="28"/>
+        </w:rPr>
+      </w:pPr>
+      <w:r>
+        <w:rPr>
+          <w:sz w:val="28"/>
+          <w:szCs w:val="28"/>
+        </w:rPr>
         <w:br w:type="page"/>
       </w:r>
     </w:p>
     <w:p>
       <w:pPr>
+        <w:rPr>
+          <w:sz w:val="28"/>
+          <w:szCs w:val="28"/>
+        </w:rPr>
+      </w:pPr>
+      <w:r>
+        <w:rPr>
+          <w:sz w:val="28"/>
+          <w:szCs w:val="28"/>
+        </w:rPr>
+        <w:lastRenderedPageBreak/>
+        <w:drawing>
+          <wp:inline distT="0" distB="0" distL="0" distR="0" wp14:anchorId="0E7934E2" wp14:editId="0D985059">
+            <wp:extent cx="6086901" cy="5887286"/>
+            <wp:effectExtent l="0" t="0" r="9525" b="0"/>
+            <wp:docPr id="381687058" name="Picture 1" descr="A screenshot of a computer&#10;&#10;Description automatically generated"/>
+            <wp:cNvGraphicFramePr>
+              <a:graphicFrameLocks xmlns:a="http://schemas.openxmlformats.org/drawingml/2006/main" noChangeAspect="1"/>
+            </wp:cNvGraphicFramePr>
+            <a:graphic xmlns:a="http://schemas.openxmlformats.org/drawingml/2006/main">
+              <a:graphicData uri="http://schemas.openxmlformats.org/drawingml/2006/picture">
+                <pic:pic xmlns:pic="http://schemas.openxmlformats.org/drawingml/2006/picture">
+                  <pic:nvPicPr>
+                    <pic:cNvPr id="381687058" name="Picture 1" descr="A screenshot of a computer&#10;&#10;Description automatically generated"/>
+                    <pic:cNvPicPr/>
+                  </pic:nvPicPr>
+                  <pic:blipFill>
+                    <a:blip r:embed="rId25"/>
+                    <a:stretch>
+                      <a:fillRect/>
+                    </a:stretch>
+                  </pic:blipFill>
+                  <pic:spPr>
+                    <a:xfrm>
+                      <a:off x="0" y="0"/>
+                      <a:ext cx="6090297" cy="5890570"/>
+                    </a:xfrm>
+                    <a:prstGeom prst="rect">
+                      <a:avLst/>
+                    </a:prstGeom>
+                  </pic:spPr>
+                </pic:pic>
+              </a:graphicData>
+            </a:graphic>
+          </wp:inline>
+        </w:drawing>
+      </w:r>
+    </w:p>
+    <w:p>
+      <w:pPr>
+        <w:rPr>
+          <w:sz w:val="28"/>
+          <w:szCs w:val="28"/>
+        </w:rPr>
+      </w:pPr>
+      <w:r>
+        <w:rPr>
+          <w:sz w:val="28"/>
+          <w:szCs w:val="28"/>
+        </w:rPr>
+        <w:br w:type="page"/>
+      </w:r>
+    </w:p>
+    <w:p>
+      <w:pPr>
+        <w:rPr>
+          <w:sz w:val="28"/>
+          <w:szCs w:val="28"/>
+        </w:rPr>
+      </w:pPr>
+    </w:p>
+    <w:p>
+      <w:pPr>
         <w:pStyle w:val="Heading1"/>
       </w:pPr>
       <w:bookmarkStart w:id="17" w:name="_Toc186464728"/>
       <w:r>
-        <w:lastRenderedPageBreak/>
         <w:t>Technical Analysis</w:t>
       </w:r>
       <w:bookmarkEnd w:id="17"/>
@@ -15495,7 +16170,6 @@
       </w:pPr>
       <w:bookmarkStart w:id="19" w:name="_Toc186464730"/>
       <w:r>
-        <w:lastRenderedPageBreak/>
         <w:t>Important Laws:</w:t>
       </w:r>
       <w:bookmarkEnd w:id="19"/>
@@ -15943,10 +16617,12 @@
               <w:t xml:space="preserve">Notify affected users patch vulnerability and create </w:t>
             </w:r>
             <w:proofErr w:type="spellStart"/>
+            <w:proofErr w:type="gramStart"/>
             <w:r>
               <w:t>a</w:t>
             </w:r>
             <w:proofErr w:type="spellEnd"/>
+            <w:proofErr w:type="gramEnd"/>
             <w:r>
               <w:t xml:space="preserve"> Incident Report</w:t>
             </w:r>
@@ -16420,7 +17096,15 @@
         <w:ind w:left="720"/>
       </w:pPr>
       <w:r>
-        <w:t>The lack of QA can lead to the derailment of the project and the outcome not being what was expected. QA benefits In the continuous improvement of the project and a high-quality outcome.</w:t>
+        <w:t xml:space="preserve">The lack of QA can lead to the derailment of the project and the outcome not being what was expected. QA benefits </w:t>
+      </w:r>
+      <w:proofErr w:type="gramStart"/>
+      <w:r>
+        <w:t>In</w:t>
+      </w:r>
+      <w:proofErr w:type="gramEnd"/>
+      <w:r>
+        <w:t xml:space="preserve"> the continuous improvement of the project and a high-quality outcome.</w:t>
       </w:r>
     </w:p>
     <w:p>
@@ -16804,7 +17488,15 @@
               <w:t>number</w:t>
             </w:r>
             <w:r>
-              <w:t xml:space="preserve"> of devices in the database with all of the required data entered to ensure accurate tracking</w:t>
+              <w:t xml:space="preserve"> of devices in the database with </w:t>
+            </w:r>
+            <w:proofErr w:type="gramStart"/>
+            <w:r>
+              <w:t>all of</w:t>
+            </w:r>
+            <w:proofErr w:type="gramEnd"/>
+            <w:r>
+              <w:t xml:space="preserve"> the required data entered to ensure accurate tracking</w:t>
             </w:r>
           </w:p>
         </w:tc>
@@ -16976,8 +17668,13 @@
             <w:tcW w:w="3005" w:type="dxa"/>
           </w:tcPr>
           <w:p>
-            <w:r>
-              <w:t>RBAC( Role-Based access control) Accuracy</w:t>
+            <w:proofErr w:type="gramStart"/>
+            <w:r>
+              <w:t>RBAC( Role</w:t>
+            </w:r>
+            <w:proofErr w:type="gramEnd"/>
+            <w:r>
+              <w:t>-Based access control) Accuracy</w:t>
             </w:r>
           </w:p>
         </w:tc>
@@ -17194,7 +17891,15 @@
               <w:cnfStyle w:val="000000100000" w:firstRow="0" w:lastRow="0" w:firstColumn="0" w:lastColumn="0" w:oddVBand="0" w:evenVBand="0" w:oddHBand="1" w:evenHBand="0" w:firstRowFirstColumn="0" w:firstRowLastColumn="0" w:lastRowFirstColumn="0" w:lastRowLastColumn="0"/>
             </w:pPr>
             <w:r>
-              <w:t>Percentage of users that are able to navigate the app after tutorial without further assistance.</w:t>
+              <w:t xml:space="preserve">Percentage of users that </w:t>
+            </w:r>
+            <w:proofErr w:type="gramStart"/>
+            <w:r>
+              <w:t>are able to</w:t>
+            </w:r>
+            <w:proofErr w:type="gramEnd"/>
+            <w:r>
+              <w:t xml:space="preserve"> navigate the app after tutorial without further assistance.</w:t>
             </w:r>
           </w:p>
         </w:tc>
@@ -17597,10 +18302,7 @@
               <w:cnfStyle w:val="000000100000" w:firstRow="0" w:lastRow="0" w:firstColumn="0" w:lastColumn="0" w:oddVBand="0" w:evenVBand="0" w:oddHBand="1" w:evenHBand="0" w:firstRowFirstColumn="0" w:firstRowLastColumn="0" w:lastRowFirstColumn="0" w:lastRowLastColumn="0"/>
             </w:pPr>
             <w:r>
-              <w:t xml:space="preserve">The API </w:t>
-            </w:r>
-            <w:r>
-              <w:t>should return within 300ms</w:t>
+              <w:t>The API should return within 300ms</w:t>
             </w:r>
           </w:p>
         </w:tc>
@@ -18399,7 +19101,7 @@
                     </pic:cNvPicPr>
                   </pic:nvPicPr>
                   <pic:blipFill>
-                    <a:blip r:embed="rId18" cstate="print">
+                    <a:blip r:embed="rId26" cstate="print">
                       <a:extLst>
                         <a:ext uri="{28A0092B-C50C-407E-A947-70E740481C1C}">
                           <a14:useLocalDpi xmlns:a14="http://schemas.microsoft.com/office/drawing/2010/main" val="0"/>
@@ -18727,7 +19429,15 @@
         </w:rPr>
       </w:pPr>
       <w:r>
-        <w:t xml:space="preserve">        ".read": "$</w:t>
+        <w:t xml:space="preserve">        </w:t>
+      </w:r>
+      <w:proofErr w:type="gramStart"/>
+      <w:r>
+        <w:t>".read</w:t>
+      </w:r>
+      <w:proofErr w:type="gramEnd"/>
+      <w:r>
+        <w:t>": "$</w:t>
       </w:r>
       <w:proofErr w:type="spellStart"/>
       <w:r>
@@ -18754,7 +19464,15 @@
     </w:p>
     <w:p>
       <w:r>
-        <w:t xml:space="preserve">        ".write": "$</w:t>
+        <w:t xml:space="preserve">        </w:t>
+      </w:r>
+      <w:proofErr w:type="gramStart"/>
+      <w:r>
+        <w:t>".write</w:t>
+      </w:r>
+      <w:proofErr w:type="gramEnd"/>
+      <w:r>
+        <w:t>": "$</w:t>
       </w:r>
       <w:proofErr w:type="spellStart"/>
       <w:r>
@@ -18816,7 +19534,15 @@
     </w:p>
     <w:p>
       <w:r>
-        <w:t xml:space="preserve">      ".read": "auth != null &amp;&amp; </w:t>
+        <w:t xml:space="preserve">      </w:t>
+      </w:r>
+      <w:proofErr w:type="gramStart"/>
+      <w:r>
+        <w:t>".read</w:t>
+      </w:r>
+      <w:proofErr w:type="gramEnd"/>
+      <w:r>
+        <w:t xml:space="preserve">": "auth != null &amp;&amp; </w:t>
       </w:r>
       <w:proofErr w:type="spellStart"/>
       <w:r>
@@ -18840,7 +19566,15 @@
         </w:rPr>
       </w:pPr>
       <w:r>
-        <w:t xml:space="preserve">      ".write": "auth != null &amp;&amp; </w:t>
+        <w:t xml:space="preserve">      </w:t>
+      </w:r>
+      <w:proofErr w:type="gramStart"/>
+      <w:r>
+        <w:t>".write</w:t>
+      </w:r>
+      <w:proofErr w:type="gramEnd"/>
+      <w:r>
+        <w:t xml:space="preserve">": "auth != null &amp;&amp; </w:t>
       </w:r>
       <w:proofErr w:type="spellStart"/>
       <w:r>
@@ -18877,7 +19611,15 @@
     </w:p>
     <w:p>
       <w:r>
-        <w:t xml:space="preserve">      ".read": "auth != null",  </w:t>
+        <w:t xml:space="preserve">      </w:t>
+      </w:r>
+      <w:proofErr w:type="gramStart"/>
+      <w:r>
+        <w:t>".read</w:t>
+      </w:r>
+      <w:proofErr w:type="gramEnd"/>
+      <w:r>
+        <w:t xml:space="preserve">": "auth != null",  </w:t>
       </w:r>
       <w:r>
         <w:rPr>
@@ -18893,7 +19635,15 @@
         </w:rPr>
       </w:pPr>
       <w:r>
-        <w:t xml:space="preserve">      ".write": "auth != null &amp;&amp; </w:t>
+        <w:t xml:space="preserve">      </w:t>
+      </w:r>
+      <w:proofErr w:type="gramStart"/>
+      <w:r>
+        <w:t>".write</w:t>
+      </w:r>
+      <w:proofErr w:type="gramEnd"/>
+      <w:r>
+        <w:t xml:space="preserve">": "auth != null &amp;&amp; </w:t>
       </w:r>
       <w:proofErr w:type="spellStart"/>
       <w:r>
@@ -19390,9 +20140,11 @@
             <w:hideMark/>
           </w:tcPr>
           <w:p>
+            <w:proofErr w:type="gramStart"/>
             <w:r>
               <w:t>N?A</w:t>
             </w:r>
+            <w:proofErr w:type="gramEnd"/>
           </w:p>
         </w:tc>
         <w:tc>
@@ -20589,9 +21341,11 @@
             <w:hideMark/>
           </w:tcPr>
           <w:p>
+            <w:proofErr w:type="gramStart"/>
             <w:r>
               <w:t>N?A</w:t>
             </w:r>
+            <w:proofErr w:type="gramEnd"/>
           </w:p>
         </w:tc>
         <w:tc>
@@ -21485,9 +22239,9 @@
           <w:iCs/>
           <w:color w:val="306785" w:themeColor="accent1" w:themeShade="BF"/>
         </w:rPr>
-        <w:t xml:space="preserve">    public static void main(String[] </w:t>
-      </w:r>
-      <w:proofErr w:type="spellStart"/>
+        <w:t xml:space="preserve">    public static void </w:t>
+      </w:r>
+      <w:proofErr w:type="gramStart"/>
       <w:r>
         <w:rPr>
           <w:rFonts w:eastAsiaTheme="majorEastAsia" w:cstheme="majorBidi"/>
@@ -21495,9 +22249,9 @@
           <w:iCs/>
           <w:color w:val="306785" w:themeColor="accent1" w:themeShade="BF"/>
         </w:rPr>
-        <w:t>args</w:t>
-      </w:r>
-      <w:proofErr w:type="spellEnd"/>
+        <w:t>main(</w:t>
+      </w:r>
+      <w:proofErr w:type="gramEnd"/>
       <w:r>
         <w:rPr>
           <w:rFonts w:eastAsiaTheme="majorEastAsia" w:cstheme="majorBidi"/>
@@ -21505,18 +22259,19 @@
           <w:iCs/>
           <w:color w:val="306785" w:themeColor="accent1" w:themeShade="BF"/>
         </w:rPr>
-        <w:t>) {</w:t>
-      </w:r>
-    </w:p>
-    <w:p>
-      <w:pPr>
+        <w:t xml:space="preserve">String[] </w:t>
+      </w:r>
+      <w:proofErr w:type="spellStart"/>
+      <w:r>
         <w:rPr>
           <w:rFonts w:eastAsiaTheme="majorEastAsia" w:cstheme="majorBidi"/>
           <w:i/>
           <w:iCs/>
           <w:color w:val="306785" w:themeColor="accent1" w:themeShade="BF"/>
         </w:rPr>
-      </w:pPr>
+        <w:t>args</w:t>
+      </w:r>
+      <w:proofErr w:type="spellEnd"/>
       <w:r>
         <w:rPr>
           <w:rFonts w:eastAsiaTheme="majorEastAsia" w:cstheme="majorBidi"/>
@@ -21524,7 +22279,7 @@
           <w:iCs/>
           <w:color w:val="306785" w:themeColor="accent1" w:themeShade="BF"/>
         </w:rPr>
-        <w:t>        try {</w:t>
+        <w:t>) {</w:t>
       </w:r>
     </w:p>
     <w:p>
@@ -21536,36 +22291,35 @@
           <w:color w:val="306785" w:themeColor="accent1" w:themeShade="BF"/>
         </w:rPr>
       </w:pPr>
-    </w:p>
-    <w:p>
-      <w:pPr>
+      <w:r>
         <w:rPr>
           <w:rFonts w:eastAsiaTheme="majorEastAsia" w:cstheme="majorBidi"/>
           <w:i/>
           <w:iCs/>
           <w:color w:val="306785" w:themeColor="accent1" w:themeShade="BF"/>
         </w:rPr>
-      </w:pPr>
-      <w:r>
+        <w:t>        try {</w:t>
+      </w:r>
+    </w:p>
+    <w:p>
+      <w:pPr>
         <w:rPr>
           <w:rFonts w:eastAsiaTheme="majorEastAsia" w:cstheme="majorBidi"/>
           <w:i/>
           <w:iCs/>
           <w:color w:val="306785" w:themeColor="accent1" w:themeShade="BF"/>
         </w:rPr>
-        <w:t xml:space="preserve">            </w:t>
-      </w:r>
-      <w:proofErr w:type="spellStart"/>
-      <w:r>
+      </w:pPr>
+    </w:p>
+    <w:p>
+      <w:pPr>
         <w:rPr>
           <w:rFonts w:eastAsiaTheme="majorEastAsia" w:cstheme="majorBidi"/>
           <w:i/>
           <w:iCs/>
           <w:color w:val="306785" w:themeColor="accent1" w:themeShade="BF"/>
         </w:rPr>
-        <w:t>FileInputStream</w:t>
-      </w:r>
-      <w:proofErr w:type="spellEnd"/>
+      </w:pPr>
       <w:r>
         <w:rPr>
           <w:rFonts w:eastAsiaTheme="majorEastAsia" w:cstheme="majorBidi"/>
@@ -21573,7 +22327,7 @@
           <w:iCs/>
           <w:color w:val="306785" w:themeColor="accent1" w:themeShade="BF"/>
         </w:rPr>
-        <w:t xml:space="preserve"> </w:t>
+        <w:t xml:space="preserve">            </w:t>
       </w:r>
       <w:proofErr w:type="spellStart"/>
       <w:r>
@@ -21583,7 +22337,7 @@
           <w:iCs/>
           <w:color w:val="306785" w:themeColor="accent1" w:themeShade="BF"/>
         </w:rPr>
-        <w:t>Acount_Key</w:t>
+        <w:t>FileInputStream</w:t>
       </w:r>
       <w:proofErr w:type="spellEnd"/>
       <w:r>
@@ -21593,7 +22347,7 @@
           <w:iCs/>
           <w:color w:val="306785" w:themeColor="accent1" w:themeShade="BF"/>
         </w:rPr>
-        <w:t xml:space="preserve"> = new </w:t>
+        <w:t xml:space="preserve"> </w:t>
       </w:r>
       <w:proofErr w:type="spellStart"/>
       <w:r>
@@ -21603,7 +22357,7 @@
           <w:iCs/>
           <w:color w:val="306785" w:themeColor="accent1" w:themeShade="BF"/>
         </w:rPr>
-        <w:t>FileInputStream</w:t>
+        <w:t>Acount_Key</w:t>
       </w:r>
       <w:proofErr w:type="spellEnd"/>
       <w:r>
@@ -21613,7 +22367,7 @@
           <w:iCs/>
           <w:color w:val="306785" w:themeColor="accent1" w:themeShade="BF"/>
         </w:rPr>
-        <w:t>("ADMIN-ID-</w:t>
+        <w:t xml:space="preserve"> = new </w:t>
       </w:r>
       <w:proofErr w:type="spellStart"/>
       <w:r>
@@ -21623,7 +22377,7 @@
           <w:iCs/>
           <w:color w:val="306785" w:themeColor="accent1" w:themeShade="BF"/>
         </w:rPr>
-        <w:t>KEY.json</w:t>
+        <w:t>FileInputStream</w:t>
       </w:r>
       <w:proofErr w:type="spellEnd"/>
       <w:r>
@@ -21633,7 +22387,7 @@
           <w:iCs/>
           <w:color w:val="306785" w:themeColor="accent1" w:themeShade="BF"/>
         </w:rPr>
-        <w:t xml:space="preserve">"); //get </w:t>
+        <w:t>("ADMIN-ID-</w:t>
       </w:r>
       <w:proofErr w:type="spellStart"/>
       <w:r>
@@ -21643,7 +22397,7 @@
           <w:iCs/>
           <w:color w:val="306785" w:themeColor="accent1" w:themeShade="BF"/>
         </w:rPr>
-        <w:t>sdk</w:t>
+        <w:t>KEY.json</w:t>
       </w:r>
       <w:proofErr w:type="spellEnd"/>
       <w:r>
@@ -21653,48 +22407,48 @@
           <w:iCs/>
           <w:color w:val="306785" w:themeColor="accent1" w:themeShade="BF"/>
         </w:rPr>
-        <w:t xml:space="preserve"> key</w:t>
-      </w:r>
-    </w:p>
-    <w:p>
-      <w:pPr>
+        <w:t xml:space="preserve">"); //get </w:t>
+      </w:r>
+      <w:proofErr w:type="spellStart"/>
+      <w:r>
         <w:rPr>
           <w:rFonts w:eastAsiaTheme="majorEastAsia" w:cstheme="majorBidi"/>
           <w:i/>
           <w:iCs/>
           <w:color w:val="306785" w:themeColor="accent1" w:themeShade="BF"/>
         </w:rPr>
-      </w:pPr>
-    </w:p>
-    <w:p>
-      <w:pPr>
+        <w:t>sdk</w:t>
+      </w:r>
+      <w:proofErr w:type="spellEnd"/>
+      <w:r>
         <w:rPr>
           <w:rFonts w:eastAsiaTheme="majorEastAsia" w:cstheme="majorBidi"/>
           <w:i/>
           <w:iCs/>
           <w:color w:val="306785" w:themeColor="accent1" w:themeShade="BF"/>
         </w:rPr>
-      </w:pPr>
-      <w:r>
+        <w:t xml:space="preserve"> key</w:t>
+      </w:r>
+    </w:p>
+    <w:p>
+      <w:pPr>
         <w:rPr>
           <w:rFonts w:eastAsiaTheme="majorEastAsia" w:cstheme="majorBidi"/>
           <w:i/>
           <w:iCs/>
           <w:color w:val="306785" w:themeColor="accent1" w:themeShade="BF"/>
         </w:rPr>
-        <w:t xml:space="preserve">            </w:t>
-      </w:r>
-      <w:proofErr w:type="spellStart"/>
-      <w:r>
+      </w:pPr>
+    </w:p>
+    <w:p>
+      <w:pPr>
         <w:rPr>
           <w:rFonts w:eastAsiaTheme="majorEastAsia" w:cstheme="majorBidi"/>
           <w:i/>
           <w:iCs/>
           <w:color w:val="306785" w:themeColor="accent1" w:themeShade="BF"/>
         </w:rPr>
-        <w:t>FirebaseOptions</w:t>
-      </w:r>
-      <w:proofErr w:type="spellEnd"/>
+      </w:pPr>
       <w:r>
         <w:rPr>
           <w:rFonts w:eastAsiaTheme="majorEastAsia" w:cstheme="majorBidi"/>
@@ -21702,7 +22456,7 @@
           <w:iCs/>
           <w:color w:val="306785" w:themeColor="accent1" w:themeShade="BF"/>
         </w:rPr>
-        <w:t xml:space="preserve"> BUILD = </w:t>
+        <w:t xml:space="preserve">            </w:t>
       </w:r>
       <w:proofErr w:type="spellStart"/>
       <w:r>
@@ -21712,7 +22466,7 @@
           <w:iCs/>
           <w:color w:val="306785" w:themeColor="accent1" w:themeShade="BF"/>
         </w:rPr>
-        <w:t>FirebaseOptions.builder</w:t>
+        <w:t>FirebaseOptions</w:t>
       </w:r>
       <w:proofErr w:type="spellEnd"/>
       <w:r>
@@ -21722,18 +22476,19 @@
           <w:iCs/>
           <w:color w:val="306785" w:themeColor="accent1" w:themeShade="BF"/>
         </w:rPr>
-        <w:t>()</w:t>
-      </w:r>
-    </w:p>
-    <w:p>
-      <w:pPr>
+        <w:t xml:space="preserve"> BUILD = </w:t>
+      </w:r>
+      <w:proofErr w:type="spellStart"/>
+      <w:r>
         <w:rPr>
           <w:rFonts w:eastAsiaTheme="majorEastAsia" w:cstheme="majorBidi"/>
           <w:i/>
           <w:iCs/>
           <w:color w:val="306785" w:themeColor="accent1" w:themeShade="BF"/>
         </w:rPr>
-      </w:pPr>
+        <w:t>FirebaseOptions.builder</w:t>
+      </w:r>
+      <w:proofErr w:type="spellEnd"/>
       <w:r>
         <w:rPr>
           <w:rFonts w:eastAsiaTheme="majorEastAsia" w:cstheme="majorBidi"/>
@@ -21741,19 +22496,18 @@
           <w:iCs/>
           <w:color w:val="306785" w:themeColor="accent1" w:themeShade="BF"/>
         </w:rPr>
-        <w:t>                    .</w:t>
-      </w:r>
-      <w:proofErr w:type="spellStart"/>
-      <w:r>
+        <w:t>()</w:t>
+      </w:r>
+    </w:p>
+    <w:p>
+      <w:pPr>
         <w:rPr>
           <w:rFonts w:eastAsiaTheme="majorEastAsia" w:cstheme="majorBidi"/>
           <w:i/>
           <w:iCs/>
           <w:color w:val="306785" w:themeColor="accent1" w:themeShade="BF"/>
         </w:rPr>
-        <w:t>setCredentials</w:t>
-      </w:r>
-      <w:proofErr w:type="spellEnd"/>
+      </w:pPr>
       <w:r>
         <w:rPr>
           <w:rFonts w:eastAsiaTheme="majorEastAsia" w:cstheme="majorBidi"/>
@@ -21761,9 +22515,9 @@
           <w:iCs/>
           <w:color w:val="306785" w:themeColor="accent1" w:themeShade="BF"/>
         </w:rPr>
-        <w:t>(</w:t>
-      </w:r>
-      <w:proofErr w:type="spellStart"/>
+        <w:t xml:space="preserve">                    </w:t>
+      </w:r>
+      <w:proofErr w:type="gramStart"/>
       <w:r>
         <w:rPr>
           <w:rFonts w:eastAsiaTheme="majorEastAsia" w:cstheme="majorBidi"/>
@@ -21771,9 +22525,9 @@
           <w:iCs/>
           <w:color w:val="306785" w:themeColor="accent1" w:themeShade="BF"/>
         </w:rPr>
-        <w:t>GoogleCredentials.fromStream</w:t>
-      </w:r>
-      <w:proofErr w:type="spellEnd"/>
+        <w:t>.</w:t>
+      </w:r>
+      <w:proofErr w:type="spellStart"/>
       <w:r>
         <w:rPr>
           <w:rFonts w:eastAsiaTheme="majorEastAsia" w:cstheme="majorBidi"/>
@@ -21781,9 +22535,10 @@
           <w:iCs/>
           <w:color w:val="306785" w:themeColor="accent1" w:themeShade="BF"/>
         </w:rPr>
-        <w:t>(</w:t>
-      </w:r>
-      <w:proofErr w:type="spellStart"/>
+        <w:t>setCredentials</w:t>
+      </w:r>
+      <w:proofErr w:type="spellEnd"/>
+      <w:proofErr w:type="gramEnd"/>
       <w:r>
         <w:rPr>
           <w:rFonts w:eastAsiaTheme="majorEastAsia" w:cstheme="majorBidi"/>
@@ -21791,9 +22546,9 @@
           <w:iCs/>
           <w:color w:val="306785" w:themeColor="accent1" w:themeShade="BF"/>
         </w:rPr>
-        <w:t>Acount_Key</w:t>
-      </w:r>
-      <w:proofErr w:type="spellEnd"/>
+        <w:t>(</w:t>
+      </w:r>
+      <w:proofErr w:type="spellStart"/>
       <w:r>
         <w:rPr>
           <w:rFonts w:eastAsiaTheme="majorEastAsia" w:cstheme="majorBidi"/>
@@ -21801,18 +22556,19 @@
           <w:iCs/>
           <w:color w:val="306785" w:themeColor="accent1" w:themeShade="BF"/>
         </w:rPr>
-        <w:t>))</w:t>
-      </w:r>
-    </w:p>
-    <w:p>
-      <w:pPr>
+        <w:t>GoogleCredentials.fromStream</w:t>
+      </w:r>
+      <w:proofErr w:type="spellEnd"/>
+      <w:r>
         <w:rPr>
           <w:rFonts w:eastAsiaTheme="majorEastAsia" w:cstheme="majorBidi"/>
           <w:i/>
           <w:iCs/>
           <w:color w:val="306785" w:themeColor="accent1" w:themeShade="BF"/>
         </w:rPr>
-      </w:pPr>
+        <w:t>(</w:t>
+      </w:r>
+      <w:proofErr w:type="spellStart"/>
       <w:r>
         <w:rPr>
           <w:rFonts w:eastAsiaTheme="majorEastAsia" w:cstheme="majorBidi"/>
@@ -21820,9 +22576,9 @@
           <w:iCs/>
           <w:color w:val="306785" w:themeColor="accent1" w:themeShade="BF"/>
         </w:rPr>
-        <w:t>                    .</w:t>
-      </w:r>
-      <w:proofErr w:type="spellStart"/>
+        <w:t>Acount_Key</w:t>
+      </w:r>
+      <w:proofErr w:type="spellEnd"/>
       <w:r>
         <w:rPr>
           <w:rFonts w:eastAsiaTheme="majorEastAsia" w:cstheme="majorBidi"/>
@@ -21830,28 +22586,28 @@
           <w:iCs/>
           <w:color w:val="306785" w:themeColor="accent1" w:themeShade="BF"/>
         </w:rPr>
-        <w:t>setDatabaseUrl</w:t>
-      </w:r>
-      <w:proofErr w:type="spellEnd"/>
-      <w:r>
+        <w:t>))</w:t>
+      </w:r>
+    </w:p>
+    <w:p>
+      <w:pPr>
         <w:rPr>
           <w:rFonts w:eastAsiaTheme="majorEastAsia" w:cstheme="majorBidi"/>
           <w:i/>
           <w:iCs/>
           <w:color w:val="306785" w:themeColor="accent1" w:themeShade="BF"/>
         </w:rPr>
-        <w:t>("https://Farfield Test - Niko.firebaseio.com") //connect to database</w:t>
-      </w:r>
-    </w:p>
-    <w:p>
-      <w:pPr>
+      </w:pPr>
+      <w:r>
         <w:rPr>
           <w:rFonts w:eastAsiaTheme="majorEastAsia" w:cstheme="majorBidi"/>
           <w:i/>
           <w:iCs/>
           <w:color w:val="306785" w:themeColor="accent1" w:themeShade="BF"/>
         </w:rPr>
-      </w:pPr>
+        <w:t xml:space="preserve">                    </w:t>
+      </w:r>
+      <w:proofErr w:type="gramStart"/>
       <w:r>
         <w:rPr>
           <w:rFonts w:eastAsiaTheme="majorEastAsia" w:cstheme="majorBidi"/>
@@ -21859,38 +22615,39 @@
           <w:iCs/>
           <w:color w:val="306785" w:themeColor="accent1" w:themeShade="BF"/>
         </w:rPr>
-        <w:t>                    .build();</w:t>
-      </w:r>
-    </w:p>
-    <w:p>
-      <w:pPr>
+        <w:t>.</w:t>
+      </w:r>
+      <w:proofErr w:type="spellStart"/>
+      <w:r>
         <w:rPr>
           <w:rFonts w:eastAsiaTheme="majorEastAsia" w:cstheme="majorBidi"/>
           <w:i/>
           <w:iCs/>
           <w:color w:val="306785" w:themeColor="accent1" w:themeShade="BF"/>
         </w:rPr>
-      </w:pPr>
-    </w:p>
-    <w:p>
-      <w:pPr>
+        <w:t>setDatabaseUrl</w:t>
+      </w:r>
+      <w:proofErr w:type="spellEnd"/>
+      <w:proofErr w:type="gramEnd"/>
+      <w:r>
         <w:rPr>
           <w:rFonts w:eastAsiaTheme="majorEastAsia" w:cstheme="majorBidi"/>
           <w:i/>
           <w:iCs/>
           <w:color w:val="306785" w:themeColor="accent1" w:themeShade="BF"/>
         </w:rPr>
-      </w:pPr>
-      <w:r>
+        <w:t>("https://Farfield Test - Niko.firebaseio.com") //connect to database</w:t>
+      </w:r>
+    </w:p>
+    <w:p>
+      <w:pPr>
         <w:rPr>
           <w:rFonts w:eastAsiaTheme="majorEastAsia" w:cstheme="majorBidi"/>
           <w:i/>
           <w:iCs/>
           <w:color w:val="306785" w:themeColor="accent1" w:themeShade="BF"/>
         </w:rPr>
-        <w:t xml:space="preserve">            </w:t>
-      </w:r>
-      <w:proofErr w:type="spellStart"/>
+      </w:pPr>
       <w:r>
         <w:rPr>
           <w:rFonts w:eastAsiaTheme="majorEastAsia" w:cstheme="majorBidi"/>
@@ -21898,9 +22655,9 @@
           <w:iCs/>
           <w:color w:val="306785" w:themeColor="accent1" w:themeShade="BF"/>
         </w:rPr>
-        <w:t>FirebaseApp.initializeApp</w:t>
-      </w:r>
-      <w:proofErr w:type="spellEnd"/>
+        <w:t xml:space="preserve">                    </w:t>
+      </w:r>
+      <w:proofErr w:type="gramStart"/>
       <w:r>
         <w:rPr>
           <w:rFonts w:eastAsiaTheme="majorEastAsia" w:cstheme="majorBidi"/>
@@ -21908,18 +22665,18 @@
           <w:iCs/>
           <w:color w:val="306785" w:themeColor="accent1" w:themeShade="BF"/>
         </w:rPr>
-        <w:t>(BUILD);</w:t>
-      </w:r>
-    </w:p>
-    <w:p>
-      <w:pPr>
+        <w:t>.build</w:t>
+      </w:r>
+      <w:proofErr w:type="gramEnd"/>
+      <w:r>
         <w:rPr>
           <w:rFonts w:eastAsiaTheme="majorEastAsia" w:cstheme="majorBidi"/>
           <w:i/>
           <w:iCs/>
           <w:color w:val="306785" w:themeColor="accent1" w:themeShade="BF"/>
         </w:rPr>
-      </w:pPr>
+        <w:t>();</w:t>
+      </w:r>
     </w:p>
     <w:p>
       <w:pPr>
@@ -21930,16 +22687,16 @@
           <w:color w:val="306785" w:themeColor="accent1" w:themeShade="BF"/>
         </w:rPr>
       </w:pPr>
-      <w:r>
+    </w:p>
+    <w:p>
+      <w:pPr>
         <w:rPr>
           <w:rFonts w:eastAsiaTheme="majorEastAsia" w:cstheme="majorBidi"/>
           <w:i/>
           <w:iCs/>
           <w:color w:val="306785" w:themeColor="accent1" w:themeShade="BF"/>
         </w:rPr>
-        <w:t xml:space="preserve">            </w:t>
-      </w:r>
-      <w:proofErr w:type="spellStart"/>
+      </w:pPr>
       <w:r>
         <w:rPr>
           <w:rFonts w:eastAsiaTheme="majorEastAsia" w:cstheme="majorBidi"/>
@@ -21947,9 +22704,9 @@
           <w:iCs/>
           <w:color w:val="306785" w:themeColor="accent1" w:themeShade="BF"/>
         </w:rPr>
-        <w:t>System.out.println</w:t>
-      </w:r>
-      <w:proofErr w:type="spellEnd"/>
+        <w:t xml:space="preserve">            </w:t>
+      </w:r>
+      <w:proofErr w:type="spellStart"/>
       <w:r>
         <w:rPr>
           <w:rFonts w:eastAsiaTheme="majorEastAsia" w:cstheme="majorBidi"/>
@@ -21957,18 +22714,19 @@
           <w:iCs/>
           <w:color w:val="306785" w:themeColor="accent1" w:themeShade="BF"/>
         </w:rPr>
-        <w:t>("Firebase Initialized Successfully!");</w:t>
-      </w:r>
-    </w:p>
-    <w:p>
-      <w:pPr>
+        <w:t>FirebaseApp.initializeApp</w:t>
+      </w:r>
+      <w:proofErr w:type="spellEnd"/>
+      <w:r>
         <w:rPr>
           <w:rFonts w:eastAsiaTheme="majorEastAsia" w:cstheme="majorBidi"/>
           <w:i/>
           <w:iCs/>
           <w:color w:val="306785" w:themeColor="accent1" w:themeShade="BF"/>
         </w:rPr>
-      </w:pPr>
+        <w:t>(BUILD</w:t>
+      </w:r>
+      <w:proofErr w:type="gramStart"/>
       <w:r>
         <w:rPr>
           <w:rFonts w:eastAsiaTheme="majorEastAsia" w:cstheme="majorBidi"/>
@@ -21976,38 +22734,39 @@
           <w:iCs/>
           <w:color w:val="306785" w:themeColor="accent1" w:themeShade="BF"/>
         </w:rPr>
-        <w:t>        } catch (</w:t>
-      </w:r>
-      <w:proofErr w:type="spellStart"/>
-      <w:r>
+        <w:t>);</w:t>
+      </w:r>
+      <w:proofErr w:type="gramEnd"/>
+    </w:p>
+    <w:p>
+      <w:pPr>
         <w:rPr>
           <w:rFonts w:eastAsiaTheme="majorEastAsia" w:cstheme="majorBidi"/>
           <w:i/>
           <w:iCs/>
           <w:color w:val="306785" w:themeColor="accent1" w:themeShade="BF"/>
         </w:rPr>
-        <w:t>IOException</w:t>
-      </w:r>
-      <w:proofErr w:type="spellEnd"/>
-      <w:r>
+      </w:pPr>
+    </w:p>
+    <w:p>
+      <w:pPr>
         <w:rPr>
           <w:rFonts w:eastAsiaTheme="majorEastAsia" w:cstheme="majorBidi"/>
           <w:i/>
           <w:iCs/>
           <w:color w:val="306785" w:themeColor="accent1" w:themeShade="BF"/>
         </w:rPr>
-        <w:t xml:space="preserve"> e) {</w:t>
-      </w:r>
-    </w:p>
-    <w:p>
-      <w:pPr>
+      </w:pPr>
+      <w:r>
         <w:rPr>
           <w:rFonts w:eastAsiaTheme="majorEastAsia" w:cstheme="majorBidi"/>
           <w:i/>
           <w:iCs/>
           <w:color w:val="306785" w:themeColor="accent1" w:themeShade="BF"/>
         </w:rPr>
-      </w:pPr>
+        <w:t xml:space="preserve">            </w:t>
+      </w:r>
+      <w:proofErr w:type="spellStart"/>
       <w:r>
         <w:rPr>
           <w:rFonts w:eastAsiaTheme="majorEastAsia" w:cstheme="majorBidi"/>
@@ -22015,9 +22774,9 @@
           <w:iCs/>
           <w:color w:val="306785" w:themeColor="accent1" w:themeShade="BF"/>
         </w:rPr>
-        <w:t xml:space="preserve">            </w:t>
-      </w:r>
-      <w:proofErr w:type="spellStart"/>
+        <w:t>System.out.println</w:t>
+      </w:r>
+      <w:proofErr w:type="spellEnd"/>
       <w:r>
         <w:rPr>
           <w:rFonts w:eastAsiaTheme="majorEastAsia" w:cstheme="majorBidi"/>
@@ -22025,9 +22784,9 @@
           <w:iCs/>
           <w:color w:val="306785" w:themeColor="accent1" w:themeShade="BF"/>
         </w:rPr>
-        <w:t>System.out.println</w:t>
-      </w:r>
-      <w:proofErr w:type="spellEnd"/>
+        <w:t>("Firebase Initialized Successfully!"</w:t>
+      </w:r>
+      <w:proofErr w:type="gramStart"/>
       <w:r>
         <w:rPr>
           <w:rFonts w:eastAsiaTheme="majorEastAsia" w:cstheme="majorBidi"/>
@@ -22035,19 +22794,19 @@
           <w:iCs/>
           <w:color w:val="306785" w:themeColor="accent1" w:themeShade="BF"/>
         </w:rPr>
-        <w:t xml:space="preserve">("Error initializing Firebase: " + </w:t>
-      </w:r>
-      <w:proofErr w:type="spellStart"/>
-      <w:r>
+        <w:t>);</w:t>
+      </w:r>
+      <w:proofErr w:type="gramEnd"/>
+    </w:p>
+    <w:p>
+      <w:pPr>
         <w:rPr>
           <w:rFonts w:eastAsiaTheme="majorEastAsia" w:cstheme="majorBidi"/>
           <w:i/>
           <w:iCs/>
           <w:color w:val="306785" w:themeColor="accent1" w:themeShade="BF"/>
         </w:rPr>
-        <w:t>e.getMessage</w:t>
-      </w:r>
-      <w:proofErr w:type="spellEnd"/>
+      </w:pPr>
       <w:r>
         <w:rPr>
           <w:rFonts w:eastAsiaTheme="majorEastAsia" w:cstheme="majorBidi"/>
@@ -22055,18 +22814,19 @@
           <w:iCs/>
           <w:color w:val="306785" w:themeColor="accent1" w:themeShade="BF"/>
         </w:rPr>
-        <w:t>());</w:t>
-      </w:r>
-    </w:p>
-    <w:p>
-      <w:pPr>
+        <w:t>        } catch (</w:t>
+      </w:r>
+      <w:proofErr w:type="spellStart"/>
+      <w:r>
         <w:rPr>
           <w:rFonts w:eastAsiaTheme="majorEastAsia" w:cstheme="majorBidi"/>
           <w:i/>
           <w:iCs/>
           <w:color w:val="306785" w:themeColor="accent1" w:themeShade="BF"/>
         </w:rPr>
-      </w:pPr>
+        <w:t>IOException</w:t>
+      </w:r>
+      <w:proofErr w:type="spellEnd"/>
       <w:r>
         <w:rPr>
           <w:rFonts w:eastAsiaTheme="majorEastAsia" w:cstheme="majorBidi"/>
@@ -22074,7 +22834,7 @@
           <w:iCs/>
           <w:color w:val="306785" w:themeColor="accent1" w:themeShade="BF"/>
         </w:rPr>
-        <w:t>        }</w:t>
+        <w:t xml:space="preserve"> e) {</w:t>
       </w:r>
     </w:p>
     <w:p>
@@ -22093,18 +22853,19 @@
           <w:iCs/>
           <w:color w:val="306785" w:themeColor="accent1" w:themeShade="BF"/>
         </w:rPr>
-        <w:t>    }</w:t>
-      </w:r>
-    </w:p>
-    <w:p>
-      <w:pPr>
+        <w:t xml:space="preserve">            </w:t>
+      </w:r>
+      <w:proofErr w:type="spellStart"/>
+      <w:r>
         <w:rPr>
           <w:rFonts w:eastAsiaTheme="majorEastAsia" w:cstheme="majorBidi"/>
           <w:i/>
           <w:iCs/>
           <w:color w:val="306785" w:themeColor="accent1" w:themeShade="BF"/>
         </w:rPr>
-      </w:pPr>
+        <w:t>System.out.println</w:t>
+      </w:r>
+      <w:proofErr w:type="spellEnd"/>
       <w:r>
         <w:rPr>
           <w:rFonts w:eastAsiaTheme="majorEastAsia" w:cstheme="majorBidi"/>
@@ -22112,38 +22873,40 @@
           <w:iCs/>
           <w:color w:val="306785" w:themeColor="accent1" w:themeShade="BF"/>
         </w:rPr>
-        <w:t>}</w:t>
-      </w:r>
-    </w:p>
-    <w:p>
-      <w:pPr>
+        <w:t xml:space="preserve">("Error initializing Firebase: " + </w:t>
+      </w:r>
+      <w:proofErr w:type="spellStart"/>
+      <w:proofErr w:type="gramStart"/>
+      <w:r>
         <w:rPr>
           <w:rFonts w:eastAsiaTheme="majorEastAsia" w:cstheme="majorBidi"/>
           <w:i/>
           <w:iCs/>
           <w:color w:val="306785" w:themeColor="accent1" w:themeShade="BF"/>
         </w:rPr>
-      </w:pPr>
-    </w:p>
-    <w:p>
-      <w:pPr>
+        <w:t>e.getMessage</w:t>
+      </w:r>
+      <w:proofErr w:type="spellEnd"/>
+      <w:proofErr w:type="gramEnd"/>
+      <w:r>
         <w:rPr>
           <w:rFonts w:eastAsiaTheme="majorEastAsia" w:cstheme="majorBidi"/>
           <w:i/>
           <w:iCs/>
           <w:color w:val="306785" w:themeColor="accent1" w:themeShade="BF"/>
         </w:rPr>
-      </w:pPr>
-      <w:r>
+        <w:t>());</w:t>
+      </w:r>
+    </w:p>
+    <w:p>
+      <w:pPr>
         <w:rPr>
           <w:rFonts w:eastAsiaTheme="majorEastAsia" w:cstheme="majorBidi"/>
           <w:i/>
           <w:iCs/>
           <w:color w:val="306785" w:themeColor="accent1" w:themeShade="BF"/>
         </w:rPr>
-        <w:t xml:space="preserve">public static void </w:t>
-      </w:r>
-      <w:proofErr w:type="spellStart"/>
+      </w:pPr>
       <w:r>
         <w:rPr>
           <w:rFonts w:eastAsiaTheme="majorEastAsia" w:cstheme="majorBidi"/>
@@ -22151,19 +22914,18 @@
           <w:iCs/>
           <w:color w:val="306785" w:themeColor="accent1" w:themeShade="BF"/>
         </w:rPr>
-        <w:t>createUser</w:t>
-      </w:r>
-      <w:proofErr w:type="spellEnd"/>
-      <w:r>
+        <w:t>        }</w:t>
+      </w:r>
+    </w:p>
+    <w:p>
+      <w:pPr>
         <w:rPr>
           <w:rFonts w:eastAsiaTheme="majorEastAsia" w:cstheme="majorBidi"/>
           <w:i/>
           <w:iCs/>
           <w:color w:val="306785" w:themeColor="accent1" w:themeShade="BF"/>
         </w:rPr>
-        <w:t xml:space="preserve">(String name, String password, String </w:t>
-      </w:r>
-      <w:proofErr w:type="spellStart"/>
+      </w:pPr>
       <w:r>
         <w:rPr>
           <w:rFonts w:eastAsiaTheme="majorEastAsia" w:cstheme="majorBidi"/>
@@ -22171,48 +22933,47 @@
           <w:iCs/>
           <w:color w:val="306785" w:themeColor="accent1" w:themeShade="BF"/>
         </w:rPr>
-        <w:t>accountLevel</w:t>
-      </w:r>
-      <w:proofErr w:type="spellEnd"/>
-      <w:r>
+        <w:t>    }</w:t>
+      </w:r>
+    </w:p>
+    <w:p>
+      <w:pPr>
         <w:rPr>
           <w:rFonts w:eastAsiaTheme="majorEastAsia" w:cstheme="majorBidi"/>
           <w:i/>
           <w:iCs/>
           <w:color w:val="306785" w:themeColor="accent1" w:themeShade="BF"/>
         </w:rPr>
-        <w:t>) {</w:t>
-      </w:r>
-    </w:p>
-    <w:p>
-      <w:pPr>
+      </w:pPr>
+      <w:r>
         <w:rPr>
           <w:rFonts w:eastAsiaTheme="majorEastAsia" w:cstheme="majorBidi"/>
           <w:i/>
           <w:iCs/>
           <w:color w:val="306785" w:themeColor="accent1" w:themeShade="BF"/>
         </w:rPr>
-      </w:pPr>
-      <w:r>
+        <w:t>}</w:t>
+      </w:r>
+    </w:p>
+    <w:p>
+      <w:pPr>
         <w:rPr>
           <w:rFonts w:eastAsiaTheme="majorEastAsia" w:cstheme="majorBidi"/>
           <w:i/>
           <w:iCs/>
           <w:color w:val="306785" w:themeColor="accent1" w:themeShade="BF"/>
         </w:rPr>
-        <w:t xml:space="preserve">    </w:t>
-      </w:r>
-      <w:proofErr w:type="spellStart"/>
-      <w:r>
+      </w:pPr>
+    </w:p>
+    <w:p>
+      <w:pPr>
         <w:rPr>
           <w:rFonts w:eastAsiaTheme="majorEastAsia" w:cstheme="majorBidi"/>
           <w:i/>
           <w:iCs/>
           <w:color w:val="306785" w:themeColor="accent1" w:themeShade="BF"/>
         </w:rPr>
-        <w:t>DatabaseReference</w:t>
-      </w:r>
-      <w:proofErr w:type="spellEnd"/>
+      </w:pPr>
       <w:r>
         <w:rPr>
           <w:rFonts w:eastAsiaTheme="majorEastAsia" w:cstheme="majorBidi"/>
@@ -22220,9 +22981,10 @@
           <w:iCs/>
           <w:color w:val="306785" w:themeColor="accent1" w:themeShade="BF"/>
         </w:rPr>
-        <w:t xml:space="preserve"> ref = </w:t>
+        <w:t xml:space="preserve">public static void </w:t>
       </w:r>
       <w:proofErr w:type="spellStart"/>
+      <w:proofErr w:type="gramStart"/>
       <w:r>
         <w:rPr>
           <w:rFonts w:eastAsiaTheme="majorEastAsia" w:cstheme="majorBidi"/>
@@ -22230,7 +22992,7 @@
           <w:iCs/>
           <w:color w:val="306785" w:themeColor="accent1" w:themeShade="BF"/>
         </w:rPr>
-        <w:t>FirebaseDatabase.getInstance</w:t>
+        <w:t>createUser</w:t>
       </w:r>
       <w:proofErr w:type="spellEnd"/>
       <w:r>
@@ -22240,9 +23002,9 @@
           <w:iCs/>
           <w:color w:val="306785" w:themeColor="accent1" w:themeShade="BF"/>
         </w:rPr>
-        <w:t>().</w:t>
-      </w:r>
-      <w:proofErr w:type="spellStart"/>
+        <w:t>(</w:t>
+      </w:r>
+      <w:proofErr w:type="gramEnd"/>
       <w:r>
         <w:rPr>
           <w:rFonts w:eastAsiaTheme="majorEastAsia" w:cstheme="majorBidi"/>
@@ -22250,9 +23012,9 @@
           <w:iCs/>
           <w:color w:val="306785" w:themeColor="accent1" w:themeShade="BF"/>
         </w:rPr>
-        <w:t>getReference</w:t>
-      </w:r>
-      <w:proofErr w:type="spellEnd"/>
+        <w:t xml:space="preserve">String name, String password, String </w:t>
+      </w:r>
+      <w:proofErr w:type="spellStart"/>
       <w:r>
         <w:rPr>
           <w:rFonts w:eastAsiaTheme="majorEastAsia" w:cstheme="majorBidi"/>
@@ -22260,18 +23022,18 @@
           <w:iCs/>
           <w:color w:val="306785" w:themeColor="accent1" w:themeShade="BF"/>
         </w:rPr>
-        <w:t>("users");</w:t>
-      </w:r>
-    </w:p>
-    <w:p>
-      <w:pPr>
+        <w:t>accountLevel</w:t>
+      </w:r>
+      <w:proofErr w:type="spellEnd"/>
+      <w:r>
         <w:rPr>
           <w:rFonts w:eastAsiaTheme="majorEastAsia" w:cstheme="majorBidi"/>
           <w:i/>
           <w:iCs/>
           <w:color w:val="306785" w:themeColor="accent1" w:themeShade="BF"/>
         </w:rPr>
-      </w:pPr>
+        <w:t>) {</w:t>
+      </w:r>
     </w:p>
     <w:p>
       <w:pPr>
@@ -22289,7 +23051,7 @@
           <w:iCs/>
           <w:color w:val="306785" w:themeColor="accent1" w:themeShade="BF"/>
         </w:rPr>
-        <w:t xml:space="preserve">    String </w:t>
+        <w:t xml:space="preserve">    </w:t>
       </w:r>
       <w:proofErr w:type="spellStart"/>
       <w:r>
@@ -22299,7 +23061,7 @@
           <w:iCs/>
           <w:color w:val="306785" w:themeColor="accent1" w:themeShade="BF"/>
         </w:rPr>
-        <w:t>userID</w:t>
+        <w:t>DatabaseReference</w:t>
       </w:r>
       <w:proofErr w:type="spellEnd"/>
       <w:r>
@@ -22309,7 +23071,7 @@
           <w:iCs/>
           <w:color w:val="306785" w:themeColor="accent1" w:themeShade="BF"/>
         </w:rPr>
-        <w:t xml:space="preserve"> = </w:t>
+        <w:t xml:space="preserve"> ref = </w:t>
       </w:r>
       <w:proofErr w:type="spellStart"/>
       <w:r>
@@ -22319,7 +23081,7 @@
           <w:iCs/>
           <w:color w:val="306785" w:themeColor="accent1" w:themeShade="BF"/>
         </w:rPr>
-        <w:t>ref.push</w:t>
+        <w:t>FirebaseDatabase.getInstance</w:t>
       </w:r>
       <w:proofErr w:type="spellEnd"/>
       <w:r>
@@ -22329,9 +23091,9 @@
           <w:iCs/>
           <w:color w:val="306785" w:themeColor="accent1" w:themeShade="BF"/>
         </w:rPr>
-        <w:t>().</w:t>
-      </w:r>
-      <w:proofErr w:type="spellStart"/>
+        <w:t>(</w:t>
+      </w:r>
+      <w:proofErr w:type="gramStart"/>
       <w:r>
         <w:rPr>
           <w:rFonts w:eastAsiaTheme="majorEastAsia" w:cstheme="majorBidi"/>
@@ -22339,9 +23101,9 @@
           <w:iCs/>
           <w:color w:val="306785" w:themeColor="accent1" w:themeShade="BF"/>
         </w:rPr>
-        <w:t>getKey</w:t>
-      </w:r>
-      <w:proofErr w:type="spellEnd"/>
+        <w:t>).</w:t>
+      </w:r>
+      <w:proofErr w:type="spellStart"/>
       <w:r>
         <w:rPr>
           <w:rFonts w:eastAsiaTheme="majorEastAsia" w:cstheme="majorBidi"/>
@@ -22349,9 +23111,10 @@
           <w:iCs/>
           <w:color w:val="306785" w:themeColor="accent1" w:themeShade="BF"/>
         </w:rPr>
-        <w:t xml:space="preserve">()//gets next </w:t>
-      </w:r>
-      <w:proofErr w:type="spellStart"/>
+        <w:t>getReference</w:t>
+      </w:r>
+      <w:proofErr w:type="spellEnd"/>
+      <w:proofErr w:type="gramEnd"/>
       <w:r>
         <w:rPr>
           <w:rFonts w:eastAsiaTheme="majorEastAsia" w:cstheme="majorBidi"/>
@@ -22359,18 +23122,18 @@
           <w:iCs/>
           <w:color w:val="306785" w:themeColor="accent1" w:themeShade="BF"/>
         </w:rPr>
-        <w:t>availeble</w:t>
-      </w:r>
-      <w:proofErr w:type="spellEnd"/>
-      <w:r>
+        <w:t>("users");</w:t>
+      </w:r>
+    </w:p>
+    <w:p>
+      <w:pPr>
         <w:rPr>
           <w:rFonts w:eastAsiaTheme="majorEastAsia" w:cstheme="majorBidi"/>
           <w:i/>
           <w:iCs/>
           <w:color w:val="306785" w:themeColor="accent1" w:themeShade="BF"/>
         </w:rPr>
-        <w:t xml:space="preserve"> id value</w:t>
-      </w:r>
+      </w:pPr>
     </w:p>
     <w:p>
       <w:pPr>
@@ -22381,16 +23144,16 @@
           <w:color w:val="306785" w:themeColor="accent1" w:themeShade="BF"/>
         </w:rPr>
       </w:pPr>
-    </w:p>
-    <w:p>
-      <w:pPr>
+      <w:r>
         <w:rPr>
           <w:rFonts w:eastAsiaTheme="majorEastAsia" w:cstheme="majorBidi"/>
           <w:i/>
           <w:iCs/>
           <w:color w:val="306785" w:themeColor="accent1" w:themeShade="BF"/>
         </w:rPr>
-      </w:pPr>
+        <w:t xml:space="preserve">    String </w:t>
+      </w:r>
+      <w:proofErr w:type="spellStart"/>
       <w:r>
         <w:rPr>
           <w:rFonts w:eastAsiaTheme="majorEastAsia" w:cstheme="majorBidi"/>
@@ -22398,9 +23161,9 @@
           <w:iCs/>
           <w:color w:val="306785" w:themeColor="accent1" w:themeShade="BF"/>
         </w:rPr>
-        <w:t xml:space="preserve">    </w:t>
-      </w:r>
-      <w:proofErr w:type="spellStart"/>
+        <w:t>userID</w:t>
+      </w:r>
+      <w:proofErr w:type="spellEnd"/>
       <w:r>
         <w:rPr>
           <w:rFonts w:eastAsiaTheme="majorEastAsia" w:cstheme="majorBidi"/>
@@ -22408,9 +23171,10 @@
           <w:iCs/>
           <w:color w:val="306785" w:themeColor="accent1" w:themeShade="BF"/>
         </w:rPr>
-        <w:t>System.out.println</w:t>
-      </w:r>
-      <w:proofErr w:type="spellEnd"/>
+        <w:t xml:space="preserve"> = </w:t>
+      </w:r>
+      <w:proofErr w:type="spellStart"/>
+      <w:proofErr w:type="gramStart"/>
       <w:r>
         <w:rPr>
           <w:rFonts w:eastAsiaTheme="majorEastAsia" w:cstheme="majorBidi"/>
@@ -22418,18 +23182,20 @@
           <w:iCs/>
           <w:color w:val="306785" w:themeColor="accent1" w:themeShade="BF"/>
         </w:rPr>
-        <w:t>("Creating user:  ")</w:t>
-      </w:r>
-    </w:p>
-    <w:p>
-      <w:pPr>
+        <w:t>ref.push</w:t>
+      </w:r>
+      <w:proofErr w:type="spellEnd"/>
+      <w:proofErr w:type="gramEnd"/>
+      <w:r>
         <w:rPr>
           <w:rFonts w:eastAsiaTheme="majorEastAsia" w:cstheme="majorBidi"/>
           <w:i/>
           <w:iCs/>
           <w:color w:val="306785" w:themeColor="accent1" w:themeShade="BF"/>
         </w:rPr>
-      </w:pPr>
+        <w:t>().</w:t>
+      </w:r>
+      <w:proofErr w:type="spellStart"/>
       <w:r>
         <w:rPr>
           <w:rFonts w:eastAsiaTheme="majorEastAsia" w:cstheme="majorBidi"/>
@@ -22437,9 +23203,9 @@
           <w:iCs/>
           <w:color w:val="306785" w:themeColor="accent1" w:themeShade="BF"/>
         </w:rPr>
-        <w:t xml:space="preserve">    </w:t>
-      </w:r>
-      <w:proofErr w:type="spellStart"/>
+        <w:t>getKey</w:t>
+      </w:r>
+      <w:proofErr w:type="spellEnd"/>
       <w:r>
         <w:rPr>
           <w:rFonts w:eastAsiaTheme="majorEastAsia" w:cstheme="majorBidi"/>
@@ -22447,9 +23213,9 @@
           <w:iCs/>
           <w:color w:val="306785" w:themeColor="accent1" w:themeShade="BF"/>
         </w:rPr>
-        <w:t>System.out.println</w:t>
-      </w:r>
-      <w:proofErr w:type="spellEnd"/>
+        <w:t xml:space="preserve">()//gets next </w:t>
+      </w:r>
+      <w:proofErr w:type="spellStart"/>
       <w:r>
         <w:rPr>
           <w:rFonts w:eastAsiaTheme="majorEastAsia" w:cstheme="majorBidi"/>
@@ -22457,9 +23223,9 @@
           <w:iCs/>
           <w:color w:val="306785" w:themeColor="accent1" w:themeShade="BF"/>
         </w:rPr>
-        <w:t>(</w:t>
-      </w:r>
-      <w:proofErr w:type="spellStart"/>
+        <w:t>availeble</w:t>
+      </w:r>
+      <w:proofErr w:type="spellEnd"/>
       <w:r>
         <w:rPr>
           <w:rFonts w:eastAsiaTheme="majorEastAsia" w:cstheme="majorBidi"/>
@@ -22467,18 +23233,18 @@
           <w:iCs/>
           <w:color w:val="306785" w:themeColor="accent1" w:themeShade="BF"/>
         </w:rPr>
-        <w:t>userID,name,password,accountLevel</w:t>
-      </w:r>
-      <w:proofErr w:type="spellEnd"/>
-      <w:r>
+        <w:t xml:space="preserve"> id value</w:t>
+      </w:r>
+    </w:p>
+    <w:p>
+      <w:pPr>
         <w:rPr>
           <w:rFonts w:eastAsiaTheme="majorEastAsia" w:cstheme="majorBidi"/>
           <w:i/>
           <w:iCs/>
           <w:color w:val="306785" w:themeColor="accent1" w:themeShade="BF"/>
         </w:rPr>
-        <w:t>)</w:t>
-      </w:r>
+      </w:pPr>
     </w:p>
     <w:p>
       <w:pPr>
@@ -22496,18 +23262,19 @@
           <w:iCs/>
           <w:color w:val="306785" w:themeColor="accent1" w:themeShade="BF"/>
         </w:rPr>
-        <w:t>    HashMap&lt;String, Object&gt; user = new HashMap&lt;&gt;();</w:t>
-      </w:r>
-    </w:p>
-    <w:p>
-      <w:pPr>
+        <w:t xml:space="preserve">    </w:t>
+      </w:r>
+      <w:proofErr w:type="spellStart"/>
+      <w:r>
         <w:rPr>
           <w:rFonts w:eastAsiaTheme="majorEastAsia" w:cstheme="majorBidi"/>
           <w:i/>
           <w:iCs/>
           <w:color w:val="306785" w:themeColor="accent1" w:themeShade="BF"/>
         </w:rPr>
-      </w:pPr>
+        <w:t>System.out.println</w:t>
+      </w:r>
+      <w:proofErr w:type="spellEnd"/>
       <w:r>
         <w:rPr>
           <w:rFonts w:eastAsiaTheme="majorEastAsia" w:cstheme="majorBidi"/>
@@ -22515,19 +23282,18 @@
           <w:iCs/>
           <w:color w:val="306785" w:themeColor="accent1" w:themeShade="BF"/>
         </w:rPr>
-        <w:t xml:space="preserve">    </w:t>
-      </w:r>
-      <w:proofErr w:type="spellStart"/>
-      <w:r>
+        <w:t>("Creating user:  ")</w:t>
+      </w:r>
+    </w:p>
+    <w:p>
+      <w:pPr>
         <w:rPr>
           <w:rFonts w:eastAsiaTheme="majorEastAsia" w:cstheme="majorBidi"/>
           <w:i/>
           <w:iCs/>
           <w:color w:val="306785" w:themeColor="accent1" w:themeShade="BF"/>
         </w:rPr>
-        <w:t>user.put</w:t>
-      </w:r>
-      <w:proofErr w:type="spellEnd"/>
+      </w:pPr>
       <w:r>
         <w:rPr>
           <w:rFonts w:eastAsiaTheme="majorEastAsia" w:cstheme="majorBidi"/>
@@ -22535,18 +23301,19 @@
           <w:iCs/>
           <w:color w:val="306785" w:themeColor="accent1" w:themeShade="BF"/>
         </w:rPr>
-        <w:t>("name", name);</w:t>
-      </w:r>
-    </w:p>
-    <w:p>
-      <w:pPr>
+        <w:t xml:space="preserve">    </w:t>
+      </w:r>
+      <w:proofErr w:type="spellStart"/>
+      <w:r>
         <w:rPr>
           <w:rFonts w:eastAsiaTheme="majorEastAsia" w:cstheme="majorBidi"/>
           <w:i/>
           <w:iCs/>
           <w:color w:val="306785" w:themeColor="accent1" w:themeShade="BF"/>
         </w:rPr>
-      </w:pPr>
+        <w:t>System.out.println</w:t>
+      </w:r>
+      <w:proofErr w:type="spellEnd"/>
       <w:r>
         <w:rPr>
           <w:rFonts w:eastAsiaTheme="majorEastAsia" w:cstheme="majorBidi"/>
@@ -22554,9 +23321,10 @@
           <w:iCs/>
           <w:color w:val="306785" w:themeColor="accent1" w:themeShade="BF"/>
         </w:rPr>
-        <w:t xml:space="preserve">    </w:t>
+        <w:t>(</w:t>
       </w:r>
       <w:proofErr w:type="spellStart"/>
+      <w:proofErr w:type="gramStart"/>
       <w:r>
         <w:rPr>
           <w:rFonts w:eastAsiaTheme="majorEastAsia" w:cstheme="majorBidi"/>
@@ -22564,9 +23332,9 @@
           <w:iCs/>
           <w:color w:val="306785" w:themeColor="accent1" w:themeShade="BF"/>
         </w:rPr>
-        <w:t>user.put</w:t>
-      </w:r>
-      <w:proofErr w:type="spellEnd"/>
+        <w:t>userID,name</w:t>
+      </w:r>
+      <w:proofErr w:type="gramEnd"/>
       <w:r>
         <w:rPr>
           <w:rFonts w:eastAsiaTheme="majorEastAsia" w:cstheme="majorBidi"/>
@@ -22574,28 +23342,28 @@
           <w:iCs/>
           <w:color w:val="306785" w:themeColor="accent1" w:themeShade="BF"/>
         </w:rPr>
-        <w:t>("password", password);</w:t>
-      </w:r>
-    </w:p>
-    <w:p>
-      <w:pPr>
+        <w:t>,password,accountLevel</w:t>
+      </w:r>
+      <w:proofErr w:type="spellEnd"/>
+      <w:r>
         <w:rPr>
           <w:rFonts w:eastAsiaTheme="majorEastAsia" w:cstheme="majorBidi"/>
           <w:i/>
           <w:iCs/>
           <w:color w:val="306785" w:themeColor="accent1" w:themeShade="BF"/>
         </w:rPr>
-      </w:pPr>
-      <w:r>
+        <w:t>)</w:t>
+      </w:r>
+    </w:p>
+    <w:p>
+      <w:pPr>
         <w:rPr>
           <w:rFonts w:eastAsiaTheme="majorEastAsia" w:cstheme="majorBidi"/>
           <w:i/>
           <w:iCs/>
           <w:color w:val="306785" w:themeColor="accent1" w:themeShade="BF"/>
         </w:rPr>
-        <w:t xml:space="preserve">    </w:t>
-      </w:r>
-      <w:proofErr w:type="spellStart"/>
+      </w:pPr>
       <w:r>
         <w:rPr>
           <w:rFonts w:eastAsiaTheme="majorEastAsia" w:cstheme="majorBidi"/>
@@ -22603,9 +23371,9 @@
           <w:iCs/>
           <w:color w:val="306785" w:themeColor="accent1" w:themeShade="BF"/>
         </w:rPr>
-        <w:t>user.put</w:t>
-      </w:r>
-      <w:proofErr w:type="spellEnd"/>
+        <w:t>    HashMap&lt;String, Object&gt; user = new HashMap&lt;</w:t>
+      </w:r>
+      <w:proofErr w:type="gramStart"/>
       <w:r>
         <w:rPr>
           <w:rFonts w:eastAsiaTheme="majorEastAsia" w:cstheme="majorBidi"/>
@@ -22613,9 +23381,9 @@
           <w:iCs/>
           <w:color w:val="306785" w:themeColor="accent1" w:themeShade="BF"/>
         </w:rPr>
-        <w:t>("</w:t>
-      </w:r>
-      <w:proofErr w:type="spellStart"/>
+        <w:t>&gt;(</w:t>
+      </w:r>
+      <w:proofErr w:type="gramEnd"/>
       <w:r>
         <w:rPr>
           <w:rFonts w:eastAsiaTheme="majorEastAsia" w:cstheme="majorBidi"/>
@@ -22623,19 +23391,18 @@
           <w:iCs/>
           <w:color w:val="306785" w:themeColor="accent1" w:themeShade="BF"/>
         </w:rPr>
-        <w:t>accountLevel</w:t>
-      </w:r>
-      <w:proofErr w:type="spellEnd"/>
-      <w:r>
+        <w:t>);</w:t>
+      </w:r>
+    </w:p>
+    <w:p>
+      <w:pPr>
         <w:rPr>
           <w:rFonts w:eastAsiaTheme="majorEastAsia" w:cstheme="majorBidi"/>
           <w:i/>
           <w:iCs/>
           <w:color w:val="306785" w:themeColor="accent1" w:themeShade="BF"/>
         </w:rPr>
-        <w:t xml:space="preserve">", </w:t>
-      </w:r>
-      <w:proofErr w:type="spellStart"/>
+      </w:pPr>
       <w:r>
         <w:rPr>
           <w:rFonts w:eastAsiaTheme="majorEastAsia" w:cstheme="majorBidi"/>
@@ -22643,9 +23410,10 @@
           <w:iCs/>
           <w:color w:val="306785" w:themeColor="accent1" w:themeShade="BF"/>
         </w:rPr>
-        <w:t>accountLevel</w:t>
-      </w:r>
-      <w:proofErr w:type="spellEnd"/>
+        <w:t xml:space="preserve">    </w:t>
+      </w:r>
+      <w:proofErr w:type="spellStart"/>
+      <w:proofErr w:type="gramStart"/>
       <w:r>
         <w:rPr>
           <w:rFonts w:eastAsiaTheme="majorEastAsia" w:cstheme="majorBidi"/>
@@ -22653,38 +23421,38 @@
           <w:iCs/>
           <w:color w:val="306785" w:themeColor="accent1" w:themeShade="BF"/>
         </w:rPr>
-        <w:t>);</w:t>
-      </w:r>
-    </w:p>
-    <w:p>
-      <w:pPr>
+        <w:t>user.put</w:t>
+      </w:r>
+      <w:proofErr w:type="spellEnd"/>
+      <w:r>
         <w:rPr>
           <w:rFonts w:eastAsiaTheme="majorEastAsia" w:cstheme="majorBidi"/>
           <w:i/>
           <w:iCs/>
           <w:color w:val="306785" w:themeColor="accent1" w:themeShade="BF"/>
         </w:rPr>
-      </w:pPr>
-    </w:p>
-    <w:p>
-      <w:pPr>
+        <w:t>(</w:t>
+      </w:r>
+      <w:proofErr w:type="gramEnd"/>
+      <w:r>
         <w:rPr>
           <w:rFonts w:eastAsiaTheme="majorEastAsia" w:cstheme="majorBidi"/>
           <w:i/>
           <w:iCs/>
           <w:color w:val="306785" w:themeColor="accent1" w:themeShade="BF"/>
         </w:rPr>
-      </w:pPr>
-      <w:r>
+        <w:t>"name", name);</w:t>
+      </w:r>
+    </w:p>
+    <w:p>
+      <w:pPr>
         <w:rPr>
           <w:rFonts w:eastAsiaTheme="majorEastAsia" w:cstheme="majorBidi"/>
           <w:i/>
           <w:iCs/>
           <w:color w:val="306785" w:themeColor="accent1" w:themeShade="BF"/>
         </w:rPr>
-        <w:t xml:space="preserve">    </w:t>
-      </w:r>
-      <w:proofErr w:type="spellStart"/>
+      </w:pPr>
       <w:r>
         <w:rPr>
           <w:rFonts w:eastAsiaTheme="majorEastAsia" w:cstheme="majorBidi"/>
@@ -22692,9 +23460,10 @@
           <w:iCs/>
           <w:color w:val="306785" w:themeColor="accent1" w:themeShade="BF"/>
         </w:rPr>
-        <w:t>ref.child</w:t>
-      </w:r>
-      <w:proofErr w:type="spellEnd"/>
+        <w:t xml:space="preserve">    </w:t>
+      </w:r>
+      <w:proofErr w:type="spellStart"/>
+      <w:proofErr w:type="gramStart"/>
       <w:r>
         <w:rPr>
           <w:rFonts w:eastAsiaTheme="majorEastAsia" w:cstheme="majorBidi"/>
@@ -22702,9 +23471,9 @@
           <w:iCs/>
           <w:color w:val="306785" w:themeColor="accent1" w:themeShade="BF"/>
         </w:rPr>
-        <w:t>(</w:t>
-      </w:r>
-      <w:proofErr w:type="spellStart"/>
+        <w:t>user.put</w:t>
+      </w:r>
+      <w:proofErr w:type="spellEnd"/>
       <w:r>
         <w:rPr>
           <w:rFonts w:eastAsiaTheme="majorEastAsia" w:cstheme="majorBidi"/>
@@ -22712,9 +23481,9 @@
           <w:iCs/>
           <w:color w:val="306785" w:themeColor="accent1" w:themeShade="BF"/>
         </w:rPr>
-        <w:t>userID</w:t>
-      </w:r>
-      <w:proofErr w:type="spellEnd"/>
+        <w:t>(</w:t>
+      </w:r>
+      <w:proofErr w:type="gramEnd"/>
       <w:r>
         <w:rPr>
           <w:rFonts w:eastAsiaTheme="majorEastAsia" w:cstheme="majorBidi"/>
@@ -22722,19 +23491,18 @@
           <w:iCs/>
           <w:color w:val="306785" w:themeColor="accent1" w:themeShade="BF"/>
         </w:rPr>
-        <w:t>).</w:t>
-      </w:r>
-      <w:proofErr w:type="spellStart"/>
-      <w:r>
+        <w:t>"password", password);</w:t>
+      </w:r>
+    </w:p>
+    <w:p>
+      <w:pPr>
         <w:rPr>
           <w:rFonts w:eastAsiaTheme="majorEastAsia" w:cstheme="majorBidi"/>
           <w:i/>
           <w:iCs/>
           <w:color w:val="306785" w:themeColor="accent1" w:themeShade="BF"/>
         </w:rPr>
-        <w:t>setValueAsync</w:t>
-      </w:r>
-      <w:proofErr w:type="spellEnd"/>
+      </w:pPr>
       <w:r>
         <w:rPr>
           <w:rFonts w:eastAsiaTheme="majorEastAsia" w:cstheme="majorBidi"/>
@@ -22742,18 +23510,20 @@
           <w:iCs/>
           <w:color w:val="306785" w:themeColor="accent1" w:themeShade="BF"/>
         </w:rPr>
-        <w:t>(user)</w:t>
-      </w:r>
-    </w:p>
-    <w:p>
-      <w:pPr>
+        <w:t xml:space="preserve">    </w:t>
+      </w:r>
+      <w:proofErr w:type="spellStart"/>
+      <w:proofErr w:type="gramStart"/>
+      <w:r>
         <w:rPr>
           <w:rFonts w:eastAsiaTheme="majorEastAsia" w:cstheme="majorBidi"/>
           <w:i/>
           <w:iCs/>
           <w:color w:val="306785" w:themeColor="accent1" w:themeShade="BF"/>
         </w:rPr>
-      </w:pPr>
+        <w:t>user.put</w:t>
+      </w:r>
+      <w:proofErr w:type="spellEnd"/>
       <w:r>
         <w:rPr>
           <w:rFonts w:eastAsiaTheme="majorEastAsia" w:cstheme="majorBidi"/>
@@ -22761,9 +23531,9 @@
           <w:iCs/>
           <w:color w:val="306785" w:themeColor="accent1" w:themeShade="BF"/>
         </w:rPr>
-        <w:t>            .</w:t>
-      </w:r>
-      <w:proofErr w:type="spellStart"/>
+        <w:t>(</w:t>
+      </w:r>
+      <w:proofErr w:type="gramEnd"/>
       <w:r>
         <w:rPr>
           <w:rFonts w:eastAsiaTheme="majorEastAsia" w:cstheme="majorBidi"/>
@@ -22771,9 +23541,9 @@
           <w:iCs/>
           <w:color w:val="306785" w:themeColor="accent1" w:themeShade="BF"/>
         </w:rPr>
-        <w:t>addOnSuccessListener</w:t>
-      </w:r>
-      <w:proofErr w:type="spellEnd"/>
+        <w:t>"</w:t>
+      </w:r>
+      <w:proofErr w:type="spellStart"/>
       <w:r>
         <w:rPr>
           <w:rFonts w:eastAsiaTheme="majorEastAsia" w:cstheme="majorBidi"/>
@@ -22781,9 +23551,9 @@
           <w:iCs/>
           <w:color w:val="306785" w:themeColor="accent1" w:themeShade="BF"/>
         </w:rPr>
-        <w:t>(</w:t>
-      </w:r>
-      <w:proofErr w:type="spellStart"/>
+        <w:t>accountLevel</w:t>
+      </w:r>
+      <w:proofErr w:type="spellEnd"/>
       <w:r>
         <w:rPr>
           <w:rFonts w:eastAsiaTheme="majorEastAsia" w:cstheme="majorBidi"/>
@@ -22791,9 +23561,9 @@
           <w:iCs/>
           <w:color w:val="306785" w:themeColor="accent1" w:themeShade="BF"/>
         </w:rPr>
-        <w:t>aVoid</w:t>
-      </w:r>
-      <w:proofErr w:type="spellEnd"/>
+        <w:t xml:space="preserve">", </w:t>
+      </w:r>
+      <w:proofErr w:type="spellStart"/>
       <w:r>
         <w:rPr>
           <w:rFonts w:eastAsiaTheme="majorEastAsia" w:cstheme="majorBidi"/>
@@ -22801,9 +23571,9 @@
           <w:iCs/>
           <w:color w:val="306785" w:themeColor="accent1" w:themeShade="BF"/>
         </w:rPr>
-        <w:t xml:space="preserve"> -&gt; </w:t>
-      </w:r>
-      <w:proofErr w:type="spellStart"/>
+        <w:t>accountLevel</w:t>
+      </w:r>
+      <w:proofErr w:type="spellEnd"/>
       <w:r>
         <w:rPr>
           <w:rFonts w:eastAsiaTheme="majorEastAsia" w:cstheme="majorBidi"/>
@@ -22811,18 +23581,18 @@
           <w:iCs/>
           <w:color w:val="306785" w:themeColor="accent1" w:themeShade="BF"/>
         </w:rPr>
-        <w:t>System.out.println</w:t>
-      </w:r>
-      <w:proofErr w:type="spellEnd"/>
-      <w:r>
+        <w:t>);</w:t>
+      </w:r>
+    </w:p>
+    <w:p>
+      <w:pPr>
         <w:rPr>
           <w:rFonts w:eastAsiaTheme="majorEastAsia" w:cstheme="majorBidi"/>
           <w:i/>
           <w:iCs/>
           <w:color w:val="306785" w:themeColor="accent1" w:themeShade="BF"/>
         </w:rPr>
-        <w:t>("User created successfully!"))</w:t>
-      </w:r>
+      </w:pPr>
     </w:p>
     <w:p>
       <w:pPr>
@@ -22840,9 +23610,10 @@
           <w:iCs/>
           <w:color w:val="306785" w:themeColor="accent1" w:themeShade="BF"/>
         </w:rPr>
-        <w:t>            .</w:t>
+        <w:t xml:space="preserve">    </w:t>
       </w:r>
       <w:proofErr w:type="spellStart"/>
+      <w:proofErr w:type="gramStart"/>
       <w:r>
         <w:rPr>
           <w:rFonts w:eastAsiaTheme="majorEastAsia" w:cstheme="majorBidi"/>
@@ -22850,9 +23621,10 @@
           <w:iCs/>
           <w:color w:val="306785" w:themeColor="accent1" w:themeShade="BF"/>
         </w:rPr>
-        <w:t>addOnFailureListener</w:t>
+        <w:t>ref.child</w:t>
       </w:r>
       <w:proofErr w:type="spellEnd"/>
+      <w:proofErr w:type="gramEnd"/>
       <w:r>
         <w:rPr>
           <w:rFonts w:eastAsiaTheme="majorEastAsia" w:cstheme="majorBidi"/>
@@ -22860,7 +23632,7 @@
           <w:iCs/>
           <w:color w:val="306785" w:themeColor="accent1" w:themeShade="BF"/>
         </w:rPr>
-        <w:t xml:space="preserve">(e -&gt; </w:t>
+        <w:t>(</w:t>
       </w:r>
       <w:proofErr w:type="spellStart"/>
       <w:r>
@@ -22870,7 +23642,7 @@
           <w:iCs/>
           <w:color w:val="306785" w:themeColor="accent1" w:themeShade="BF"/>
         </w:rPr>
-        <w:t>System.out.println</w:t>
+        <w:t>userID</w:t>
       </w:r>
       <w:proofErr w:type="spellEnd"/>
       <w:r>
@@ -22880,7 +23652,7 @@
           <w:iCs/>
           <w:color w:val="306785" w:themeColor="accent1" w:themeShade="BF"/>
         </w:rPr>
-        <w:t xml:space="preserve">("Failed to create user: " + </w:t>
+        <w:t>).</w:t>
       </w:r>
       <w:proofErr w:type="spellStart"/>
       <w:r>
@@ -22890,7 +23662,7 @@
           <w:iCs/>
           <w:color w:val="306785" w:themeColor="accent1" w:themeShade="BF"/>
         </w:rPr>
-        <w:t>e.getMessage</w:t>
+        <w:t>setValueAsync</w:t>
       </w:r>
       <w:proofErr w:type="spellEnd"/>
       <w:r>
@@ -22900,7 +23672,7 @@
           <w:iCs/>
           <w:color w:val="306785" w:themeColor="accent1" w:themeShade="BF"/>
         </w:rPr>
-        <w:t>()));</w:t>
+        <w:t>(user)</w:t>
       </w:r>
     </w:p>
     <w:p>
@@ -22919,28 +23691,30 @@
           <w:iCs/>
           <w:color w:val="306785" w:themeColor="accent1" w:themeShade="BF"/>
         </w:rPr>
-        <w:t>}</w:t>
-      </w:r>
-    </w:p>
-    <w:p>
-      <w:pPr>
+        <w:t xml:space="preserve">            </w:t>
+      </w:r>
+      <w:proofErr w:type="gramStart"/>
+      <w:r>
         <w:rPr>
           <w:rFonts w:eastAsiaTheme="majorEastAsia" w:cstheme="majorBidi"/>
           <w:i/>
           <w:iCs/>
           <w:color w:val="306785" w:themeColor="accent1" w:themeShade="BF"/>
         </w:rPr>
-      </w:pPr>
-    </w:p>
-    <w:p>
-      <w:pPr>
+        <w:t>.</w:t>
+      </w:r>
+      <w:proofErr w:type="spellStart"/>
+      <w:r>
         <w:rPr>
           <w:rFonts w:eastAsiaTheme="majorEastAsia" w:cstheme="majorBidi"/>
           <w:i/>
           <w:iCs/>
           <w:color w:val="306785" w:themeColor="accent1" w:themeShade="BF"/>
         </w:rPr>
-      </w:pPr>
+        <w:t>addOnSuccessListener</w:t>
+      </w:r>
+      <w:proofErr w:type="spellEnd"/>
+      <w:proofErr w:type="gramEnd"/>
       <w:r>
         <w:rPr>
           <w:rFonts w:eastAsiaTheme="majorEastAsia" w:cstheme="majorBidi"/>
@@ -22948,7 +23722,7 @@
           <w:iCs/>
           <w:color w:val="306785" w:themeColor="accent1" w:themeShade="BF"/>
         </w:rPr>
-        <w:t xml:space="preserve">public static void </w:t>
+        <w:t>(</w:t>
       </w:r>
       <w:proofErr w:type="spellStart"/>
       <w:r>
@@ -22958,7 +23732,7 @@
           <w:iCs/>
           <w:color w:val="306785" w:themeColor="accent1" w:themeShade="BF"/>
         </w:rPr>
-        <w:t>Test_Create</w:t>
+        <w:t>aVoid</w:t>
       </w:r>
       <w:proofErr w:type="spellEnd"/>
       <w:r>
@@ -22968,18 +23742,19 @@
           <w:iCs/>
           <w:color w:val="306785" w:themeColor="accent1" w:themeShade="BF"/>
         </w:rPr>
-        <w:t>(){</w:t>
-      </w:r>
-    </w:p>
-    <w:p>
-      <w:pPr>
+        <w:t xml:space="preserve"> -&gt; </w:t>
+      </w:r>
+      <w:proofErr w:type="spellStart"/>
+      <w:r>
         <w:rPr>
           <w:rFonts w:eastAsiaTheme="majorEastAsia" w:cstheme="majorBidi"/>
           <w:i/>
           <w:iCs/>
           <w:color w:val="306785" w:themeColor="accent1" w:themeShade="BF"/>
         </w:rPr>
-      </w:pPr>
+        <w:t>System.out.println</w:t>
+      </w:r>
+      <w:proofErr w:type="spellEnd"/>
       <w:r>
         <w:rPr>
           <w:rFonts w:eastAsiaTheme="majorEastAsia" w:cstheme="majorBidi"/>
@@ -22987,19 +23762,18 @@
           <w:iCs/>
           <w:color w:val="306785" w:themeColor="accent1" w:themeShade="BF"/>
         </w:rPr>
-        <w:t xml:space="preserve">    Scanner </w:t>
-      </w:r>
-      <w:proofErr w:type="spellStart"/>
-      <w:r>
+        <w:t>("User created successfully!"))</w:t>
+      </w:r>
+    </w:p>
+    <w:p>
+      <w:pPr>
         <w:rPr>
           <w:rFonts w:eastAsiaTheme="majorEastAsia" w:cstheme="majorBidi"/>
           <w:i/>
           <w:iCs/>
           <w:color w:val="306785" w:themeColor="accent1" w:themeShade="BF"/>
         </w:rPr>
-        <w:t>scanner</w:t>
-      </w:r>
-      <w:proofErr w:type="spellEnd"/>
+      </w:pPr>
       <w:r>
         <w:rPr>
           <w:rFonts w:eastAsiaTheme="majorEastAsia" w:cstheme="majorBidi"/>
@@ -23007,18 +23781,19 @@
           <w:iCs/>
           <w:color w:val="306785" w:themeColor="accent1" w:themeShade="BF"/>
         </w:rPr>
-        <w:t xml:space="preserve"> = new Scanner(System.in);</w:t>
-      </w:r>
-    </w:p>
-    <w:p>
-      <w:pPr>
+        <w:t xml:space="preserve">            </w:t>
+      </w:r>
+      <w:proofErr w:type="gramStart"/>
+      <w:r>
         <w:rPr>
           <w:rFonts w:eastAsiaTheme="majorEastAsia" w:cstheme="majorBidi"/>
           <w:i/>
           <w:iCs/>
           <w:color w:val="306785" w:themeColor="accent1" w:themeShade="BF"/>
         </w:rPr>
-      </w:pPr>
+        <w:t>.</w:t>
+      </w:r>
+      <w:proofErr w:type="spellStart"/>
       <w:r>
         <w:rPr>
           <w:rFonts w:eastAsiaTheme="majorEastAsia" w:cstheme="majorBidi"/>
@@ -23026,9 +23801,10 @@
           <w:iCs/>
           <w:color w:val="306785" w:themeColor="accent1" w:themeShade="BF"/>
         </w:rPr>
-        <w:t xml:space="preserve">    </w:t>
-      </w:r>
-      <w:proofErr w:type="spellStart"/>
+        <w:t>addOnFailureListener</w:t>
+      </w:r>
+      <w:proofErr w:type="spellEnd"/>
+      <w:proofErr w:type="gramEnd"/>
       <w:r>
         <w:rPr>
           <w:rFonts w:eastAsiaTheme="majorEastAsia" w:cstheme="majorBidi"/>
@@ -23036,9 +23812,9 @@
           <w:iCs/>
           <w:color w:val="306785" w:themeColor="accent1" w:themeShade="BF"/>
         </w:rPr>
-        <w:t>System.out.println</w:t>
-      </w:r>
-      <w:proofErr w:type="spellEnd"/>
+        <w:t xml:space="preserve">(e -&gt; </w:t>
+      </w:r>
+      <w:proofErr w:type="spellStart"/>
       <w:r>
         <w:rPr>
           <w:rFonts w:eastAsiaTheme="majorEastAsia" w:cstheme="majorBidi"/>
@@ -23046,18 +23822,19 @@
           <w:iCs/>
           <w:color w:val="306785" w:themeColor="accent1" w:themeShade="BF"/>
         </w:rPr>
-        <w:t>("Testing Create:\n\n")</w:t>
-      </w:r>
-    </w:p>
-    <w:p>
-      <w:pPr>
+        <w:t>System.out.println</w:t>
+      </w:r>
+      <w:proofErr w:type="spellEnd"/>
+      <w:r>
         <w:rPr>
           <w:rFonts w:eastAsiaTheme="majorEastAsia" w:cstheme="majorBidi"/>
           <w:i/>
           <w:iCs/>
           <w:color w:val="306785" w:themeColor="accent1" w:themeShade="BF"/>
         </w:rPr>
-      </w:pPr>
+        <w:t xml:space="preserve">("Failed to create user: " + </w:t>
+      </w:r>
+      <w:proofErr w:type="spellStart"/>
       <w:r>
         <w:rPr>
           <w:rFonts w:eastAsiaTheme="majorEastAsia" w:cstheme="majorBidi"/>
@@ -23065,9 +23842,9 @@
           <w:iCs/>
           <w:color w:val="306785" w:themeColor="accent1" w:themeShade="BF"/>
         </w:rPr>
-        <w:t xml:space="preserve">    </w:t>
-      </w:r>
-      <w:proofErr w:type="spellStart"/>
+        <w:t>e.getMessage</w:t>
+      </w:r>
+      <w:proofErr w:type="spellEnd"/>
       <w:r>
         <w:rPr>
           <w:rFonts w:eastAsiaTheme="majorEastAsia" w:cstheme="majorBidi"/>
@@ -23075,48 +23852,47 @@
           <w:iCs/>
           <w:color w:val="306785" w:themeColor="accent1" w:themeShade="BF"/>
         </w:rPr>
-        <w:t>System.out.println</w:t>
-      </w:r>
-      <w:proofErr w:type="spellEnd"/>
-      <w:r>
+        <w:t>()));</w:t>
+      </w:r>
+    </w:p>
+    <w:p>
+      <w:pPr>
         <w:rPr>
           <w:rFonts w:eastAsiaTheme="majorEastAsia" w:cstheme="majorBidi"/>
           <w:i/>
           <w:iCs/>
           <w:color w:val="306785" w:themeColor="accent1" w:themeShade="BF"/>
         </w:rPr>
-        <w:t>("Name:   ")</w:t>
-      </w:r>
-    </w:p>
-    <w:p>
-      <w:pPr>
+      </w:pPr>
+      <w:r>
         <w:rPr>
           <w:rFonts w:eastAsiaTheme="majorEastAsia" w:cstheme="majorBidi"/>
           <w:i/>
           <w:iCs/>
           <w:color w:val="306785" w:themeColor="accent1" w:themeShade="BF"/>
         </w:rPr>
-      </w:pPr>
-      <w:r>
+        <w:t>}</w:t>
+      </w:r>
+    </w:p>
+    <w:p>
+      <w:pPr>
         <w:rPr>
           <w:rFonts w:eastAsiaTheme="majorEastAsia" w:cstheme="majorBidi"/>
           <w:i/>
           <w:iCs/>
           <w:color w:val="306785" w:themeColor="accent1" w:themeShade="BF"/>
         </w:rPr>
-        <w:t xml:space="preserve">    String name = </w:t>
-      </w:r>
-      <w:proofErr w:type="spellStart"/>
-      <w:r>
+      </w:pPr>
+    </w:p>
+    <w:p>
+      <w:pPr>
         <w:rPr>
           <w:rFonts w:eastAsiaTheme="majorEastAsia" w:cstheme="majorBidi"/>
           <w:i/>
           <w:iCs/>
           <w:color w:val="306785" w:themeColor="accent1" w:themeShade="BF"/>
         </w:rPr>
-        <w:t>scanner.nextLine</w:t>
-      </w:r>
-      <w:proofErr w:type="spellEnd"/>
+      </w:pPr>
       <w:r>
         <w:rPr>
           <w:rFonts w:eastAsiaTheme="majorEastAsia" w:cstheme="majorBidi"/>
@@ -23124,18 +23900,19 @@
           <w:iCs/>
           <w:color w:val="306785" w:themeColor="accent1" w:themeShade="BF"/>
         </w:rPr>
-        <w:t>();</w:t>
-      </w:r>
-    </w:p>
-    <w:p>
-      <w:pPr>
+        <w:t xml:space="preserve">public static void </w:t>
+      </w:r>
+      <w:proofErr w:type="spellStart"/>
+      <w:r>
         <w:rPr>
           <w:rFonts w:eastAsiaTheme="majorEastAsia" w:cstheme="majorBidi"/>
           <w:i/>
           <w:iCs/>
           <w:color w:val="306785" w:themeColor="accent1" w:themeShade="BF"/>
         </w:rPr>
-      </w:pPr>
+        <w:t>Test_</w:t>
+      </w:r>
+      <w:proofErr w:type="gramStart"/>
       <w:r>
         <w:rPr>
           <w:rFonts w:eastAsiaTheme="majorEastAsia" w:cstheme="majorBidi"/>
@@ -23143,18 +23920,19 @@
           <w:iCs/>
           <w:color w:val="306785" w:themeColor="accent1" w:themeShade="BF"/>
         </w:rPr>
-        <w:t xml:space="preserve">    </w:t>
-      </w:r>
-    </w:p>
-    <w:p>
-      <w:pPr>
+        <w:t>Create</w:t>
+      </w:r>
+      <w:proofErr w:type="spellEnd"/>
+      <w:r>
         <w:rPr>
           <w:rFonts w:eastAsiaTheme="majorEastAsia" w:cstheme="majorBidi"/>
           <w:i/>
           <w:iCs/>
           <w:color w:val="306785" w:themeColor="accent1" w:themeShade="BF"/>
         </w:rPr>
-      </w:pPr>
+        <w:t>(</w:t>
+      </w:r>
+      <w:proofErr w:type="gramEnd"/>
       <w:r>
         <w:rPr>
           <w:rFonts w:eastAsiaTheme="majorEastAsia" w:cstheme="majorBidi"/>
@@ -23162,19 +23940,18 @@
           <w:iCs/>
           <w:color w:val="306785" w:themeColor="accent1" w:themeShade="BF"/>
         </w:rPr>
-        <w:t xml:space="preserve">    </w:t>
-      </w:r>
-      <w:proofErr w:type="spellStart"/>
-      <w:r>
+        <w:t>){</w:t>
+      </w:r>
+    </w:p>
+    <w:p>
+      <w:pPr>
         <w:rPr>
           <w:rFonts w:eastAsiaTheme="majorEastAsia" w:cstheme="majorBidi"/>
           <w:i/>
           <w:iCs/>
           <w:color w:val="306785" w:themeColor="accent1" w:themeShade="BF"/>
         </w:rPr>
-        <w:t>System.out.println</w:t>
-      </w:r>
-      <w:proofErr w:type="spellEnd"/>
+      </w:pPr>
       <w:r>
         <w:rPr>
           <w:rFonts w:eastAsiaTheme="majorEastAsia" w:cstheme="majorBidi"/>
@@ -23182,7 +23959,7 @@
           <w:iCs/>
           <w:color w:val="306785" w:themeColor="accent1" w:themeShade="BF"/>
         </w:rPr>
-        <w:t>("\</w:t>
+        <w:t xml:space="preserve">    Scanner </w:t>
       </w:r>
       <w:proofErr w:type="spellStart"/>
       <w:r>
@@ -23192,7 +23969,7 @@
           <w:iCs/>
           <w:color w:val="306785" w:themeColor="accent1" w:themeShade="BF"/>
         </w:rPr>
-        <w:t>nPassword</w:t>
+        <w:t>scanner</w:t>
       </w:r>
       <w:proofErr w:type="spellEnd"/>
       <w:r>
@@ -23202,18 +23979,19 @@
           <w:iCs/>
           <w:color w:val="306785" w:themeColor="accent1" w:themeShade="BF"/>
         </w:rPr>
-        <w:t>:   ")</w:t>
-      </w:r>
-    </w:p>
-    <w:p>
-      <w:pPr>
+        <w:t xml:space="preserve"> = new </w:t>
+      </w:r>
+      <w:proofErr w:type="gramStart"/>
+      <w:r>
         <w:rPr>
           <w:rFonts w:eastAsiaTheme="majorEastAsia" w:cstheme="majorBidi"/>
           <w:i/>
           <w:iCs/>
           <w:color w:val="306785" w:themeColor="accent1" w:themeShade="BF"/>
         </w:rPr>
-      </w:pPr>
+        <w:t>Scanner(</w:t>
+      </w:r>
+      <w:proofErr w:type="gramEnd"/>
       <w:r>
         <w:rPr>
           <w:rFonts w:eastAsiaTheme="majorEastAsia" w:cstheme="majorBidi"/>
@@ -23221,19 +23999,18 @@
           <w:iCs/>
           <w:color w:val="306785" w:themeColor="accent1" w:themeShade="BF"/>
         </w:rPr>
-        <w:t xml:space="preserve">    String password = </w:t>
-      </w:r>
-      <w:proofErr w:type="spellStart"/>
-      <w:r>
+        <w:t>System.in);</w:t>
+      </w:r>
+    </w:p>
+    <w:p>
+      <w:pPr>
         <w:rPr>
           <w:rFonts w:eastAsiaTheme="majorEastAsia" w:cstheme="majorBidi"/>
           <w:i/>
           <w:iCs/>
           <w:color w:val="306785" w:themeColor="accent1" w:themeShade="BF"/>
         </w:rPr>
-        <w:t>scanner.nextLine</w:t>
-      </w:r>
-      <w:proofErr w:type="spellEnd"/>
+      </w:pPr>
       <w:r>
         <w:rPr>
           <w:rFonts w:eastAsiaTheme="majorEastAsia" w:cstheme="majorBidi"/>
@@ -23241,57 +24018,58 @@
           <w:iCs/>
           <w:color w:val="306785" w:themeColor="accent1" w:themeShade="BF"/>
         </w:rPr>
-        <w:t>();</w:t>
-      </w:r>
-    </w:p>
-    <w:p>
-      <w:pPr>
+        <w:t xml:space="preserve">    </w:t>
+      </w:r>
+      <w:proofErr w:type="spellStart"/>
+      <w:r>
         <w:rPr>
           <w:rFonts w:eastAsiaTheme="majorEastAsia" w:cstheme="majorBidi"/>
           <w:i/>
           <w:iCs/>
           <w:color w:val="306785" w:themeColor="accent1" w:themeShade="BF"/>
         </w:rPr>
-      </w:pPr>
-    </w:p>
-    <w:p>
-      <w:pPr>
+        <w:t>System.out.println</w:t>
+      </w:r>
+      <w:proofErr w:type="spellEnd"/>
+      <w:r>
         <w:rPr>
           <w:rFonts w:eastAsiaTheme="majorEastAsia" w:cstheme="majorBidi"/>
           <w:i/>
           <w:iCs/>
           <w:color w:val="306785" w:themeColor="accent1" w:themeShade="BF"/>
         </w:rPr>
-      </w:pPr>
-      <w:r>
+        <w:t>("Testing Create:\n\n")</w:t>
+      </w:r>
+    </w:p>
+    <w:p>
+      <w:pPr>
         <w:rPr>
           <w:rFonts w:eastAsiaTheme="majorEastAsia" w:cstheme="majorBidi"/>
           <w:i/>
           <w:iCs/>
           <w:color w:val="306785" w:themeColor="accent1" w:themeShade="BF"/>
         </w:rPr>
-        <w:t>    String account = "Basic";</w:t>
-      </w:r>
-    </w:p>
-    <w:p>
-      <w:pPr>
+      </w:pPr>
+      <w:r>
         <w:rPr>
           <w:rFonts w:eastAsiaTheme="majorEastAsia" w:cstheme="majorBidi"/>
           <w:i/>
           <w:iCs/>
           <w:color w:val="306785" w:themeColor="accent1" w:themeShade="BF"/>
         </w:rPr>
-      </w:pPr>
-    </w:p>
-    <w:p>
-      <w:pPr>
+        <w:t xml:space="preserve">    </w:t>
+      </w:r>
+      <w:proofErr w:type="spellStart"/>
+      <w:r>
         <w:rPr>
           <w:rFonts w:eastAsiaTheme="majorEastAsia" w:cstheme="majorBidi"/>
           <w:i/>
           <w:iCs/>
           <w:color w:val="306785" w:themeColor="accent1" w:themeShade="BF"/>
         </w:rPr>
-      </w:pPr>
+        <w:t>System.out.println</w:t>
+      </w:r>
+      <w:proofErr w:type="spellEnd"/>
       <w:r>
         <w:rPr>
           <w:rFonts w:eastAsiaTheme="majorEastAsia" w:cstheme="majorBidi"/>
@@ -23299,19 +24077,18 @@
           <w:iCs/>
           <w:color w:val="306785" w:themeColor="accent1" w:themeShade="BF"/>
         </w:rPr>
-        <w:t xml:space="preserve">    </w:t>
-      </w:r>
-      <w:proofErr w:type="spellStart"/>
-      <w:r>
+        <w:t>("Name:   ")</w:t>
+      </w:r>
+    </w:p>
+    <w:p>
+      <w:pPr>
         <w:rPr>
           <w:rFonts w:eastAsiaTheme="majorEastAsia" w:cstheme="majorBidi"/>
           <w:i/>
           <w:iCs/>
           <w:color w:val="306785" w:themeColor="accent1" w:themeShade="BF"/>
         </w:rPr>
-        <w:t>System.out.println</w:t>
-      </w:r>
-      <w:proofErr w:type="spellEnd"/>
+      </w:pPr>
       <w:r>
         <w:rPr>
           <w:rFonts w:eastAsiaTheme="majorEastAsia" w:cstheme="majorBidi"/>
@@ -23319,9 +24096,10 @@
           <w:iCs/>
           <w:color w:val="306785" w:themeColor="accent1" w:themeShade="BF"/>
         </w:rPr>
-        <w:t>("\</w:t>
+        <w:t xml:space="preserve">    String name = </w:t>
       </w:r>
       <w:proofErr w:type="spellStart"/>
+      <w:proofErr w:type="gramStart"/>
       <w:r>
         <w:rPr>
           <w:rFonts w:eastAsiaTheme="majorEastAsia" w:cstheme="majorBidi"/>
@@ -23329,9 +24107,10 @@
           <w:iCs/>
           <w:color w:val="306785" w:themeColor="accent1" w:themeShade="BF"/>
         </w:rPr>
-        <w:t>nCreating</w:t>
+        <w:t>scanner.nextLine</w:t>
       </w:r>
       <w:proofErr w:type="spellEnd"/>
+      <w:proofErr w:type="gramEnd"/>
       <w:r>
         <w:rPr>
           <w:rFonts w:eastAsiaTheme="majorEastAsia" w:cstheme="majorBidi"/>
@@ -23339,7 +24118,7 @@
           <w:iCs/>
           <w:color w:val="306785" w:themeColor="accent1" w:themeShade="BF"/>
         </w:rPr>
-        <w:t xml:space="preserve"> user:    ")</w:t>
+        <w:t>();</w:t>
       </w:r>
     </w:p>
     <w:p>
@@ -23360,17 +24139,16 @@
         </w:rPr>
         <w:t xml:space="preserve">    </w:t>
       </w:r>
-      <w:proofErr w:type="spellStart"/>
-      <w:r>
+    </w:p>
+    <w:p>
+      <w:pPr>
         <w:rPr>
           <w:rFonts w:eastAsiaTheme="majorEastAsia" w:cstheme="majorBidi"/>
           <w:i/>
           <w:iCs/>
           <w:color w:val="306785" w:themeColor="accent1" w:themeShade="BF"/>
         </w:rPr>
-        <w:t>createUser</w:t>
-      </w:r>
-      <w:proofErr w:type="spellEnd"/>
+      </w:pPr>
       <w:r>
         <w:rPr>
           <w:rFonts w:eastAsiaTheme="majorEastAsia" w:cstheme="majorBidi"/>
@@ -23378,7 +24156,7 @@
           <w:iCs/>
           <w:color w:val="306785" w:themeColor="accent1" w:themeShade="BF"/>
         </w:rPr>
-        <w:t>(</w:t>
+        <w:t xml:space="preserve">    </w:t>
       </w:r>
       <w:proofErr w:type="spellStart"/>
       <w:r>
@@ -23388,7 +24166,7 @@
           <w:iCs/>
           <w:color w:val="306785" w:themeColor="accent1" w:themeShade="BF"/>
         </w:rPr>
-        <w:t>name,password,account</w:t>
+        <w:t>System.out.println</w:t>
       </w:r>
       <w:proofErr w:type="spellEnd"/>
       <w:r>
@@ -23398,47 +24176,49 @@
           <w:iCs/>
           <w:color w:val="306785" w:themeColor="accent1" w:themeShade="BF"/>
         </w:rPr>
-        <w:t>)</w:t>
-      </w:r>
-    </w:p>
-    <w:p>
-      <w:pPr>
+        <w:t>("\</w:t>
+      </w:r>
+      <w:proofErr w:type="spellStart"/>
+      <w:r>
         <w:rPr>
           <w:rFonts w:eastAsiaTheme="majorEastAsia" w:cstheme="majorBidi"/>
           <w:i/>
           <w:iCs/>
           <w:color w:val="306785" w:themeColor="accent1" w:themeShade="BF"/>
         </w:rPr>
-      </w:pPr>
-    </w:p>
-    <w:p>
-      <w:pPr>
+        <w:t>nPassword</w:t>
+      </w:r>
+      <w:proofErr w:type="spellEnd"/>
+      <w:r>
         <w:rPr>
           <w:rFonts w:eastAsiaTheme="majorEastAsia" w:cstheme="majorBidi"/>
           <w:i/>
           <w:iCs/>
           <w:color w:val="306785" w:themeColor="accent1" w:themeShade="BF"/>
         </w:rPr>
-      </w:pPr>
-      <w:r>
+        <w:t>:   ")</w:t>
+      </w:r>
+    </w:p>
+    <w:p>
+      <w:pPr>
         <w:rPr>
           <w:rFonts w:eastAsiaTheme="majorEastAsia" w:cstheme="majorBidi"/>
           <w:i/>
           <w:iCs/>
           <w:color w:val="306785" w:themeColor="accent1" w:themeShade="BF"/>
         </w:rPr>
-        <w:t>public static void main(){</w:t>
-      </w:r>
-    </w:p>
-    <w:p>
-      <w:pPr>
+      </w:pPr>
+      <w:r>
         <w:rPr>
           <w:rFonts w:eastAsiaTheme="majorEastAsia" w:cstheme="majorBidi"/>
           <w:i/>
           <w:iCs/>
           <w:color w:val="306785" w:themeColor="accent1" w:themeShade="BF"/>
         </w:rPr>
-      </w:pPr>
+        <w:t xml:space="preserve">    String password = </w:t>
+      </w:r>
+      <w:proofErr w:type="spellStart"/>
+      <w:proofErr w:type="gramStart"/>
       <w:r>
         <w:rPr>
           <w:rFonts w:eastAsiaTheme="majorEastAsia" w:cstheme="majorBidi"/>
@@ -23446,9 +24226,10 @@
           <w:iCs/>
           <w:color w:val="306785" w:themeColor="accent1" w:themeShade="BF"/>
         </w:rPr>
-        <w:t xml:space="preserve">    </w:t>
-      </w:r>
-      <w:proofErr w:type="spellStart"/>
+        <w:t>scanner.nextLine</w:t>
+      </w:r>
+      <w:proofErr w:type="spellEnd"/>
+      <w:proofErr w:type="gramEnd"/>
       <w:r>
         <w:rPr>
           <w:rFonts w:eastAsiaTheme="majorEastAsia" w:cstheme="majorBidi"/>
@@ -23456,18 +24237,18 @@
           <w:iCs/>
           <w:color w:val="306785" w:themeColor="accent1" w:themeShade="BF"/>
         </w:rPr>
-        <w:t>Test_Create</w:t>
-      </w:r>
-      <w:proofErr w:type="spellEnd"/>
-      <w:r>
+        <w:t>();</w:t>
+      </w:r>
+    </w:p>
+    <w:p>
+      <w:pPr>
         <w:rPr>
           <w:rFonts w:eastAsiaTheme="majorEastAsia" w:cstheme="majorBidi"/>
           <w:i/>
           <w:iCs/>
           <w:color w:val="306785" w:themeColor="accent1" w:themeShade="BF"/>
         </w:rPr>
-        <w:t>()</w:t>
-      </w:r>
+      </w:pPr>
     </w:p>
     <w:p>
       <w:pPr>
@@ -23485,6 +24266,283 @@
           <w:iCs/>
           <w:color w:val="306785" w:themeColor="accent1" w:themeShade="BF"/>
         </w:rPr>
+        <w:t>    String account = "Basic</w:t>
+      </w:r>
+      <w:proofErr w:type="gramStart"/>
+      <w:r>
+        <w:rPr>
+          <w:rFonts w:eastAsiaTheme="majorEastAsia" w:cstheme="majorBidi"/>
+          <w:i/>
+          <w:iCs/>
+          <w:color w:val="306785" w:themeColor="accent1" w:themeShade="BF"/>
+        </w:rPr>
+        <w:t>";</w:t>
+      </w:r>
+      <w:proofErr w:type="gramEnd"/>
+    </w:p>
+    <w:p>
+      <w:pPr>
+        <w:rPr>
+          <w:rFonts w:eastAsiaTheme="majorEastAsia" w:cstheme="majorBidi"/>
+          <w:i/>
+          <w:iCs/>
+          <w:color w:val="306785" w:themeColor="accent1" w:themeShade="BF"/>
+        </w:rPr>
+      </w:pPr>
+    </w:p>
+    <w:p>
+      <w:pPr>
+        <w:rPr>
+          <w:rFonts w:eastAsiaTheme="majorEastAsia" w:cstheme="majorBidi"/>
+          <w:i/>
+          <w:iCs/>
+          <w:color w:val="306785" w:themeColor="accent1" w:themeShade="BF"/>
+        </w:rPr>
+      </w:pPr>
+      <w:r>
+        <w:rPr>
+          <w:rFonts w:eastAsiaTheme="majorEastAsia" w:cstheme="majorBidi"/>
+          <w:i/>
+          <w:iCs/>
+          <w:color w:val="306785" w:themeColor="accent1" w:themeShade="BF"/>
+        </w:rPr>
+        <w:t xml:space="preserve">    </w:t>
+      </w:r>
+      <w:proofErr w:type="spellStart"/>
+      <w:r>
+        <w:rPr>
+          <w:rFonts w:eastAsiaTheme="majorEastAsia" w:cstheme="majorBidi"/>
+          <w:i/>
+          <w:iCs/>
+          <w:color w:val="306785" w:themeColor="accent1" w:themeShade="BF"/>
+        </w:rPr>
+        <w:t>System.out.println</w:t>
+      </w:r>
+      <w:proofErr w:type="spellEnd"/>
+      <w:r>
+        <w:rPr>
+          <w:rFonts w:eastAsiaTheme="majorEastAsia" w:cstheme="majorBidi"/>
+          <w:i/>
+          <w:iCs/>
+          <w:color w:val="306785" w:themeColor="accent1" w:themeShade="BF"/>
+        </w:rPr>
+        <w:t>("\</w:t>
+      </w:r>
+      <w:proofErr w:type="spellStart"/>
+      <w:r>
+        <w:rPr>
+          <w:rFonts w:eastAsiaTheme="majorEastAsia" w:cstheme="majorBidi"/>
+          <w:i/>
+          <w:iCs/>
+          <w:color w:val="306785" w:themeColor="accent1" w:themeShade="BF"/>
+        </w:rPr>
+        <w:t>nCreating</w:t>
+      </w:r>
+      <w:proofErr w:type="spellEnd"/>
+      <w:r>
+        <w:rPr>
+          <w:rFonts w:eastAsiaTheme="majorEastAsia" w:cstheme="majorBidi"/>
+          <w:i/>
+          <w:iCs/>
+          <w:color w:val="306785" w:themeColor="accent1" w:themeShade="BF"/>
+        </w:rPr>
+        <w:t xml:space="preserve"> user:    ")</w:t>
+      </w:r>
+    </w:p>
+    <w:p>
+      <w:pPr>
+        <w:rPr>
+          <w:rFonts w:eastAsiaTheme="majorEastAsia" w:cstheme="majorBidi"/>
+          <w:i/>
+          <w:iCs/>
+          <w:color w:val="306785" w:themeColor="accent1" w:themeShade="BF"/>
+        </w:rPr>
+      </w:pPr>
+      <w:r>
+        <w:rPr>
+          <w:rFonts w:eastAsiaTheme="majorEastAsia" w:cstheme="majorBidi"/>
+          <w:i/>
+          <w:iCs/>
+          <w:color w:val="306785" w:themeColor="accent1" w:themeShade="BF"/>
+        </w:rPr>
+        <w:t xml:space="preserve">    </w:t>
+      </w:r>
+      <w:proofErr w:type="spellStart"/>
+      <w:r>
+        <w:rPr>
+          <w:rFonts w:eastAsiaTheme="majorEastAsia" w:cstheme="majorBidi"/>
+          <w:i/>
+          <w:iCs/>
+          <w:color w:val="306785" w:themeColor="accent1" w:themeShade="BF"/>
+        </w:rPr>
+        <w:t>createUser</w:t>
+      </w:r>
+      <w:proofErr w:type="spellEnd"/>
+      <w:r>
+        <w:rPr>
+          <w:rFonts w:eastAsiaTheme="majorEastAsia" w:cstheme="majorBidi"/>
+          <w:i/>
+          <w:iCs/>
+          <w:color w:val="306785" w:themeColor="accent1" w:themeShade="BF"/>
+        </w:rPr>
+        <w:t>(</w:t>
+      </w:r>
+      <w:proofErr w:type="spellStart"/>
+      <w:proofErr w:type="gramStart"/>
+      <w:r>
+        <w:rPr>
+          <w:rFonts w:eastAsiaTheme="majorEastAsia" w:cstheme="majorBidi"/>
+          <w:i/>
+          <w:iCs/>
+          <w:color w:val="306785" w:themeColor="accent1" w:themeShade="BF"/>
+        </w:rPr>
+        <w:t>name,password</w:t>
+      </w:r>
+      <w:proofErr w:type="gramEnd"/>
+      <w:r>
+        <w:rPr>
+          <w:rFonts w:eastAsiaTheme="majorEastAsia" w:cstheme="majorBidi"/>
+          <w:i/>
+          <w:iCs/>
+          <w:color w:val="306785" w:themeColor="accent1" w:themeShade="BF"/>
+        </w:rPr>
+        <w:t>,account</w:t>
+      </w:r>
+      <w:proofErr w:type="spellEnd"/>
+      <w:r>
+        <w:rPr>
+          <w:rFonts w:eastAsiaTheme="majorEastAsia" w:cstheme="majorBidi"/>
+          <w:i/>
+          <w:iCs/>
+          <w:color w:val="306785" w:themeColor="accent1" w:themeShade="BF"/>
+        </w:rPr>
+        <w:t>)</w:t>
+      </w:r>
+    </w:p>
+    <w:p>
+      <w:pPr>
+        <w:rPr>
+          <w:rFonts w:eastAsiaTheme="majorEastAsia" w:cstheme="majorBidi"/>
+          <w:i/>
+          <w:iCs/>
+          <w:color w:val="306785" w:themeColor="accent1" w:themeShade="BF"/>
+        </w:rPr>
+      </w:pPr>
+    </w:p>
+    <w:p>
+      <w:pPr>
+        <w:rPr>
+          <w:rFonts w:eastAsiaTheme="majorEastAsia" w:cstheme="majorBidi"/>
+          <w:i/>
+          <w:iCs/>
+          <w:color w:val="306785" w:themeColor="accent1" w:themeShade="BF"/>
+        </w:rPr>
+      </w:pPr>
+      <w:r>
+        <w:rPr>
+          <w:rFonts w:eastAsiaTheme="majorEastAsia" w:cstheme="majorBidi"/>
+          <w:i/>
+          <w:iCs/>
+          <w:color w:val="306785" w:themeColor="accent1" w:themeShade="BF"/>
+        </w:rPr>
+        <w:t xml:space="preserve">public static void </w:t>
+      </w:r>
+      <w:proofErr w:type="gramStart"/>
+      <w:r>
+        <w:rPr>
+          <w:rFonts w:eastAsiaTheme="majorEastAsia" w:cstheme="majorBidi"/>
+          <w:i/>
+          <w:iCs/>
+          <w:color w:val="306785" w:themeColor="accent1" w:themeShade="BF"/>
+        </w:rPr>
+        <w:t>main(</w:t>
+      </w:r>
+      <w:proofErr w:type="gramEnd"/>
+      <w:r>
+        <w:rPr>
+          <w:rFonts w:eastAsiaTheme="majorEastAsia" w:cstheme="majorBidi"/>
+          <w:i/>
+          <w:iCs/>
+          <w:color w:val="306785" w:themeColor="accent1" w:themeShade="BF"/>
+        </w:rPr>
+        <w:t>){</w:t>
+      </w:r>
+    </w:p>
+    <w:p>
+      <w:pPr>
+        <w:rPr>
+          <w:rFonts w:eastAsiaTheme="majorEastAsia" w:cstheme="majorBidi"/>
+          <w:i/>
+          <w:iCs/>
+          <w:color w:val="306785" w:themeColor="accent1" w:themeShade="BF"/>
+        </w:rPr>
+      </w:pPr>
+      <w:r>
+        <w:rPr>
+          <w:rFonts w:eastAsiaTheme="majorEastAsia" w:cstheme="majorBidi"/>
+          <w:i/>
+          <w:iCs/>
+          <w:color w:val="306785" w:themeColor="accent1" w:themeShade="BF"/>
+        </w:rPr>
+        <w:t xml:space="preserve">    </w:t>
+      </w:r>
+      <w:proofErr w:type="spellStart"/>
+      <w:r>
+        <w:rPr>
+          <w:rFonts w:eastAsiaTheme="majorEastAsia" w:cstheme="majorBidi"/>
+          <w:i/>
+          <w:iCs/>
+          <w:color w:val="306785" w:themeColor="accent1" w:themeShade="BF"/>
+        </w:rPr>
+        <w:t>Test_</w:t>
+      </w:r>
+      <w:proofErr w:type="gramStart"/>
+      <w:r>
+        <w:rPr>
+          <w:rFonts w:eastAsiaTheme="majorEastAsia" w:cstheme="majorBidi"/>
+          <w:i/>
+          <w:iCs/>
+          <w:color w:val="306785" w:themeColor="accent1" w:themeShade="BF"/>
+        </w:rPr>
+        <w:t>Create</w:t>
+      </w:r>
+      <w:proofErr w:type="spellEnd"/>
+      <w:r>
+        <w:rPr>
+          <w:rFonts w:eastAsiaTheme="majorEastAsia" w:cstheme="majorBidi"/>
+          <w:i/>
+          <w:iCs/>
+          <w:color w:val="306785" w:themeColor="accent1" w:themeShade="BF"/>
+        </w:rPr>
+        <w:t>(</w:t>
+      </w:r>
+      <w:proofErr w:type="gramEnd"/>
+      <w:r>
+        <w:rPr>
+          <w:rFonts w:eastAsiaTheme="majorEastAsia" w:cstheme="majorBidi"/>
+          <w:i/>
+          <w:iCs/>
+          <w:color w:val="306785" w:themeColor="accent1" w:themeShade="BF"/>
+        </w:rPr>
+        <w:t>)</w:t>
+      </w:r>
+    </w:p>
+    <w:p>
+      <w:pPr>
+        <w:rPr>
+          <w:rFonts w:eastAsiaTheme="majorEastAsia" w:cstheme="majorBidi"/>
+          <w:i/>
+          <w:iCs/>
+          <w:color w:val="306785" w:themeColor="accent1" w:themeShade="BF"/>
+        </w:rPr>
+      </w:pPr>
+      <w:r>
+        <w:rPr>
+          <w:rFonts w:eastAsiaTheme="majorEastAsia" w:cstheme="majorBidi"/>
+          <w:i/>
+          <w:iCs/>
+          <w:color w:val="306785" w:themeColor="accent1" w:themeShade="BF"/>
+        </w:rPr>
         <w:t>}</w:t>
       </w:r>
     </w:p>
@@ -23593,11 +24651,20 @@
         <w:t xml:space="preserve"> </w:t>
       </w:r>
       <w:r>
-        <w:t>(Late Stage idea)</w:t>
+        <w:t>(</w:t>
+      </w:r>
+      <w:proofErr w:type="gramStart"/>
+      <w:r>
+        <w:t>Late Stage</w:t>
+      </w:r>
+      <w:proofErr w:type="gramEnd"/>
+      <w:r>
+        <w:t xml:space="preserve"> idea)</w:t>
       </w:r>
       <w:bookmarkEnd w:id="43"/>
     </w:p>
     <w:p>
+      <w:proofErr w:type="gramStart"/>
       <w:r>
         <w:rPr>
           <w:b/>
@@ -23607,7 +24674,11 @@
         <w:t xml:space="preserve">AI  </w:t>
       </w:r>
       <w:r>
-        <w:t>#late-stage</w:t>
+        <w:t>#</w:t>
+      </w:r>
+      <w:proofErr w:type="gramEnd"/>
+      <w:r>
+        <w:t>late-stage</w:t>
       </w:r>
     </w:p>
     <w:p>
@@ -23714,7 +24785,15 @@
     <w:p>
       <w:r>
         <w:lastRenderedPageBreak/>
-        <w:t xml:space="preserve">9. Proposed Solution: an overview of your project’s solution and methodologies. This should be in line with your overview, scope and, objectives, timeline and further elaborated on under the Work Breakdown Structure next. </w:t>
+        <w:t xml:space="preserve">9. Proposed Solution: an overview of your project’s solution and methodologies. This should be in line with your overview, scope </w:t>
+      </w:r>
+      <w:proofErr w:type="gramStart"/>
+      <w:r>
+        <w:t>and,</w:t>
+      </w:r>
+      <w:proofErr w:type="gramEnd"/>
+      <w:r>
+        <w:t xml:space="preserve"> objectives, timeline and further elaborated on under the Work Breakdown Structure next. </w:t>
       </w:r>
     </w:p>
     <w:p>
@@ -23789,7 +24868,7 @@
 </file>
 
 <file path=word/endnotes.xml><?xml version="1.0" encoding="utf-8"?>
-<w:endnotes xmlns:wpc="http://schemas.microsoft.com/office/word/2010/wordprocessingCanvas" xmlns:cx="http://schemas.microsoft.com/office/drawing/2014/chartex" xmlns:cx1="http://schemas.microsoft.com/office/drawing/2015/9/8/chartex" xmlns:cx2="http://schemas.microsoft.com/office/drawing/2015/10/21/chartex" xmlns:cx3="http://schemas.microsoft.com/office/drawing/2016/5/9/chartex" xmlns:cx4="http://schemas.microsoft.com/office/drawing/2016/5/10/chartex" xmlns:cx5="http://schemas.microsoft.com/office/drawing/2016/5/11/chartex" xmlns:cx6="http://schemas.microsoft.com/office/drawing/2016/5/12/chartex" xmlns:cx7="http://schemas.microsoft.com/office/drawing/2016/5/13/chartex" xmlns:cx8="http://schemas.microsoft.com/office/drawing/2016/5/14/chartex" xmlns:mc="http://schemas.openxmlformats.org/markup-compatibility/2006" xmlns:aink="http://schemas.microsoft.com/office/drawing/2016/ink" xmlns:am3d="http://schemas.microsoft.com/office/drawing/2017/model3d" xmlns:o="urn:schemas-microsoft-com:office:office" xmlns:oel="http://schemas.microsoft.com/office/2019/extlst" xmlns:r="http://schemas.openxmlformats.org/officeDocument/2006/relationships" xmlns:m="http://schemas.openxmlformats.org/officeDocument/2006/math" xmlns:v="urn:schemas-microsoft-com:vml" xmlns:wp14="http://schemas.microsoft.com/office/word/2010/wordprocessingDrawing" xmlns:wp="http://schemas.openxmlformats.org/drawingml/2006/wordprocessingDrawing" xmlns:w10="urn:schemas-microsoft-com:office:word" xmlns:w="http://schemas.openxmlformats.org/wordprocessingml/2006/main" xmlns:w14="http://schemas.microsoft.com/office/word/2010/wordml" xmlns:w15="http://schemas.microsoft.com/office/word/2012/wordml" xmlns:w16cex="http://schemas.microsoft.com/office/word/2018/wordml/cex" xmlns:w16cid="http://schemas.microsoft.com/office/word/2016/wordml/cid" xmlns:w16="http://schemas.microsoft.com/office/word/2018/wordml" xmlns:w16du="http://schemas.microsoft.com/office/word/2023/wordml/word16du" xmlns:w16sdtdh="http://schemas.microsoft.com/office/word/2020/wordml/sdtdatahash" xmlns:w16sdtfl="http://schemas.microsoft.com/office/word/2024/wordml/sdtformatlock" xmlns:w16se="http://schemas.microsoft.com/office/word/2015/wordml/symex" xmlns:wpg="http://schemas.microsoft.com/office/word/2010/wordprocessingGroup" xmlns:wpi="http://schemas.microsoft.com/office/word/2010/wordprocessingInk" xmlns:wne="http://schemas.microsoft.com/office/word/2006/wordml" xmlns:wps="http://schemas.microsoft.com/office/word/2010/wordprocessingShape" mc:Ignorable="w14 w15 w16se w16cid w16 w16cex w16sdtdh w16sdtfl w16du wp14">
+<w:endnotes xmlns:wpc="http://schemas.microsoft.com/office/word/2010/wordprocessingCanvas" xmlns:cx="http://schemas.microsoft.com/office/drawing/2014/chartex" xmlns:cx1="http://schemas.microsoft.com/office/drawing/2015/9/8/chartex" xmlns:cx2="http://schemas.microsoft.com/office/drawing/2015/10/21/chartex" xmlns:cx3="http://schemas.microsoft.com/office/drawing/2016/5/9/chartex" xmlns:cx4="http://schemas.microsoft.com/office/drawing/2016/5/10/chartex" xmlns:cx5="http://schemas.microsoft.com/office/drawing/2016/5/11/chartex" xmlns:cx6="http://schemas.microsoft.com/office/drawing/2016/5/12/chartex" xmlns:cx7="http://schemas.microsoft.com/office/drawing/2016/5/13/chartex" xmlns:cx8="http://schemas.microsoft.com/office/drawing/2016/5/14/chartex" xmlns:mc="http://schemas.openxmlformats.org/markup-compatibility/2006" xmlns:aink="http://schemas.microsoft.com/office/drawing/2016/ink" xmlns:am3d="http://schemas.microsoft.com/office/drawing/2017/model3d" xmlns:o="urn:schemas-microsoft-com:office:office" xmlns:oel="http://schemas.microsoft.com/office/2019/extlst" xmlns:r="http://schemas.openxmlformats.org/officeDocument/2006/relationships" xmlns:m="http://schemas.openxmlformats.org/officeDocument/2006/math" xmlns:v="urn:schemas-microsoft-com:vml" xmlns:wp14="http://schemas.microsoft.com/office/word/2010/wordprocessingDrawing" xmlns:wp="http://schemas.openxmlformats.org/drawingml/2006/wordprocessingDrawing" xmlns:w10="urn:schemas-microsoft-com:office:word" xmlns:w="http://schemas.openxmlformats.org/wordprocessingml/2006/main" xmlns:w14="http://schemas.microsoft.com/office/word/2010/wordml" xmlns:w15="http://schemas.microsoft.com/office/word/2012/wordml" xmlns:w16cex="http://schemas.microsoft.com/office/word/2018/wordml/cex" xmlns:w16cid="http://schemas.microsoft.com/office/word/2016/wordml/cid" xmlns:w16="http://schemas.microsoft.com/office/word/2018/wordml" xmlns:w16du="http://schemas.microsoft.com/office/word/2023/wordml/word16du" xmlns:w16sdtdh="http://schemas.microsoft.com/office/word/2020/wordml/sdtdatahash" xmlns:w16se="http://schemas.microsoft.com/office/word/2015/wordml/symex" xmlns:wpg="http://schemas.microsoft.com/office/word/2010/wordprocessingGroup" xmlns:wpi="http://schemas.microsoft.com/office/word/2010/wordprocessingInk" xmlns:wne="http://schemas.microsoft.com/office/word/2006/wordml" xmlns:wps="http://schemas.microsoft.com/office/word/2010/wordprocessingShape" mc:Ignorable="w14 w15 w16se w16cid w16 w16cex w16sdtdh w16du wp14">
   <w:endnote w:type="separator" w:id="-1">
     <w:p>
       <w:pPr>
@@ -23814,7 +24893,7 @@
 </file>
 
 <file path=word/footnotes.xml><?xml version="1.0" encoding="utf-8"?>
-<w:footnotes xmlns:wpc="http://schemas.microsoft.com/office/word/2010/wordprocessingCanvas" xmlns:cx="http://schemas.microsoft.com/office/drawing/2014/chartex" xmlns:cx1="http://schemas.microsoft.com/office/drawing/2015/9/8/chartex" xmlns:cx2="http://schemas.microsoft.com/office/drawing/2015/10/21/chartex" xmlns:cx3="http://schemas.microsoft.com/office/drawing/2016/5/9/chartex" xmlns:cx4="http://schemas.microsoft.com/office/drawing/2016/5/10/chartex" xmlns:cx5="http://schemas.microsoft.com/office/drawing/2016/5/11/chartex" xmlns:cx6="http://schemas.microsoft.com/office/drawing/2016/5/12/chartex" xmlns:cx7="http://schemas.microsoft.com/office/drawing/2016/5/13/chartex" xmlns:cx8="http://schemas.microsoft.com/office/drawing/2016/5/14/chartex" xmlns:mc="http://schemas.openxmlformats.org/markup-compatibility/2006" xmlns:aink="http://schemas.microsoft.com/office/drawing/2016/ink" xmlns:am3d="http://schemas.microsoft.com/office/drawing/2017/model3d" xmlns:o="urn:schemas-microsoft-com:office:office" xmlns:oel="http://schemas.microsoft.com/office/2019/extlst" xmlns:r="http://schemas.openxmlformats.org/officeDocument/2006/relationships" xmlns:m="http://schemas.openxmlformats.org/officeDocument/2006/math" xmlns:v="urn:schemas-microsoft-com:vml" xmlns:wp14="http://schemas.microsoft.com/office/word/2010/wordprocessingDrawing" xmlns:wp="http://schemas.openxmlformats.org/drawingml/2006/wordprocessingDrawing" xmlns:w10="urn:schemas-microsoft-com:office:word" xmlns:w="http://schemas.openxmlformats.org/wordprocessingml/2006/main" xmlns:w14="http://schemas.microsoft.com/office/word/2010/wordml" xmlns:w15="http://schemas.microsoft.com/office/word/2012/wordml" xmlns:w16cex="http://schemas.microsoft.com/office/word/2018/wordml/cex" xmlns:w16cid="http://schemas.microsoft.com/office/word/2016/wordml/cid" xmlns:w16="http://schemas.microsoft.com/office/word/2018/wordml" xmlns:w16du="http://schemas.microsoft.com/office/word/2023/wordml/word16du" xmlns:w16sdtdh="http://schemas.microsoft.com/office/word/2020/wordml/sdtdatahash" xmlns:w16sdtfl="http://schemas.microsoft.com/office/word/2024/wordml/sdtformatlock" xmlns:w16se="http://schemas.microsoft.com/office/word/2015/wordml/symex" xmlns:wpg="http://schemas.microsoft.com/office/word/2010/wordprocessingGroup" xmlns:wpi="http://schemas.microsoft.com/office/word/2010/wordprocessingInk" xmlns:wne="http://schemas.microsoft.com/office/word/2006/wordml" xmlns:wps="http://schemas.microsoft.com/office/word/2010/wordprocessingShape" mc:Ignorable="w14 w15 w16se w16cid w16 w16cex w16sdtdh w16sdtfl w16du wp14">
+<w:footnotes xmlns:wpc="http://schemas.microsoft.com/office/word/2010/wordprocessingCanvas" xmlns:cx="http://schemas.microsoft.com/office/drawing/2014/chartex" xmlns:cx1="http://schemas.microsoft.com/office/drawing/2015/9/8/chartex" xmlns:cx2="http://schemas.microsoft.com/office/drawing/2015/10/21/chartex" xmlns:cx3="http://schemas.microsoft.com/office/drawing/2016/5/9/chartex" xmlns:cx4="http://schemas.microsoft.com/office/drawing/2016/5/10/chartex" xmlns:cx5="http://schemas.microsoft.com/office/drawing/2016/5/11/chartex" xmlns:cx6="http://schemas.microsoft.com/office/drawing/2016/5/12/chartex" xmlns:cx7="http://schemas.microsoft.com/office/drawing/2016/5/13/chartex" xmlns:cx8="http://schemas.microsoft.com/office/drawing/2016/5/14/chartex" xmlns:mc="http://schemas.openxmlformats.org/markup-compatibility/2006" xmlns:aink="http://schemas.microsoft.com/office/drawing/2016/ink" xmlns:am3d="http://schemas.microsoft.com/office/drawing/2017/model3d" xmlns:o="urn:schemas-microsoft-com:office:office" xmlns:oel="http://schemas.microsoft.com/office/2019/extlst" xmlns:r="http://schemas.openxmlformats.org/officeDocument/2006/relationships" xmlns:m="http://schemas.openxmlformats.org/officeDocument/2006/math" xmlns:v="urn:schemas-microsoft-com:vml" xmlns:wp14="http://schemas.microsoft.com/office/word/2010/wordprocessingDrawing" xmlns:wp="http://schemas.openxmlformats.org/drawingml/2006/wordprocessingDrawing" xmlns:w10="urn:schemas-microsoft-com:office:word" xmlns:w="http://schemas.openxmlformats.org/wordprocessingml/2006/main" xmlns:w14="http://schemas.microsoft.com/office/word/2010/wordml" xmlns:w15="http://schemas.microsoft.com/office/word/2012/wordml" xmlns:w16cex="http://schemas.microsoft.com/office/word/2018/wordml/cex" xmlns:w16cid="http://schemas.microsoft.com/office/word/2016/wordml/cid" xmlns:w16="http://schemas.microsoft.com/office/word/2018/wordml" xmlns:w16du="http://schemas.microsoft.com/office/word/2023/wordml/word16du" xmlns:w16sdtdh="http://schemas.microsoft.com/office/word/2020/wordml/sdtdatahash" xmlns:w16se="http://schemas.microsoft.com/office/word/2015/wordml/symex" xmlns:wpg="http://schemas.microsoft.com/office/word/2010/wordprocessingGroup" xmlns:wpi="http://schemas.microsoft.com/office/word/2010/wordprocessingInk" xmlns:wne="http://schemas.microsoft.com/office/word/2006/wordml" xmlns:wps="http://schemas.microsoft.com/office/word/2010/wordprocessingShape" mc:Ignorable="w14 w15 w16se w16cid w16 w16cex w16sdtdh w16du wp14">
   <w:footnote w:type="separator" w:id="-1">
     <w:p>
       <w:pPr>
@@ -23839,7 +24918,7 @@
 </file>
 
 <file path=word/numbering.xml><?xml version="1.0" encoding="utf-8"?>
-<w:numbering xmlns:wpc="http://schemas.microsoft.com/office/word/2010/wordprocessingCanvas" xmlns:cx="http://schemas.microsoft.com/office/drawing/2014/chartex" xmlns:cx1="http://schemas.microsoft.com/office/drawing/2015/9/8/chartex" xmlns:cx2="http://schemas.microsoft.com/office/drawing/2015/10/21/chartex" xmlns:cx3="http://schemas.microsoft.com/office/drawing/2016/5/9/chartex" xmlns:cx4="http://schemas.microsoft.com/office/drawing/2016/5/10/chartex" xmlns:cx5="http://schemas.microsoft.com/office/drawing/2016/5/11/chartex" xmlns:cx6="http://schemas.microsoft.com/office/drawing/2016/5/12/chartex" xmlns:cx7="http://schemas.microsoft.com/office/drawing/2016/5/13/chartex" xmlns:cx8="http://schemas.microsoft.com/office/drawing/2016/5/14/chartex" xmlns:mc="http://schemas.openxmlformats.org/markup-compatibility/2006" xmlns:aink="http://schemas.microsoft.com/office/drawing/2016/ink" xmlns:am3d="http://schemas.microsoft.com/office/drawing/2017/model3d" xmlns:o="urn:schemas-microsoft-com:office:office" xmlns:oel="http://schemas.microsoft.com/office/2019/extlst" xmlns:r="http://schemas.openxmlformats.org/officeDocument/2006/relationships" xmlns:m="http://schemas.openxmlformats.org/officeDocument/2006/math" xmlns:v="urn:schemas-microsoft-com:vml" xmlns:wp14="http://schemas.microsoft.com/office/word/2010/wordprocessingDrawing" xmlns:wp="http://schemas.openxmlformats.org/drawingml/2006/wordprocessingDrawing" xmlns:w10="urn:schemas-microsoft-com:office:word" xmlns:w="http://schemas.openxmlformats.org/wordprocessingml/2006/main" xmlns:w14="http://schemas.microsoft.com/office/word/2010/wordml" xmlns:w15="http://schemas.microsoft.com/office/word/2012/wordml" xmlns:w16cex="http://schemas.microsoft.com/office/word/2018/wordml/cex" xmlns:w16cid="http://schemas.microsoft.com/office/word/2016/wordml/cid" xmlns:w16="http://schemas.microsoft.com/office/word/2018/wordml" xmlns:w16du="http://schemas.microsoft.com/office/word/2023/wordml/word16du" xmlns:w16sdtdh="http://schemas.microsoft.com/office/word/2020/wordml/sdtdatahash" xmlns:w16sdtfl="http://schemas.microsoft.com/office/word/2024/wordml/sdtformatlock" xmlns:w16se="http://schemas.microsoft.com/office/word/2015/wordml/symex" xmlns:wpg="http://schemas.microsoft.com/office/word/2010/wordprocessingGroup" xmlns:wpi="http://schemas.microsoft.com/office/word/2010/wordprocessingInk" xmlns:wne="http://schemas.microsoft.com/office/word/2006/wordml" xmlns:wps="http://schemas.microsoft.com/office/word/2010/wordprocessingShape" mc:Ignorable="w14 w15 w16se w16cid w16 w16cex w16sdtdh w16sdtfl w16du wp14">
+<w:numbering xmlns:wpc="http://schemas.microsoft.com/office/word/2010/wordprocessingCanvas" xmlns:cx="http://schemas.microsoft.com/office/drawing/2014/chartex" xmlns:cx1="http://schemas.microsoft.com/office/drawing/2015/9/8/chartex" xmlns:cx2="http://schemas.microsoft.com/office/drawing/2015/10/21/chartex" xmlns:cx3="http://schemas.microsoft.com/office/drawing/2016/5/9/chartex" xmlns:cx4="http://schemas.microsoft.com/office/drawing/2016/5/10/chartex" xmlns:cx5="http://schemas.microsoft.com/office/drawing/2016/5/11/chartex" xmlns:cx6="http://schemas.microsoft.com/office/drawing/2016/5/12/chartex" xmlns:cx7="http://schemas.microsoft.com/office/drawing/2016/5/13/chartex" xmlns:cx8="http://schemas.microsoft.com/office/drawing/2016/5/14/chartex" xmlns:mc="http://schemas.openxmlformats.org/markup-compatibility/2006" xmlns:aink="http://schemas.microsoft.com/office/drawing/2016/ink" xmlns:am3d="http://schemas.microsoft.com/office/drawing/2017/model3d" xmlns:o="urn:schemas-microsoft-com:office:office" xmlns:oel="http://schemas.microsoft.com/office/2019/extlst" xmlns:r="http://schemas.openxmlformats.org/officeDocument/2006/relationships" xmlns:m="http://schemas.openxmlformats.org/officeDocument/2006/math" xmlns:v="urn:schemas-microsoft-com:vml" xmlns:wp14="http://schemas.microsoft.com/office/word/2010/wordprocessingDrawing" xmlns:wp="http://schemas.openxmlformats.org/drawingml/2006/wordprocessingDrawing" xmlns:w10="urn:schemas-microsoft-com:office:word" xmlns:w="http://schemas.openxmlformats.org/wordprocessingml/2006/main" xmlns:w14="http://schemas.microsoft.com/office/word/2010/wordml" xmlns:w15="http://schemas.microsoft.com/office/word/2012/wordml" xmlns:w16cex="http://schemas.microsoft.com/office/word/2018/wordml/cex" xmlns:w16cid="http://schemas.microsoft.com/office/word/2016/wordml/cid" xmlns:w16="http://schemas.microsoft.com/office/word/2018/wordml" xmlns:w16du="http://schemas.microsoft.com/office/word/2023/wordml/word16du" xmlns:w16sdtdh="http://schemas.microsoft.com/office/word/2020/wordml/sdtdatahash" xmlns:w16se="http://schemas.microsoft.com/office/word/2015/wordml/symex" xmlns:wpg="http://schemas.microsoft.com/office/word/2010/wordprocessingGroup" xmlns:wpi="http://schemas.microsoft.com/office/word/2010/wordprocessingInk" xmlns:wne="http://schemas.microsoft.com/office/word/2006/wordml" xmlns:wps="http://schemas.microsoft.com/office/word/2010/wordprocessingShape" mc:Ignorable="w14 w15 w16se w16cid w16 w16cex w16sdtdh w16du wp14">
   <w:abstractNum w:abstractNumId="0" w15:restartNumberingAfterBreak="0">
     <w:nsid w:val="0CF70DCA"/>
     <w:multiLevelType w:val="hybridMultilevel"/>
@@ -24088,7 +25167,7 @@
 </file>
 
 <file path=word/styles.xml><?xml version="1.0" encoding="utf-8"?>
-<w:styles xmlns:mc="http://schemas.openxmlformats.org/markup-compatibility/2006" xmlns:r="http://schemas.openxmlformats.org/officeDocument/2006/relationships" xmlns:w="http://schemas.openxmlformats.org/wordprocessingml/2006/main" xmlns:w14="http://schemas.microsoft.com/office/word/2010/wordml" xmlns:w15="http://schemas.microsoft.com/office/word/2012/wordml" xmlns:w16cex="http://schemas.microsoft.com/office/word/2018/wordml/cex" xmlns:w16cid="http://schemas.microsoft.com/office/word/2016/wordml/cid" xmlns:w16="http://schemas.microsoft.com/office/word/2018/wordml" xmlns:w16du="http://schemas.microsoft.com/office/word/2023/wordml/word16du" xmlns:w16sdtdh="http://schemas.microsoft.com/office/word/2020/wordml/sdtdatahash" xmlns:w16sdtfl="http://schemas.microsoft.com/office/word/2024/wordml/sdtformatlock" xmlns:w16se="http://schemas.microsoft.com/office/word/2015/wordml/symex" mc:Ignorable="w14 w15 w16se w16cid w16 w16cex w16sdtdh w16sdtfl w16du">
+<w:styles xmlns:mc="http://schemas.openxmlformats.org/markup-compatibility/2006" xmlns:r="http://schemas.openxmlformats.org/officeDocument/2006/relationships" xmlns:w="http://schemas.openxmlformats.org/wordprocessingml/2006/main" xmlns:w14="http://schemas.microsoft.com/office/word/2010/wordml" xmlns:w15="http://schemas.microsoft.com/office/word/2012/wordml" xmlns:w16cex="http://schemas.microsoft.com/office/word/2018/wordml/cex" xmlns:w16cid="http://schemas.microsoft.com/office/word/2016/wordml/cid" xmlns:w16="http://schemas.microsoft.com/office/word/2018/wordml" xmlns:w16du="http://schemas.microsoft.com/office/word/2023/wordml/word16du" xmlns:w16sdtdh="http://schemas.microsoft.com/office/word/2020/wordml/sdtdatahash" xmlns:w16se="http://schemas.microsoft.com/office/word/2015/wordml/symex" mc:Ignorable="w14 w15 w16se w16cid w16 w16cex w16sdtdh w16du">
   <w:docDefaults>
     <w:rPrDefault>
       <w:rPr>
@@ -24686,6 +25765,7 @@
   <w:style w:type="character" w:default="1" w:styleId="DefaultParagraphFont">
     <w:name w:val="Default Paragraph Font"/>
     <w:uiPriority w:val="1"/>
+    <w:semiHidden/>
     <w:unhideWhenUsed/>
   </w:style>
   <w:style w:type="table" w:default="1" w:styleId="TableNormal">

</xml_diff>